<commit_message>
Add more new methods, Update som old methods
Test xem có lỗi làm chương trình bị crash hoặc chạy sai không
</commit_message>
<xml_diff>
--- a/Report/Report Update.docx
+++ b/Report/Report Update.docx
@@ -708,7 +708,17 @@
           <w:sz w:val="28"/>
           <w:szCs w:val="28"/>
         </w:rPr>
-        <w:t>EducationLevelEnum (BACHELOR, MASTER, DOCTOR).</w:t>
+        <w:t xml:space="preserve">EducationLevel </w:t>
+      </w:r>
+      <w:bookmarkStart w:id="3" w:name="_GoBack"/>
+      <w:bookmarkEnd w:id="3"/>
+      <w:r>
+        <w:rPr>
+          <w:rFonts w:ascii="Courier New" w:eastAsia="Courier New" w:hAnsi="Courier New" w:cs="Courier New"/>
+          <w:sz w:val="28"/>
+          <w:szCs w:val="28"/>
+        </w:rPr>
+        <w:t>(BACHELOR, MASTER, DOCTOR).</w:t>
       </w:r>
     </w:p>
     <w:p>
@@ -995,7 +1005,6 @@
         </w:rPr>
         <w:t xml:space="preserve">experience </w:t>
       </w:r>
-      <w:bookmarkStart w:id="3" w:name="_GoBack"/>
       <w:r>
         <w:rPr>
           <w:sz w:val="28"/>
@@ -1011,7 +1020,6 @@
         </w:rPr>
         <w:t xml:space="preserve"> </w:t>
       </w:r>
-      <w:bookmarkEnd w:id="3"/>
       <w:r>
         <w:rPr>
           <w:i/>
@@ -1289,7 +1297,95 @@
           <w:sz w:val="28"/>
           <w:szCs w:val="28"/>
         </w:rPr>
-        <w:t>getRealSalary(Professor) = basicSalary * (experience / STEP) * COF * SUPPOS * SUPLEV</w:t>
+        <w:t xml:space="preserve">getRealSalary(Professor) = basicSalary * (experience / STEP) * </w:t>
+      </w:r>
+      <w:r>
+        <w:rPr>
+          <w:rFonts w:ascii="Courier New" w:eastAsia="Courier New" w:hAnsi="Courier New" w:cs="Courier New"/>
+          <w:sz w:val="28"/>
+          <w:szCs w:val="28"/>
+        </w:rPr>
+        <w:t>(1+</w:t>
+      </w:r>
+      <w:r>
+        <w:rPr>
+          <w:rFonts w:ascii="Courier New" w:eastAsia="Courier New" w:hAnsi="Courier New" w:cs="Courier New"/>
+          <w:sz w:val="28"/>
+          <w:szCs w:val="28"/>
+        </w:rPr>
+        <w:t>COF</w:t>
+      </w:r>
+      <w:r>
+        <w:rPr>
+          <w:rFonts w:ascii="Courier New" w:eastAsia="Courier New" w:hAnsi="Courier New" w:cs="Courier New"/>
+          <w:sz w:val="28"/>
+          <w:szCs w:val="28"/>
+        </w:rPr>
+        <w:t>)</w:t>
+      </w:r>
+      <w:r>
+        <w:rPr>
+          <w:rFonts w:ascii="Courier New" w:eastAsia="Courier New" w:hAnsi="Courier New" w:cs="Courier New"/>
+          <w:sz w:val="28"/>
+          <w:szCs w:val="28"/>
+        </w:rPr>
+        <w:t xml:space="preserve"> * </w:t>
+      </w:r>
+      <w:r>
+        <w:rPr>
+          <w:rFonts w:ascii="Courier New" w:eastAsia="Courier New" w:hAnsi="Courier New" w:cs="Courier New"/>
+          <w:sz w:val="28"/>
+          <w:szCs w:val="28"/>
+        </w:rPr>
+        <w:t>(1+</w:t>
+      </w:r>
+      <w:r>
+        <w:rPr>
+          <w:rFonts w:ascii="Courier New" w:eastAsia="Courier New" w:hAnsi="Courier New" w:cs="Courier New"/>
+          <w:sz w:val="28"/>
+          <w:szCs w:val="28"/>
+        </w:rPr>
+        <w:t>SUPPOS</w:t>
+      </w:r>
+      <w:r>
+        <w:rPr>
+          <w:rFonts w:ascii="Courier New" w:eastAsia="Courier New" w:hAnsi="Courier New" w:cs="Courier New"/>
+          <w:sz w:val="28"/>
+          <w:szCs w:val="28"/>
+        </w:rPr>
+        <w:t>)</w:t>
+      </w:r>
+      <w:r>
+        <w:rPr>
+          <w:rFonts w:ascii="Courier New" w:eastAsia="Courier New" w:hAnsi="Courier New" w:cs="Courier New"/>
+          <w:sz w:val="28"/>
+          <w:szCs w:val="28"/>
+        </w:rPr>
+        <w:t xml:space="preserve"> * </w:t>
+      </w:r>
+      <w:r>
+        <w:rPr>
+          <w:rFonts w:ascii="Courier New" w:eastAsia="Courier New" w:hAnsi="Courier New" w:cs="Courier New"/>
+          <w:sz w:val="28"/>
+          <w:szCs w:val="28"/>
+        </w:rPr>
+        <w:t>(1+</w:t>
+      </w:r>
+      <w:r>
+        <w:rPr>
+          <w:rFonts w:ascii="Courier New" w:eastAsia="Courier New" w:hAnsi="Courier New" w:cs="Courier New"/>
+          <w:sz w:val="28"/>
+          <w:szCs w:val="28"/>
+        </w:rPr>
+        <w:t>SUPLEV</w:t>
+      </w:r>
+      <w:r>
+        <w:rPr>
+          <w:rFonts w:ascii="Courier New" w:eastAsia="Courier New" w:hAnsi="Courier New" w:cs="Courier New"/>
+          <w:sz w:val="28"/>
+          <w:szCs w:val="28"/>
+        </w:rPr>
+        <w:t>)</w:t>
       </w:r>
     </w:p>
     <w:p>
@@ -1322,7 +1418,31 @@
           <w:szCs w:val="28"/>
         </w:rPr>
         <w:lastRenderedPageBreak/>
-        <w:t>getRealSalary(Professor) * 12 * TAX</w:t>
+        <w:t xml:space="preserve">getRealSalary(Professor) * 12 * </w:t>
+      </w:r>
+      <w:r>
+        <w:rPr>
+          <w:rFonts w:ascii="Courier New" w:eastAsia="Courier New" w:hAnsi="Courier New" w:cs="Courier New"/>
+          <w:sz w:val="28"/>
+          <w:szCs w:val="28"/>
+        </w:rPr>
+        <w:t>(1-</w:t>
+      </w:r>
+      <w:r>
+        <w:rPr>
+          <w:rFonts w:ascii="Courier New" w:eastAsia="Courier New" w:hAnsi="Courier New" w:cs="Courier New"/>
+          <w:sz w:val="28"/>
+          <w:szCs w:val="28"/>
+        </w:rPr>
+        <w:t>TAX</w:t>
+      </w:r>
+      <w:r>
+        <w:rPr>
+          <w:rFonts w:ascii="Courier New" w:eastAsia="Courier New" w:hAnsi="Courier New" w:cs="Courier New"/>
+          <w:sz w:val="28"/>
+          <w:szCs w:val="28"/>
+        </w:rPr>
+        <w:t>)</w:t>
       </w:r>
     </w:p>
     <w:p>
@@ -2510,7 +2630,22 @@
           <w:sz w:val="28"/>
           <w:szCs w:val="28"/>
         </w:rPr>
-        <w:t>”, where count is the number of students in the list.</w:t>
+        <w:t xml:space="preserve">”, where </w:t>
+      </w:r>
+      <w:r>
+        <w:rPr>
+          <w:rFonts w:ascii="Courier New" w:hAnsi="Courier New" w:cs="Courier New"/>
+          <w:sz w:val="28"/>
+          <w:szCs w:val="28"/>
+        </w:rPr>
+        <w:t>count</w:t>
+      </w:r>
+      <w:r>
+        <w:rPr>
+          <w:sz w:val="28"/>
+          <w:szCs w:val="28"/>
+        </w:rPr>
+        <w:t xml:space="preserve"> is the number of students in the list.</w:t>
       </w:r>
     </w:p>
     <w:p>
@@ -6664,7 +6799,34 @@
                 <w:sz w:val="28"/>
                 <w:szCs w:val="28"/>
               </w:rPr>
-              <w:t>Professor(String, String, String, int, int, PositionEnum, EducationLevel, Student[], int)</w:t>
+              <w:t>Professor(int, int, PositionEnum, EducationLevel, Student[], int</w:t>
+            </w:r>
+            <w:r>
+              <w:rPr>
+                <w:rFonts w:cstheme="minorHAnsi"/>
+                <w:noProof/>
+                <w:sz w:val="28"/>
+                <w:szCs w:val="28"/>
+              </w:rPr>
+              <w:t xml:space="preserve">, </w:t>
+            </w:r>
+            <w:r>
+              <w:rPr>
+                <w:rFonts w:cstheme="minorHAnsi"/>
+                <w:noProof/>
+                <w:sz w:val="28"/>
+                <w:szCs w:val="28"/>
+              </w:rPr>
+              <w:t>String, String, String</w:t>
+            </w:r>
+            <w:r>
+              <w:rPr>
+                <w:rFonts w:cstheme="minorHAnsi"/>
+                <w:noProof/>
+                <w:sz w:val="28"/>
+                <w:szCs w:val="28"/>
+              </w:rPr>
+              <w:t>)</w:t>
             </w:r>
           </w:p>
           <w:p>
@@ -6976,7 +7138,169 @@
                 <w:sz w:val="28"/>
                 <w:szCs w:val="28"/>
               </w:rPr>
-              <w:t>realSalary = basicSalary * (experience/STEP) *COF*SUPPOS*SUPLEV</w:t>
+              <w:t xml:space="preserve">realSalary = basicSalary * (experience/STEP) </w:t>
+            </w:r>
+            <w:r>
+              <w:rPr>
+                <w:rFonts w:cstheme="minorHAnsi"/>
+                <w:noProof/>
+                <w:sz w:val="28"/>
+                <w:szCs w:val="28"/>
+              </w:rPr>
+              <w:t xml:space="preserve"> </w:t>
+            </w:r>
+            <w:r>
+              <w:rPr>
+                <w:rFonts w:cstheme="minorHAnsi"/>
+                <w:noProof/>
+                <w:sz w:val="28"/>
+                <w:szCs w:val="28"/>
+              </w:rPr>
+              <w:t>*</w:t>
+            </w:r>
+            <w:r>
+              <w:rPr>
+                <w:rFonts w:cstheme="minorHAnsi"/>
+                <w:noProof/>
+                <w:sz w:val="28"/>
+                <w:szCs w:val="28"/>
+              </w:rPr>
+              <w:t xml:space="preserve"> </w:t>
+            </w:r>
+            <w:r>
+              <w:rPr>
+                <w:rFonts w:cstheme="minorHAnsi"/>
+                <w:noProof/>
+                <w:sz w:val="28"/>
+                <w:szCs w:val="28"/>
+              </w:rPr>
+              <w:t>(1+</w:t>
+            </w:r>
+            <w:r>
+              <w:rPr>
+                <w:rFonts w:cstheme="minorHAnsi"/>
+                <w:noProof/>
+                <w:sz w:val="28"/>
+                <w:szCs w:val="28"/>
+              </w:rPr>
+              <w:t>COF</w:t>
+            </w:r>
+            <w:r>
+              <w:rPr>
+                <w:rFonts w:cstheme="minorHAnsi"/>
+                <w:noProof/>
+                <w:sz w:val="28"/>
+                <w:szCs w:val="28"/>
+              </w:rPr>
+              <w:t>)</w:t>
+            </w:r>
+            <w:r>
+              <w:rPr>
+                <w:rFonts w:cstheme="minorHAnsi"/>
+                <w:noProof/>
+                <w:sz w:val="28"/>
+                <w:szCs w:val="28"/>
+              </w:rPr>
+              <w:t xml:space="preserve"> </w:t>
+            </w:r>
+            <w:r>
+              <w:rPr>
+                <w:rFonts w:cstheme="minorHAnsi"/>
+                <w:noProof/>
+                <w:sz w:val="28"/>
+                <w:szCs w:val="28"/>
+              </w:rPr>
+              <w:t>*</w:t>
+            </w:r>
+            <w:r>
+              <w:rPr>
+                <w:rFonts w:cstheme="minorHAnsi"/>
+                <w:noProof/>
+                <w:sz w:val="28"/>
+                <w:szCs w:val="28"/>
+              </w:rPr>
+              <w:t xml:space="preserve"> </w:t>
+            </w:r>
+            <w:r>
+              <w:rPr>
+                <w:rFonts w:cstheme="minorHAnsi"/>
+                <w:noProof/>
+                <w:sz w:val="28"/>
+                <w:szCs w:val="28"/>
+              </w:rPr>
+              <w:t>(1+</w:t>
+            </w:r>
+            <w:r>
+              <w:rPr>
+                <w:rFonts w:cstheme="minorHAnsi"/>
+                <w:noProof/>
+                <w:sz w:val="28"/>
+                <w:szCs w:val="28"/>
+              </w:rPr>
+              <w:t>SUPPOS</w:t>
+            </w:r>
+            <w:r>
+              <w:rPr>
+                <w:rFonts w:cstheme="minorHAnsi"/>
+                <w:noProof/>
+                <w:sz w:val="28"/>
+                <w:szCs w:val="28"/>
+              </w:rPr>
+              <w:t>)</w:t>
+            </w:r>
+            <w:r>
+              <w:rPr>
+                <w:rFonts w:cstheme="minorHAnsi"/>
+                <w:noProof/>
+                <w:sz w:val="28"/>
+                <w:szCs w:val="28"/>
+              </w:rPr>
+              <w:t xml:space="preserve"> </w:t>
+            </w:r>
+            <w:r>
+              <w:rPr>
+                <w:rFonts w:cstheme="minorHAnsi"/>
+                <w:noProof/>
+                <w:sz w:val="28"/>
+                <w:szCs w:val="28"/>
+              </w:rPr>
+              <w:t>*</w:t>
+            </w:r>
+            <w:r>
+              <w:rPr>
+                <w:rFonts w:cstheme="minorHAnsi"/>
+                <w:noProof/>
+                <w:sz w:val="28"/>
+                <w:szCs w:val="28"/>
+              </w:rPr>
+              <w:t xml:space="preserve"> </w:t>
+            </w:r>
+            <w:r>
+              <w:rPr>
+                <w:rFonts w:cstheme="minorHAnsi"/>
+                <w:noProof/>
+                <w:sz w:val="28"/>
+                <w:szCs w:val="28"/>
+              </w:rPr>
+              <w:t>(1+</w:t>
+            </w:r>
+            <w:r>
+              <w:rPr>
+                <w:rFonts w:cstheme="minorHAnsi"/>
+                <w:noProof/>
+                <w:sz w:val="28"/>
+                <w:szCs w:val="28"/>
+              </w:rPr>
+              <w:t>SUPLEV</w:t>
+            </w:r>
+            <w:r>
+              <w:rPr>
+                <w:rFonts w:cstheme="minorHAnsi"/>
+                <w:noProof/>
+                <w:sz w:val="28"/>
+                <w:szCs w:val="28"/>
+              </w:rPr>
+              <w:t>)</w:t>
             </w:r>
           </w:p>
           <w:p>
@@ -7001,7 +7325,34 @@
                 <w:sz w:val="28"/>
                 <w:szCs w:val="28"/>
               </w:rPr>
-              <w:t>annualIncome = realSalary * 12 * TAX</w:t>
+              <w:t xml:space="preserve">annualIncome = realSalary * 12 * </w:t>
+            </w:r>
+            <w:r>
+              <w:rPr>
+                <w:rFonts w:cstheme="minorHAnsi"/>
+                <w:noProof/>
+                <w:sz w:val="28"/>
+                <w:szCs w:val="28"/>
+              </w:rPr>
+              <w:t>(1-</w:t>
+            </w:r>
+            <w:r>
+              <w:rPr>
+                <w:rFonts w:cstheme="minorHAnsi"/>
+                <w:noProof/>
+                <w:sz w:val="28"/>
+                <w:szCs w:val="28"/>
+              </w:rPr>
+              <w:t>TAX</w:t>
+            </w:r>
+            <w:r>
+              <w:rPr>
+                <w:rFonts w:cstheme="minorHAnsi"/>
+                <w:noProof/>
+                <w:sz w:val="28"/>
+                <w:szCs w:val="28"/>
+              </w:rPr>
+              <w:t>)</w:t>
             </w:r>
           </w:p>
           <w:p>
@@ -7126,17 +7477,8 @@
                 <w:sz w:val="28"/>
                 <w:szCs w:val="28"/>
               </w:rPr>
-              <w:t xml:space="preserve">void removeInvalid(): remove Students has valid date is more than 6 to </w:t>
-            </w:r>
-            <w:r>
-              <w:rPr>
-                <w:rFonts w:cstheme="minorHAnsi"/>
-                <w:noProof/>
-                <w:sz w:val="28"/>
-                <w:szCs w:val="28"/>
-              </w:rPr>
               <w:lastRenderedPageBreak/>
-              <w:t>current</w:t>
+              <w:t>void removeInvalid(): remove Students has valid date is more than 6 to current</w:t>
             </w:r>
           </w:p>
           <w:p>
@@ -7469,6 +7811,7 @@
         <w:ind w:left="720"/>
         <w:rPr>
           <w:rFonts w:asciiTheme="minorHAnsi" w:hAnsiTheme="minorHAnsi" w:cstheme="minorHAnsi"/>
+          <w:i/>
           <w:sz w:val="28"/>
           <w:szCs w:val="28"/>
         </w:rPr>
@@ -7476,11 +7819,22 @@
       <w:r>
         <w:rPr>
           <w:rFonts w:asciiTheme="minorHAnsi" w:hAnsiTheme="minorHAnsi" w:cstheme="minorHAnsi"/>
+          <w:i/>
           <w:sz w:val="28"/>
           <w:szCs w:val="28"/>
         </w:rPr>
         <w:t>Menu of the program will be seen as:</w:t>
       </w:r>
+    </w:p>
+    <w:p>
+      <w:pPr>
+        <w:ind w:left="720"/>
+        <w:rPr>
+          <w:rFonts w:asciiTheme="minorHAnsi" w:hAnsiTheme="minorHAnsi" w:cstheme="minorHAnsi"/>
+          <w:sz w:val="28"/>
+          <w:szCs w:val="28"/>
+        </w:rPr>
+      </w:pPr>
     </w:p>
     <w:p>
       <w:pPr>
@@ -7509,19 +7863,17 @@
           <w:szCs w:val="28"/>
         </w:rPr>
         <w:tab/>
-        <w:t>Enter your professor name: …………………..</w:t>
-      </w:r>
-    </w:p>
-    <w:p>
-      <w:pPr>
-        <w:ind w:left="720"/>
+        <w:t xml:space="preserve">Enter your </w:t>
+      </w:r>
+      <w:r>
         <w:rPr>
           <w:rFonts w:asciiTheme="minorHAnsi" w:hAnsiTheme="minorHAnsi" w:cstheme="minorHAnsi"/>
           <w:noProof/>
           <w:sz w:val="28"/>
           <w:szCs w:val="28"/>
         </w:rPr>
-      </w:pPr>
+        <w:t>data input file</w:t>
+      </w:r>
       <w:r>
         <w:rPr>
           <w:rFonts w:asciiTheme="minorHAnsi" w:hAnsiTheme="minorHAnsi" w:cstheme="minorHAnsi"/>
@@ -7529,15 +7881,35 @@
           <w:sz w:val="28"/>
           <w:szCs w:val="28"/>
         </w:rPr>
-        <w:t xml:space="preserve">        </w:t>
-      </w:r>
-      <w:r>
+        <w:t xml:space="preserve"> name: …………………..</w:t>
+      </w:r>
+    </w:p>
+    <w:p>
+      <w:pPr>
+        <w:ind w:left="720"/>
         <w:rPr>
           <w:rFonts w:asciiTheme="minorHAnsi" w:hAnsiTheme="minorHAnsi" w:cstheme="minorHAnsi"/>
           <w:noProof/>
           <w:sz w:val="28"/>
           <w:szCs w:val="28"/>
         </w:rPr>
+      </w:pPr>
+      <w:r>
+        <w:rPr>
+          <w:rFonts w:asciiTheme="minorHAnsi" w:hAnsiTheme="minorHAnsi" w:cstheme="minorHAnsi"/>
+          <w:noProof/>
+          <w:sz w:val="28"/>
+          <w:szCs w:val="28"/>
+        </w:rPr>
+        <w:t xml:space="preserve">        </w:t>
+      </w:r>
+      <w:r>
+        <w:rPr>
+          <w:rFonts w:asciiTheme="minorHAnsi" w:hAnsiTheme="minorHAnsi" w:cstheme="minorHAnsi"/>
+          <w:noProof/>
+          <w:sz w:val="28"/>
+          <w:szCs w:val="28"/>
+        </w:rPr>
         <w:tab/>
         <w:t>Not found, Please enter again: ……………….</w:t>
       </w:r>
@@ -7581,246 +7953,631 @@
     </w:p>
     <w:p>
       <w:pPr>
-        <w:ind w:left="720"/>
-        <w:rPr>
-          <w:rFonts w:asciiTheme="minorHAnsi" w:hAnsiTheme="minorHAnsi" w:cstheme="minorHAnsi"/>
-          <w:sz w:val="28"/>
-          <w:szCs w:val="28"/>
-        </w:rPr>
-      </w:pPr>
-      <w:r>
-        <w:rPr>
-          <w:rFonts w:asciiTheme="minorHAnsi" w:hAnsiTheme="minorHAnsi" w:cstheme="minorHAnsi"/>
-          <w:sz w:val="28"/>
-          <w:szCs w:val="28"/>
-        </w:rPr>
-        <w:t>1-</w:t>
-      </w:r>
-      <w:r>
-        <w:rPr>
-          <w:rFonts w:asciiTheme="minorHAnsi" w:hAnsiTheme="minorHAnsi" w:cstheme="minorHAnsi"/>
-          <w:sz w:val="28"/>
-          <w:szCs w:val="28"/>
-        </w:rPr>
-        <w:tab/>
-        <w:t>Add new student</w:t>
-      </w:r>
-    </w:p>
-    <w:p>
-      <w:pPr>
-        <w:ind w:left="720"/>
-        <w:rPr>
-          <w:rFonts w:asciiTheme="minorHAnsi" w:hAnsiTheme="minorHAnsi" w:cstheme="minorHAnsi"/>
-          <w:sz w:val="28"/>
-          <w:szCs w:val="28"/>
-        </w:rPr>
-      </w:pPr>
-      <w:r>
-        <w:rPr>
-          <w:rFonts w:asciiTheme="minorHAnsi" w:hAnsiTheme="minorHAnsi" w:cstheme="minorHAnsi"/>
-          <w:sz w:val="28"/>
-          <w:szCs w:val="28"/>
-        </w:rPr>
-        <w:t>2-</w:t>
-      </w:r>
-      <w:r>
-        <w:rPr>
-          <w:rFonts w:asciiTheme="minorHAnsi" w:hAnsiTheme="minorHAnsi" w:cstheme="minorHAnsi"/>
-          <w:sz w:val="28"/>
-          <w:szCs w:val="28"/>
-        </w:rPr>
-        <w:tab/>
-        <w:t>Remove a student by student code</w:t>
-      </w:r>
-    </w:p>
-    <w:p>
-      <w:pPr>
-        <w:ind w:left="720"/>
-        <w:rPr>
-          <w:rFonts w:asciiTheme="minorHAnsi" w:hAnsiTheme="minorHAnsi" w:cstheme="minorHAnsi"/>
-          <w:sz w:val="28"/>
-          <w:szCs w:val="28"/>
-        </w:rPr>
-      </w:pPr>
-      <w:r>
-        <w:rPr>
-          <w:rFonts w:asciiTheme="minorHAnsi" w:hAnsiTheme="minorHAnsi" w:cstheme="minorHAnsi"/>
-          <w:sz w:val="28"/>
-          <w:szCs w:val="28"/>
-        </w:rPr>
-        <w:t>3-</w:t>
-      </w:r>
-      <w:r>
-        <w:rPr>
-          <w:rFonts w:asciiTheme="minorHAnsi" w:hAnsiTheme="minorHAnsi" w:cstheme="minorHAnsi"/>
-          <w:sz w:val="28"/>
-          <w:szCs w:val="28"/>
-        </w:rPr>
-        <w:tab/>
-        <w:t>Remove invalid date student</w:t>
-      </w:r>
-    </w:p>
-    <w:p>
-      <w:pPr>
-        <w:ind w:left="720"/>
-        <w:rPr>
-          <w:rFonts w:asciiTheme="minorHAnsi" w:hAnsiTheme="minorHAnsi" w:cstheme="minorHAnsi"/>
-          <w:sz w:val="28"/>
-          <w:szCs w:val="28"/>
-        </w:rPr>
-      </w:pPr>
-      <w:r>
-        <w:rPr>
-          <w:rFonts w:asciiTheme="minorHAnsi" w:hAnsiTheme="minorHAnsi" w:cstheme="minorHAnsi"/>
-          <w:sz w:val="28"/>
-          <w:szCs w:val="28"/>
-        </w:rPr>
-        <w:t>4-</w:t>
-      </w:r>
-      <w:r>
-        <w:rPr>
-          <w:rFonts w:asciiTheme="minorHAnsi" w:hAnsiTheme="minorHAnsi" w:cstheme="minorHAnsi"/>
-          <w:sz w:val="28"/>
-          <w:szCs w:val="28"/>
-        </w:rPr>
-        <w:tab/>
-        <w:t>Update student data</w:t>
-      </w:r>
-    </w:p>
-    <w:p>
-      <w:pPr>
-        <w:ind w:left="720"/>
-        <w:rPr>
-          <w:rFonts w:asciiTheme="minorHAnsi" w:hAnsiTheme="minorHAnsi" w:cstheme="minorHAnsi"/>
-          <w:sz w:val="28"/>
-          <w:szCs w:val="28"/>
-        </w:rPr>
-      </w:pPr>
-      <w:r>
-        <w:rPr>
-          <w:rFonts w:asciiTheme="minorHAnsi" w:hAnsiTheme="minorHAnsi" w:cstheme="minorHAnsi"/>
-          <w:sz w:val="28"/>
-          <w:szCs w:val="28"/>
-        </w:rPr>
-        <w:t>5-</w:t>
-      </w:r>
-      <w:r>
-        <w:rPr>
-          <w:rFonts w:asciiTheme="minorHAnsi" w:hAnsiTheme="minorHAnsi" w:cstheme="minorHAnsi"/>
-          <w:sz w:val="28"/>
-          <w:szCs w:val="28"/>
-        </w:rPr>
-        <w:tab/>
-        <w:t>Sort all students</w:t>
-      </w:r>
-    </w:p>
-    <w:p>
-      <w:pPr>
-        <w:ind w:left="720"/>
-        <w:rPr>
-          <w:rFonts w:asciiTheme="minorHAnsi" w:hAnsiTheme="minorHAnsi" w:cstheme="minorHAnsi"/>
-          <w:sz w:val="28"/>
-          <w:szCs w:val="28"/>
-        </w:rPr>
-      </w:pPr>
-      <w:r>
-        <w:rPr>
-          <w:rFonts w:asciiTheme="minorHAnsi" w:hAnsiTheme="minorHAnsi" w:cstheme="minorHAnsi"/>
-          <w:sz w:val="28"/>
-          <w:szCs w:val="28"/>
-        </w:rPr>
-        <w:t>6-</w:t>
-      </w:r>
-      <w:r>
-        <w:rPr>
-          <w:rFonts w:asciiTheme="minorHAnsi" w:hAnsiTheme="minorHAnsi" w:cstheme="minorHAnsi"/>
-          <w:sz w:val="28"/>
-          <w:szCs w:val="28"/>
-        </w:rPr>
-        <w:tab/>
-        <w:t>Display all students who has the most and the least grade</w:t>
-      </w:r>
-    </w:p>
-    <w:p>
-      <w:pPr>
-        <w:ind w:left="720"/>
-        <w:rPr>
-          <w:rFonts w:asciiTheme="minorHAnsi" w:hAnsiTheme="minorHAnsi" w:cstheme="minorHAnsi"/>
-          <w:sz w:val="28"/>
-          <w:szCs w:val="28"/>
-        </w:rPr>
-      </w:pPr>
-      <w:r>
-        <w:rPr>
-          <w:rFonts w:asciiTheme="minorHAnsi" w:hAnsiTheme="minorHAnsi" w:cstheme="minorHAnsi"/>
+        <w:pStyle w:val="ListParagraph"/>
+        <w:numPr>
+          <w:ilvl w:val="0"/>
+          <w:numId w:val="12"/>
+        </w:numPr>
+        <w:spacing w:line="360" w:lineRule="auto"/>
+        <w:rPr>
+          <w:rFonts w:cstheme="minorHAnsi"/>
+          <w:sz w:val="28"/>
+          <w:szCs w:val="28"/>
+        </w:rPr>
+      </w:pPr>
+      <w:r>
+        <w:rPr>
+          <w:rFonts w:cstheme="minorHAnsi"/>
+          <w:sz w:val="28"/>
+          <w:szCs w:val="28"/>
+        </w:rPr>
+        <w:t>Add student</w:t>
+      </w:r>
+    </w:p>
+    <w:p>
+      <w:pPr>
+        <w:pStyle w:val="ListParagraph"/>
+        <w:numPr>
+          <w:ilvl w:val="0"/>
+          <w:numId w:val="12"/>
+        </w:numPr>
+        <w:spacing w:line="360" w:lineRule="auto"/>
+        <w:rPr>
+          <w:rFonts w:cstheme="minorHAnsi"/>
+          <w:sz w:val="28"/>
+          <w:szCs w:val="28"/>
+        </w:rPr>
+      </w:pPr>
+      <w:r>
+        <w:rPr>
+          <w:rFonts w:cstheme="minorHAnsi"/>
+          <w:sz w:val="28"/>
+          <w:szCs w:val="28"/>
+        </w:rPr>
+        <w:t xml:space="preserve">Remove </w:t>
+      </w:r>
+      <w:r>
+        <w:rPr>
+          <w:rFonts w:cstheme="minorHAnsi"/>
+          <w:sz w:val="28"/>
+          <w:szCs w:val="28"/>
+        </w:rPr>
+        <w:t>student</w:t>
+      </w:r>
+    </w:p>
+    <w:p>
+      <w:pPr>
+        <w:pStyle w:val="ListParagraph"/>
+        <w:numPr>
+          <w:ilvl w:val="0"/>
+          <w:numId w:val="12"/>
+        </w:numPr>
+        <w:spacing w:line="360" w:lineRule="auto"/>
+        <w:rPr>
+          <w:rFonts w:cstheme="minorHAnsi"/>
+          <w:sz w:val="28"/>
+          <w:szCs w:val="28"/>
+        </w:rPr>
+      </w:pPr>
+      <w:r>
+        <w:rPr>
+          <w:rFonts w:cstheme="minorHAnsi"/>
+          <w:sz w:val="28"/>
+          <w:szCs w:val="28"/>
+        </w:rPr>
+        <w:t xml:space="preserve">Update </w:t>
+      </w:r>
+      <w:r>
+        <w:rPr>
+          <w:rFonts w:cstheme="minorHAnsi"/>
+          <w:sz w:val="28"/>
+          <w:szCs w:val="28"/>
+        </w:rPr>
+        <w:t>student</w:t>
+      </w:r>
+    </w:p>
+    <w:p>
+      <w:pPr>
+        <w:pStyle w:val="ListParagraph"/>
+        <w:numPr>
+          <w:ilvl w:val="0"/>
+          <w:numId w:val="12"/>
+        </w:numPr>
+        <w:spacing w:line="360" w:lineRule="auto"/>
+        <w:rPr>
+          <w:rFonts w:cstheme="minorHAnsi"/>
+          <w:sz w:val="28"/>
+          <w:szCs w:val="28"/>
+        </w:rPr>
+      </w:pPr>
+      <w:r>
+        <w:rPr>
+          <w:rFonts w:cstheme="minorHAnsi"/>
+          <w:sz w:val="28"/>
+          <w:szCs w:val="28"/>
+        </w:rPr>
+        <w:t>Find student</w:t>
+      </w:r>
+    </w:p>
+    <w:p>
+      <w:pPr>
+        <w:pStyle w:val="ListParagraph"/>
+        <w:numPr>
+          <w:ilvl w:val="0"/>
+          <w:numId w:val="12"/>
+        </w:numPr>
+        <w:spacing w:line="360" w:lineRule="auto"/>
+        <w:rPr>
+          <w:rFonts w:cstheme="minorHAnsi"/>
+          <w:sz w:val="28"/>
+          <w:szCs w:val="28"/>
+        </w:rPr>
+      </w:pPr>
+      <w:r>
+        <w:rPr>
+          <w:rFonts w:cstheme="minorHAnsi"/>
           <w:sz w:val="28"/>
           <w:szCs w:val="28"/>
         </w:rPr>
         <w:lastRenderedPageBreak/>
-        <w:t>7-</w:t>
-      </w:r>
-      <w:r>
-        <w:rPr>
-          <w:rFonts w:asciiTheme="minorHAnsi" w:hAnsiTheme="minorHAnsi" w:cstheme="minorHAnsi"/>
-          <w:sz w:val="28"/>
-          <w:szCs w:val="28"/>
-        </w:rPr>
-        <w:tab/>
+        <w:t xml:space="preserve">Display </w:t>
+      </w:r>
+      <w:r>
+        <w:rPr>
+          <w:rFonts w:cstheme="minorHAnsi"/>
+          <w:sz w:val="28"/>
+          <w:szCs w:val="28"/>
+        </w:rPr>
+        <w:t>student</w:t>
+      </w:r>
+      <w:r>
+        <w:rPr>
+          <w:rFonts w:cstheme="minorHAnsi"/>
+          <w:sz w:val="28"/>
+          <w:szCs w:val="28"/>
+        </w:rPr>
+        <w:t>s</w:t>
+      </w:r>
+    </w:p>
+    <w:p>
+      <w:pPr>
+        <w:pStyle w:val="ListParagraph"/>
+        <w:numPr>
+          <w:ilvl w:val="0"/>
+          <w:numId w:val="12"/>
+        </w:numPr>
+        <w:spacing w:line="360" w:lineRule="auto"/>
+        <w:rPr>
+          <w:rFonts w:cstheme="minorHAnsi"/>
+          <w:sz w:val="28"/>
+          <w:szCs w:val="28"/>
+        </w:rPr>
+      </w:pPr>
+      <w:r>
+        <w:rPr>
+          <w:rFonts w:cstheme="minorHAnsi"/>
+          <w:sz w:val="28"/>
+          <w:szCs w:val="28"/>
+        </w:rPr>
+        <w:t>Display staticstic</w:t>
+      </w:r>
+    </w:p>
+    <w:p>
+      <w:pPr>
+        <w:pStyle w:val="ListParagraph"/>
+        <w:numPr>
+          <w:ilvl w:val="0"/>
+          <w:numId w:val="12"/>
+        </w:numPr>
+        <w:spacing w:line="360" w:lineRule="auto"/>
+        <w:rPr>
+          <w:rFonts w:cstheme="minorHAnsi"/>
+          <w:sz w:val="28"/>
+          <w:szCs w:val="28"/>
+        </w:rPr>
+      </w:pPr>
+      <w:r>
+        <w:rPr>
+          <w:rFonts w:cstheme="minorHAnsi"/>
+          <w:sz w:val="28"/>
+          <w:szCs w:val="28"/>
+        </w:rPr>
+        <w:t>Export student list to file</w:t>
+      </w:r>
+    </w:p>
+    <w:p>
+      <w:pPr>
+        <w:pStyle w:val="ListParagraph"/>
+        <w:numPr>
+          <w:ilvl w:val="0"/>
+          <w:numId w:val="12"/>
+        </w:numPr>
+        <w:spacing w:line="360" w:lineRule="auto"/>
+        <w:rPr>
+          <w:rFonts w:cstheme="minorHAnsi"/>
+          <w:sz w:val="28"/>
+          <w:szCs w:val="28"/>
+        </w:rPr>
+      </w:pPr>
+      <w:r>
+        <w:rPr>
+          <w:rFonts w:cstheme="minorHAnsi"/>
+          <w:sz w:val="28"/>
+          <w:szCs w:val="28"/>
+        </w:rPr>
+        <w:t>Quit</w:t>
+      </w:r>
+    </w:p>
+    <w:p>
+      <w:pPr>
+        <w:spacing w:line="360" w:lineRule="auto"/>
+        <w:rPr>
+          <w:rFonts w:cstheme="minorHAnsi"/>
+          <w:sz w:val="28"/>
+          <w:szCs w:val="28"/>
+        </w:rPr>
+      </w:pPr>
+      <w:r>
+        <w:rPr>
+          <w:rFonts w:cstheme="minorHAnsi"/>
+          <w:i/>
+          <w:sz w:val="28"/>
+          <w:szCs w:val="28"/>
+        </w:rPr>
+        <w:t>Sub-menu of each option:</w:t>
+      </w:r>
+    </w:p>
+    <w:p>
+      <w:pPr>
+        <w:pStyle w:val="ListParagraph"/>
+        <w:numPr>
+          <w:ilvl w:val="0"/>
+          <w:numId w:val="14"/>
+        </w:numPr>
+        <w:spacing w:line="360" w:lineRule="auto"/>
+        <w:rPr>
+          <w:rFonts w:cstheme="minorHAnsi"/>
+          <w:sz w:val="28"/>
+          <w:szCs w:val="28"/>
+        </w:rPr>
+      </w:pPr>
+      <w:r>
+        <w:rPr>
+          <w:rFonts w:cstheme="minorHAnsi"/>
+          <w:sz w:val="28"/>
+          <w:szCs w:val="28"/>
+        </w:rPr>
+        <w:t>Option 1 (Add):</w:t>
+      </w:r>
+    </w:p>
+    <w:p>
+      <w:pPr>
+        <w:pStyle w:val="ListParagraph"/>
+        <w:numPr>
+          <w:ilvl w:val="1"/>
+          <w:numId w:val="14"/>
+        </w:numPr>
+        <w:spacing w:line="360" w:lineRule="auto"/>
+        <w:rPr>
+          <w:rFonts w:cstheme="minorHAnsi"/>
+          <w:sz w:val="28"/>
+          <w:szCs w:val="28"/>
+        </w:rPr>
+      </w:pPr>
+      <w:r>
+        <w:rPr>
+          <w:rFonts w:cstheme="minorHAnsi"/>
+          <w:sz w:val="28"/>
+          <w:szCs w:val="28"/>
+        </w:rPr>
+        <w:t>Add a new student</w:t>
+      </w:r>
+    </w:p>
+    <w:p>
+      <w:pPr>
+        <w:pStyle w:val="ListParagraph"/>
+        <w:numPr>
+          <w:ilvl w:val="1"/>
+          <w:numId w:val="14"/>
+        </w:numPr>
+        <w:spacing w:line="360" w:lineRule="auto"/>
+        <w:rPr>
+          <w:rFonts w:cstheme="minorHAnsi"/>
+          <w:sz w:val="28"/>
+          <w:szCs w:val="28"/>
+        </w:rPr>
+      </w:pPr>
+      <w:r>
+        <w:rPr>
+          <w:rFonts w:cstheme="minorHAnsi"/>
+          <w:sz w:val="28"/>
+          <w:szCs w:val="28"/>
+        </w:rPr>
+        <w:t>Import student list from file</w:t>
+      </w:r>
+    </w:p>
+    <w:p>
+      <w:pPr>
+        <w:pStyle w:val="ListParagraph"/>
+        <w:numPr>
+          <w:ilvl w:val="0"/>
+          <w:numId w:val="14"/>
+        </w:numPr>
+        <w:spacing w:line="360" w:lineRule="auto"/>
+        <w:rPr>
+          <w:rFonts w:cstheme="minorHAnsi"/>
+          <w:sz w:val="28"/>
+          <w:szCs w:val="28"/>
+        </w:rPr>
+      </w:pPr>
+      <w:r>
+        <w:rPr>
+          <w:rFonts w:cstheme="minorHAnsi"/>
+          <w:sz w:val="28"/>
+          <w:szCs w:val="28"/>
+        </w:rPr>
+        <w:t>Option 2</w:t>
+      </w:r>
+      <w:r>
+        <w:rPr>
+          <w:rFonts w:cstheme="minorHAnsi"/>
+          <w:sz w:val="28"/>
+          <w:szCs w:val="28"/>
+        </w:rPr>
+        <w:t xml:space="preserve"> (Remove)</w:t>
+      </w:r>
+      <w:r>
+        <w:rPr>
+          <w:rFonts w:cstheme="minorHAnsi"/>
+          <w:sz w:val="28"/>
+          <w:szCs w:val="28"/>
+        </w:rPr>
+        <w:t>:</w:t>
+      </w:r>
+    </w:p>
+    <w:p>
+      <w:pPr>
+        <w:pStyle w:val="ListParagraph"/>
+        <w:numPr>
+          <w:ilvl w:val="1"/>
+          <w:numId w:val="14"/>
+        </w:numPr>
+        <w:spacing w:line="360" w:lineRule="auto"/>
+        <w:rPr>
+          <w:rFonts w:cstheme="minorHAnsi"/>
+          <w:sz w:val="28"/>
+          <w:szCs w:val="28"/>
+        </w:rPr>
+      </w:pPr>
+      <w:r>
+        <w:rPr>
+          <w:rFonts w:cstheme="minorHAnsi"/>
+          <w:sz w:val="28"/>
+          <w:szCs w:val="28"/>
+        </w:rPr>
+        <w:t>Remove a student</w:t>
+      </w:r>
+    </w:p>
+    <w:p>
+      <w:pPr>
+        <w:pStyle w:val="ListParagraph"/>
+        <w:numPr>
+          <w:ilvl w:val="1"/>
+          <w:numId w:val="14"/>
+        </w:numPr>
+        <w:spacing w:line="360" w:lineRule="auto"/>
+        <w:rPr>
+          <w:rFonts w:cstheme="minorHAnsi"/>
+          <w:sz w:val="28"/>
+          <w:szCs w:val="28"/>
+        </w:rPr>
+      </w:pPr>
+      <w:r>
+        <w:rPr>
+          <w:rFonts w:cstheme="minorHAnsi"/>
+          <w:sz w:val="28"/>
+          <w:szCs w:val="28"/>
+        </w:rPr>
+        <w:t>Remove invalid students</w:t>
+      </w:r>
+    </w:p>
+    <w:p>
+      <w:pPr>
+        <w:pStyle w:val="ListParagraph"/>
+        <w:numPr>
+          <w:ilvl w:val="0"/>
+          <w:numId w:val="14"/>
+        </w:numPr>
+        <w:spacing w:line="360" w:lineRule="auto"/>
+        <w:rPr>
+          <w:rFonts w:cstheme="minorHAnsi"/>
+          <w:sz w:val="28"/>
+          <w:szCs w:val="28"/>
+        </w:rPr>
+      </w:pPr>
+      <w:r>
+        <w:rPr>
+          <w:rFonts w:cstheme="minorHAnsi"/>
+          <w:sz w:val="28"/>
+          <w:szCs w:val="28"/>
+        </w:rPr>
+        <w:t>Option</w:t>
+      </w:r>
+      <w:r>
+        <w:rPr>
+          <w:rFonts w:cstheme="minorHAnsi"/>
+          <w:sz w:val="28"/>
+          <w:szCs w:val="28"/>
+        </w:rPr>
+        <w:t xml:space="preserve"> 5 (Display):</w:t>
+      </w:r>
+    </w:p>
+    <w:p>
+      <w:pPr>
+        <w:pStyle w:val="ListParagraph"/>
+        <w:numPr>
+          <w:ilvl w:val="1"/>
+          <w:numId w:val="14"/>
+        </w:numPr>
+        <w:spacing w:line="360" w:lineRule="auto"/>
+        <w:rPr>
+          <w:rFonts w:cstheme="minorHAnsi"/>
+          <w:sz w:val="28"/>
+          <w:szCs w:val="28"/>
+        </w:rPr>
+      </w:pPr>
+      <w:r>
+        <w:rPr>
+          <w:rFonts w:cstheme="minorHAnsi"/>
+          <w:sz w:val="28"/>
+          <w:szCs w:val="28"/>
+        </w:rPr>
+        <w:t>Display high grade students</w:t>
+      </w:r>
+    </w:p>
+    <w:p>
+      <w:pPr>
+        <w:pStyle w:val="ListParagraph"/>
+        <w:numPr>
+          <w:ilvl w:val="1"/>
+          <w:numId w:val="14"/>
+        </w:numPr>
+        <w:spacing w:line="360" w:lineRule="auto"/>
+        <w:rPr>
+          <w:rFonts w:cstheme="minorHAnsi"/>
+          <w:sz w:val="28"/>
+          <w:szCs w:val="28"/>
+        </w:rPr>
+      </w:pPr>
+      <w:r>
+        <w:rPr>
+          <w:rFonts w:cstheme="minorHAnsi"/>
+          <w:sz w:val="28"/>
+          <w:szCs w:val="28"/>
+        </w:rPr>
+        <w:t>Display low grade students</w:t>
+      </w:r>
+    </w:p>
+    <w:p>
+      <w:pPr>
+        <w:pStyle w:val="ListParagraph"/>
+        <w:numPr>
+          <w:ilvl w:val="0"/>
+          <w:numId w:val="14"/>
+        </w:numPr>
+        <w:spacing w:line="360" w:lineRule="auto"/>
+        <w:rPr>
+          <w:rFonts w:cstheme="minorHAnsi"/>
+          <w:sz w:val="28"/>
+          <w:szCs w:val="28"/>
+        </w:rPr>
+      </w:pPr>
+      <w:r>
+        <w:rPr>
+          <w:rFonts w:cstheme="minorHAnsi"/>
+          <w:sz w:val="28"/>
+          <w:szCs w:val="28"/>
+        </w:rPr>
+        <w:t>Option 5 (Statistic)</w:t>
+      </w:r>
+      <w:r>
+        <w:rPr>
+          <w:rFonts w:cstheme="minorHAnsi"/>
+          <w:sz w:val="28"/>
+          <w:szCs w:val="28"/>
+        </w:rPr>
+        <w:t>:</w:t>
+      </w:r>
+    </w:p>
+    <w:p>
+      <w:pPr>
+        <w:pStyle w:val="ListParagraph"/>
+        <w:numPr>
+          <w:ilvl w:val="1"/>
+          <w:numId w:val="14"/>
+        </w:numPr>
+        <w:spacing w:line="360" w:lineRule="auto"/>
+        <w:rPr>
+          <w:rFonts w:cstheme="minorHAnsi"/>
+          <w:sz w:val="28"/>
+          <w:szCs w:val="28"/>
+        </w:rPr>
+      </w:pPr>
+      <w:r>
+        <w:rPr>
+          <w:rFonts w:cstheme="minorHAnsi"/>
+          <w:sz w:val="28"/>
+          <w:szCs w:val="28"/>
+        </w:rPr>
         <w:t>Display average grade</w:t>
       </w:r>
     </w:p>
     <w:p>
       <w:pPr>
-        <w:ind w:left="720"/>
-        <w:rPr>
-          <w:rFonts w:asciiTheme="minorHAnsi" w:hAnsiTheme="minorHAnsi" w:cstheme="minorHAnsi"/>
-          <w:sz w:val="28"/>
-          <w:szCs w:val="28"/>
-        </w:rPr>
-      </w:pPr>
-      <w:r>
-        <w:rPr>
-          <w:rFonts w:asciiTheme="minorHAnsi" w:hAnsiTheme="minorHAnsi" w:cstheme="minorHAnsi"/>
-          <w:sz w:val="28"/>
-          <w:szCs w:val="28"/>
-        </w:rPr>
-        <w:t>8-</w:t>
-      </w:r>
-      <w:r>
-        <w:rPr>
-          <w:rFonts w:asciiTheme="minorHAnsi" w:hAnsiTheme="minorHAnsi" w:cstheme="minorHAnsi"/>
-          <w:sz w:val="28"/>
-          <w:szCs w:val="28"/>
-        </w:rPr>
-        <w:tab/>
-        <w:t>Save to file</w:t>
-      </w:r>
-    </w:p>
-    <w:p>
-      <w:pPr>
-        <w:ind w:left="720"/>
-        <w:rPr>
-          <w:rFonts w:asciiTheme="minorHAnsi" w:hAnsiTheme="minorHAnsi" w:cstheme="minorHAnsi"/>
-          <w:sz w:val="28"/>
-          <w:szCs w:val="28"/>
-        </w:rPr>
-      </w:pPr>
-      <w:r>
-        <w:rPr>
-          <w:rFonts w:asciiTheme="minorHAnsi" w:hAnsiTheme="minorHAnsi" w:cstheme="minorHAnsi"/>
-          <w:sz w:val="28"/>
-          <w:szCs w:val="28"/>
-        </w:rPr>
-        <w:t>9-</w:t>
-      </w:r>
-      <w:r>
-        <w:rPr>
-          <w:rFonts w:asciiTheme="minorHAnsi" w:hAnsiTheme="minorHAnsi" w:cstheme="minorHAnsi"/>
-          <w:sz w:val="28"/>
-          <w:szCs w:val="28"/>
-        </w:rPr>
-        <w:tab/>
-        <w:t>Quit</w:t>
+        <w:pStyle w:val="ListParagraph"/>
+        <w:numPr>
+          <w:ilvl w:val="1"/>
+          <w:numId w:val="14"/>
+        </w:numPr>
+        <w:spacing w:line="360" w:lineRule="auto"/>
+        <w:rPr>
+          <w:rFonts w:cstheme="minorHAnsi"/>
+          <w:sz w:val="28"/>
+          <w:szCs w:val="28"/>
+        </w:rPr>
+      </w:pPr>
+      <w:r>
+        <w:rPr>
+          <w:rFonts w:cstheme="minorHAnsi"/>
+          <w:sz w:val="28"/>
+          <w:szCs w:val="28"/>
+        </w:rPr>
+        <w:t>Display distribution of grade</w:t>
+      </w:r>
+    </w:p>
+    <w:p>
+      <w:pPr>
+        <w:pStyle w:val="ListParagraph"/>
+        <w:numPr>
+          <w:ilvl w:val="1"/>
+          <w:numId w:val="14"/>
+        </w:numPr>
+        <w:spacing w:line="360" w:lineRule="auto"/>
+        <w:rPr>
+          <w:rFonts w:cstheme="minorHAnsi"/>
+          <w:sz w:val="28"/>
+          <w:szCs w:val="28"/>
+        </w:rPr>
+      </w:pPr>
+      <w:r>
+        <w:rPr>
+          <w:rFonts w:cstheme="minorHAnsi"/>
+          <w:sz w:val="28"/>
+          <w:szCs w:val="28"/>
+        </w:rPr>
+        <w:t>Di</w:t>
+      </w:r>
+      <w:r>
+        <w:rPr>
+          <w:rFonts w:cstheme="minorHAnsi"/>
+          <w:sz w:val="28"/>
+          <w:szCs w:val="28"/>
+        </w:rPr>
+        <w:t>splay distinct grade</w:t>
+      </w:r>
+    </w:p>
+    <w:p>
+      <w:pPr>
+        <w:pStyle w:val="ListParagraph"/>
+        <w:numPr>
+          <w:ilvl w:val="1"/>
+          <w:numId w:val="14"/>
+        </w:numPr>
+        <w:spacing w:line="360" w:lineRule="auto"/>
+        <w:rPr>
+          <w:rFonts w:cstheme="minorHAnsi"/>
+          <w:sz w:val="28"/>
+          <w:szCs w:val="28"/>
+        </w:rPr>
+      </w:pPr>
+      <w:r>
+        <w:rPr>
+          <w:rFonts w:cstheme="minorHAnsi"/>
+          <w:sz w:val="28"/>
+          <w:szCs w:val="28"/>
+        </w:rPr>
+        <w:t xml:space="preserve">Display </w:t>
+      </w:r>
+      <w:r>
+        <w:rPr>
+          <w:rFonts w:cstheme="minorHAnsi"/>
+          <w:sz w:val="28"/>
+          <w:szCs w:val="28"/>
+        </w:rPr>
+        <w:t>duplicate student names</w:t>
+      </w:r>
+    </w:p>
+    <w:p>
+      <w:pPr>
+        <w:pStyle w:val="ListParagraph"/>
+        <w:numPr>
+          <w:ilvl w:val="1"/>
+          <w:numId w:val="14"/>
+        </w:numPr>
+        <w:spacing w:line="360" w:lineRule="auto"/>
+        <w:rPr>
+          <w:rFonts w:cstheme="minorHAnsi"/>
+          <w:sz w:val="28"/>
+          <w:szCs w:val="28"/>
+        </w:rPr>
+      </w:pPr>
+      <w:r>
+        <w:rPr>
+          <w:rFonts w:cstheme="minorHAnsi"/>
+          <w:sz w:val="28"/>
+          <w:szCs w:val="28"/>
+        </w:rPr>
+        <w:t>Display unique student names</w:t>
       </w:r>
     </w:p>
     <w:p>
@@ -8427,6 +9184,95 @@
     </w:lvl>
   </w:abstractNum>
   <w:abstractNum w:abstractNumId="5" w15:restartNumberingAfterBreak="0">
+    <w:nsid w:val="337006D0"/>
+    <w:multiLevelType w:val="hybridMultilevel"/>
+    <w:tmpl w:val="C7964502"/>
+    <w:lvl w:ilvl="0" w:tplc="E3A6DBC6">
+      <w:start w:val="1"/>
+      <w:numFmt w:val="decimal"/>
+      <w:lvlText w:val="%1-"/>
+      <w:lvlJc w:val="left"/>
+      <w:pPr>
+        <w:ind w:left="1440" w:hanging="720"/>
+      </w:pPr>
+      <w:rPr>
+        <w:rFonts w:hint="default"/>
+      </w:rPr>
+    </w:lvl>
+    <w:lvl w:ilvl="1" w:tplc="04090019" w:tentative="1">
+      <w:start w:val="1"/>
+      <w:numFmt w:val="lowerLetter"/>
+      <w:lvlText w:val="%2."/>
+      <w:lvlJc w:val="left"/>
+      <w:pPr>
+        <w:ind w:left="1800" w:hanging="360"/>
+      </w:pPr>
+    </w:lvl>
+    <w:lvl w:ilvl="2" w:tplc="0409001B" w:tentative="1">
+      <w:start w:val="1"/>
+      <w:numFmt w:val="lowerRoman"/>
+      <w:lvlText w:val="%3."/>
+      <w:lvlJc w:val="right"/>
+      <w:pPr>
+        <w:ind w:left="2520" w:hanging="180"/>
+      </w:pPr>
+    </w:lvl>
+    <w:lvl w:ilvl="3" w:tplc="0409000F" w:tentative="1">
+      <w:start w:val="1"/>
+      <w:numFmt w:val="decimal"/>
+      <w:lvlText w:val="%4."/>
+      <w:lvlJc w:val="left"/>
+      <w:pPr>
+        <w:ind w:left="3240" w:hanging="360"/>
+      </w:pPr>
+    </w:lvl>
+    <w:lvl w:ilvl="4" w:tplc="04090019" w:tentative="1">
+      <w:start w:val="1"/>
+      <w:numFmt w:val="lowerLetter"/>
+      <w:lvlText w:val="%5."/>
+      <w:lvlJc w:val="left"/>
+      <w:pPr>
+        <w:ind w:left="3960" w:hanging="360"/>
+      </w:pPr>
+    </w:lvl>
+    <w:lvl w:ilvl="5" w:tplc="0409001B" w:tentative="1">
+      <w:start w:val="1"/>
+      <w:numFmt w:val="lowerRoman"/>
+      <w:lvlText w:val="%6."/>
+      <w:lvlJc w:val="right"/>
+      <w:pPr>
+        <w:ind w:left="4680" w:hanging="180"/>
+      </w:pPr>
+    </w:lvl>
+    <w:lvl w:ilvl="6" w:tplc="0409000F" w:tentative="1">
+      <w:start w:val="1"/>
+      <w:numFmt w:val="decimal"/>
+      <w:lvlText w:val="%7."/>
+      <w:lvlJc w:val="left"/>
+      <w:pPr>
+        <w:ind w:left="5400" w:hanging="360"/>
+      </w:pPr>
+    </w:lvl>
+    <w:lvl w:ilvl="7" w:tplc="04090019" w:tentative="1">
+      <w:start w:val="1"/>
+      <w:numFmt w:val="lowerLetter"/>
+      <w:lvlText w:val="%8."/>
+      <w:lvlJc w:val="left"/>
+      <w:pPr>
+        <w:ind w:left="6120" w:hanging="360"/>
+      </w:pPr>
+    </w:lvl>
+    <w:lvl w:ilvl="8" w:tplc="0409001B" w:tentative="1">
+      <w:start w:val="1"/>
+      <w:numFmt w:val="lowerRoman"/>
+      <w:lvlText w:val="%9."/>
+      <w:lvlJc w:val="right"/>
+      <w:pPr>
+        <w:ind w:left="6840" w:hanging="180"/>
+      </w:pPr>
+    </w:lvl>
+  </w:abstractNum>
+  <w:abstractNum w:abstractNumId="6" w15:restartNumberingAfterBreak="0">
     <w:nsid w:val="340010D1"/>
     <w:multiLevelType w:val="hybridMultilevel"/>
     <w:tmpl w:val="B25264D0"/>
@@ -8539,7 +9385,120 @@
       </w:rPr>
     </w:lvl>
   </w:abstractNum>
-  <w:abstractNum w:abstractNumId="6" w15:restartNumberingAfterBreak="0">
+  <w:abstractNum w:abstractNumId="7" w15:restartNumberingAfterBreak="0">
+    <w:nsid w:val="34346C86"/>
+    <w:multiLevelType w:val="hybridMultilevel"/>
+    <w:tmpl w:val="6F128CBC"/>
+    <w:lvl w:ilvl="0" w:tplc="04090001">
+      <w:start w:val="1"/>
+      <w:numFmt w:val="bullet"/>
+      <w:lvlText w:val=""/>
+      <w:lvlJc w:val="left"/>
+      <w:pPr>
+        <w:ind w:left="720" w:hanging="360"/>
+      </w:pPr>
+      <w:rPr>
+        <w:rFonts w:ascii="Symbol" w:hAnsi="Symbol" w:hint="default"/>
+      </w:rPr>
+    </w:lvl>
+    <w:lvl w:ilvl="1" w:tplc="E3A6DBC6">
+      <w:start w:val="1"/>
+      <w:numFmt w:val="decimal"/>
+      <w:lvlText w:val="%2-"/>
+      <w:lvlJc w:val="left"/>
+      <w:pPr>
+        <w:ind w:left="1440" w:hanging="360"/>
+      </w:pPr>
+      <w:rPr>
+        <w:rFonts w:hint="default"/>
+      </w:rPr>
+    </w:lvl>
+    <w:lvl w:ilvl="2" w:tplc="04090005" w:tentative="1">
+      <w:start w:val="1"/>
+      <w:numFmt w:val="bullet"/>
+      <w:lvlText w:val=""/>
+      <w:lvlJc w:val="left"/>
+      <w:pPr>
+        <w:ind w:left="2160" w:hanging="360"/>
+      </w:pPr>
+      <w:rPr>
+        <w:rFonts w:ascii="Wingdings" w:hAnsi="Wingdings" w:hint="default"/>
+      </w:rPr>
+    </w:lvl>
+    <w:lvl w:ilvl="3" w:tplc="04090001" w:tentative="1">
+      <w:start w:val="1"/>
+      <w:numFmt w:val="bullet"/>
+      <w:lvlText w:val=""/>
+      <w:lvlJc w:val="left"/>
+      <w:pPr>
+        <w:ind w:left="2880" w:hanging="360"/>
+      </w:pPr>
+      <w:rPr>
+        <w:rFonts w:ascii="Symbol" w:hAnsi="Symbol" w:hint="default"/>
+      </w:rPr>
+    </w:lvl>
+    <w:lvl w:ilvl="4" w:tplc="04090003" w:tentative="1">
+      <w:start w:val="1"/>
+      <w:numFmt w:val="bullet"/>
+      <w:lvlText w:val="o"/>
+      <w:lvlJc w:val="left"/>
+      <w:pPr>
+        <w:ind w:left="3600" w:hanging="360"/>
+      </w:pPr>
+      <w:rPr>
+        <w:rFonts w:ascii="Courier New" w:hAnsi="Courier New" w:cs="Courier New" w:hint="default"/>
+      </w:rPr>
+    </w:lvl>
+    <w:lvl w:ilvl="5" w:tplc="04090005" w:tentative="1">
+      <w:start w:val="1"/>
+      <w:numFmt w:val="bullet"/>
+      <w:lvlText w:val=""/>
+      <w:lvlJc w:val="left"/>
+      <w:pPr>
+        <w:ind w:left="4320" w:hanging="360"/>
+      </w:pPr>
+      <w:rPr>
+        <w:rFonts w:ascii="Wingdings" w:hAnsi="Wingdings" w:hint="default"/>
+      </w:rPr>
+    </w:lvl>
+    <w:lvl w:ilvl="6" w:tplc="04090001" w:tentative="1">
+      <w:start w:val="1"/>
+      <w:numFmt w:val="bullet"/>
+      <w:lvlText w:val=""/>
+      <w:lvlJc w:val="left"/>
+      <w:pPr>
+        <w:ind w:left="5040" w:hanging="360"/>
+      </w:pPr>
+      <w:rPr>
+        <w:rFonts w:ascii="Symbol" w:hAnsi="Symbol" w:hint="default"/>
+      </w:rPr>
+    </w:lvl>
+    <w:lvl w:ilvl="7" w:tplc="04090003" w:tentative="1">
+      <w:start w:val="1"/>
+      <w:numFmt w:val="bullet"/>
+      <w:lvlText w:val="o"/>
+      <w:lvlJc w:val="left"/>
+      <w:pPr>
+        <w:ind w:left="5760" w:hanging="360"/>
+      </w:pPr>
+      <w:rPr>
+        <w:rFonts w:ascii="Courier New" w:hAnsi="Courier New" w:cs="Courier New" w:hint="default"/>
+      </w:rPr>
+    </w:lvl>
+    <w:lvl w:ilvl="8" w:tplc="04090005" w:tentative="1">
+      <w:start w:val="1"/>
+      <w:numFmt w:val="bullet"/>
+      <w:lvlText w:val=""/>
+      <w:lvlJc w:val="left"/>
+      <w:pPr>
+        <w:ind w:left="6480" w:hanging="360"/>
+      </w:pPr>
+      <w:rPr>
+        <w:rFonts w:ascii="Wingdings" w:hAnsi="Wingdings" w:hint="default"/>
+      </w:rPr>
+    </w:lvl>
+  </w:abstractNum>
+  <w:abstractNum w:abstractNumId="8" w15:restartNumberingAfterBreak="0">
     <w:nsid w:val="55462EA3"/>
     <w:multiLevelType w:val="hybridMultilevel"/>
     <w:tmpl w:val="A47A6856"/>
@@ -8652,7 +9611,96 @@
       </w:rPr>
     </w:lvl>
   </w:abstractNum>
-  <w:abstractNum w:abstractNumId="7" w15:restartNumberingAfterBreak="0">
+  <w:abstractNum w:abstractNumId="9" w15:restartNumberingAfterBreak="0">
+    <w:nsid w:val="572C7A2C"/>
+    <w:multiLevelType w:val="hybridMultilevel"/>
+    <w:tmpl w:val="892E0E68"/>
+    <w:lvl w:ilvl="0" w:tplc="E3A6DBC6">
+      <w:start w:val="1"/>
+      <w:numFmt w:val="decimal"/>
+      <w:lvlText w:val="%1-"/>
+      <w:lvlJc w:val="left"/>
+      <w:pPr>
+        <w:ind w:left="1440" w:hanging="720"/>
+      </w:pPr>
+      <w:rPr>
+        <w:rFonts w:hint="default"/>
+      </w:rPr>
+    </w:lvl>
+    <w:lvl w:ilvl="1" w:tplc="04090019" w:tentative="1">
+      <w:start w:val="1"/>
+      <w:numFmt w:val="lowerLetter"/>
+      <w:lvlText w:val="%2."/>
+      <w:lvlJc w:val="left"/>
+      <w:pPr>
+        <w:ind w:left="1440" w:hanging="360"/>
+      </w:pPr>
+    </w:lvl>
+    <w:lvl w:ilvl="2" w:tplc="0409001B" w:tentative="1">
+      <w:start w:val="1"/>
+      <w:numFmt w:val="lowerRoman"/>
+      <w:lvlText w:val="%3."/>
+      <w:lvlJc w:val="right"/>
+      <w:pPr>
+        <w:ind w:left="2160" w:hanging="180"/>
+      </w:pPr>
+    </w:lvl>
+    <w:lvl w:ilvl="3" w:tplc="0409000F" w:tentative="1">
+      <w:start w:val="1"/>
+      <w:numFmt w:val="decimal"/>
+      <w:lvlText w:val="%4."/>
+      <w:lvlJc w:val="left"/>
+      <w:pPr>
+        <w:ind w:left="2880" w:hanging="360"/>
+      </w:pPr>
+    </w:lvl>
+    <w:lvl w:ilvl="4" w:tplc="04090019" w:tentative="1">
+      <w:start w:val="1"/>
+      <w:numFmt w:val="lowerLetter"/>
+      <w:lvlText w:val="%5."/>
+      <w:lvlJc w:val="left"/>
+      <w:pPr>
+        <w:ind w:left="3600" w:hanging="360"/>
+      </w:pPr>
+    </w:lvl>
+    <w:lvl w:ilvl="5" w:tplc="0409001B" w:tentative="1">
+      <w:start w:val="1"/>
+      <w:numFmt w:val="lowerRoman"/>
+      <w:lvlText w:val="%6."/>
+      <w:lvlJc w:val="right"/>
+      <w:pPr>
+        <w:ind w:left="4320" w:hanging="180"/>
+      </w:pPr>
+    </w:lvl>
+    <w:lvl w:ilvl="6" w:tplc="0409000F" w:tentative="1">
+      <w:start w:val="1"/>
+      <w:numFmt w:val="decimal"/>
+      <w:lvlText w:val="%7."/>
+      <w:lvlJc w:val="left"/>
+      <w:pPr>
+        <w:ind w:left="5040" w:hanging="360"/>
+      </w:pPr>
+    </w:lvl>
+    <w:lvl w:ilvl="7" w:tplc="04090019" w:tentative="1">
+      <w:start w:val="1"/>
+      <w:numFmt w:val="lowerLetter"/>
+      <w:lvlText w:val="%8."/>
+      <w:lvlJc w:val="left"/>
+      <w:pPr>
+        <w:ind w:left="5760" w:hanging="360"/>
+      </w:pPr>
+    </w:lvl>
+    <w:lvl w:ilvl="8" w:tplc="0409001B" w:tentative="1">
+      <w:start w:val="1"/>
+      <w:numFmt w:val="lowerRoman"/>
+      <w:lvlText w:val="%9."/>
+      <w:lvlJc w:val="right"/>
+      <w:pPr>
+        <w:ind w:left="6480" w:hanging="180"/>
+      </w:pPr>
+    </w:lvl>
+  </w:abstractNum>
+  <w:abstractNum w:abstractNumId="10" w15:restartNumberingAfterBreak="0">
     <w:nsid w:val="593D52BB"/>
     <w:multiLevelType w:val="hybridMultilevel"/>
     <w:tmpl w:val="100ABF60"/>
@@ -8765,7 +9813,7 @@
       </w:rPr>
     </w:lvl>
   </w:abstractNum>
-  <w:abstractNum w:abstractNumId="8" w15:restartNumberingAfterBreak="0">
+  <w:abstractNum w:abstractNumId="11" w15:restartNumberingAfterBreak="0">
     <w:nsid w:val="5AC802EF"/>
     <w:multiLevelType w:val="multilevel"/>
     <w:tmpl w:val="4F280722"/>
@@ -8878,7 +9926,7 @@
       </w:rPr>
     </w:lvl>
   </w:abstractNum>
-  <w:abstractNum w:abstractNumId="9" w15:restartNumberingAfterBreak="0">
+  <w:abstractNum w:abstractNumId="12" w15:restartNumberingAfterBreak="0">
     <w:nsid w:val="6B6B48A0"/>
     <w:multiLevelType w:val="multilevel"/>
     <w:tmpl w:val="E3942E26"/>
@@ -8968,11 +10016,100 @@
       </w:pPr>
     </w:lvl>
   </w:abstractNum>
+  <w:abstractNum w:abstractNumId="13" w15:restartNumberingAfterBreak="0">
+    <w:nsid w:val="6E18676E"/>
+    <w:multiLevelType w:val="hybridMultilevel"/>
+    <w:tmpl w:val="53BE2198"/>
+    <w:lvl w:ilvl="0" w:tplc="E3A6DBC6">
+      <w:start w:val="1"/>
+      <w:numFmt w:val="decimal"/>
+      <w:lvlText w:val="%1-"/>
+      <w:lvlJc w:val="left"/>
+      <w:pPr>
+        <w:ind w:left="1440" w:hanging="720"/>
+      </w:pPr>
+      <w:rPr>
+        <w:rFonts w:hint="default"/>
+      </w:rPr>
+    </w:lvl>
+    <w:lvl w:ilvl="1" w:tplc="04090019" w:tentative="1">
+      <w:start w:val="1"/>
+      <w:numFmt w:val="lowerLetter"/>
+      <w:lvlText w:val="%2."/>
+      <w:lvlJc w:val="left"/>
+      <w:pPr>
+        <w:ind w:left="1440" w:hanging="360"/>
+      </w:pPr>
+    </w:lvl>
+    <w:lvl w:ilvl="2" w:tplc="0409001B" w:tentative="1">
+      <w:start w:val="1"/>
+      <w:numFmt w:val="lowerRoman"/>
+      <w:lvlText w:val="%3."/>
+      <w:lvlJc w:val="right"/>
+      <w:pPr>
+        <w:ind w:left="2160" w:hanging="180"/>
+      </w:pPr>
+    </w:lvl>
+    <w:lvl w:ilvl="3" w:tplc="0409000F" w:tentative="1">
+      <w:start w:val="1"/>
+      <w:numFmt w:val="decimal"/>
+      <w:lvlText w:val="%4."/>
+      <w:lvlJc w:val="left"/>
+      <w:pPr>
+        <w:ind w:left="2880" w:hanging="360"/>
+      </w:pPr>
+    </w:lvl>
+    <w:lvl w:ilvl="4" w:tplc="04090019" w:tentative="1">
+      <w:start w:val="1"/>
+      <w:numFmt w:val="lowerLetter"/>
+      <w:lvlText w:val="%5."/>
+      <w:lvlJc w:val="left"/>
+      <w:pPr>
+        <w:ind w:left="3600" w:hanging="360"/>
+      </w:pPr>
+    </w:lvl>
+    <w:lvl w:ilvl="5" w:tplc="0409001B" w:tentative="1">
+      <w:start w:val="1"/>
+      <w:numFmt w:val="lowerRoman"/>
+      <w:lvlText w:val="%6."/>
+      <w:lvlJc w:val="right"/>
+      <w:pPr>
+        <w:ind w:left="4320" w:hanging="180"/>
+      </w:pPr>
+    </w:lvl>
+    <w:lvl w:ilvl="6" w:tplc="0409000F" w:tentative="1">
+      <w:start w:val="1"/>
+      <w:numFmt w:val="decimal"/>
+      <w:lvlText w:val="%7."/>
+      <w:lvlJc w:val="left"/>
+      <w:pPr>
+        <w:ind w:left="5040" w:hanging="360"/>
+      </w:pPr>
+    </w:lvl>
+    <w:lvl w:ilvl="7" w:tplc="04090019" w:tentative="1">
+      <w:start w:val="1"/>
+      <w:numFmt w:val="lowerLetter"/>
+      <w:lvlText w:val="%8."/>
+      <w:lvlJc w:val="left"/>
+      <w:pPr>
+        <w:ind w:left="5760" w:hanging="360"/>
+      </w:pPr>
+    </w:lvl>
+    <w:lvl w:ilvl="8" w:tplc="0409001B" w:tentative="1">
+      <w:start w:val="1"/>
+      <w:numFmt w:val="lowerRoman"/>
+      <w:lvlText w:val="%9."/>
+      <w:lvlJc w:val="right"/>
+      <w:pPr>
+        <w:ind w:left="6480" w:hanging="180"/>
+      </w:pPr>
+    </w:lvl>
+  </w:abstractNum>
   <w:num w:numId="1">
-    <w:abstractNumId w:val="9"/>
+    <w:abstractNumId w:val="12"/>
   </w:num>
   <w:num w:numId="2">
-    <w:abstractNumId w:val="8"/>
+    <w:abstractNumId w:val="11"/>
   </w:num>
   <w:num w:numId="3">
     <w:abstractNumId w:val="0"/>
@@ -8984,19 +10121,31 @@
     <w:abstractNumId w:val="3"/>
   </w:num>
   <w:num w:numId="6">
-    <w:abstractNumId w:val="7"/>
+    <w:abstractNumId w:val="10"/>
   </w:num>
   <w:num w:numId="7">
     <w:abstractNumId w:val="2"/>
   </w:num>
   <w:num w:numId="8">
-    <w:abstractNumId w:val="5"/>
+    <w:abstractNumId w:val="6"/>
   </w:num>
   <w:num w:numId="9">
     <w:abstractNumId w:val="1"/>
   </w:num>
   <w:num w:numId="10">
-    <w:abstractNumId w:val="6"/>
+    <w:abstractNumId w:val="8"/>
+  </w:num>
+  <w:num w:numId="11">
+    <w:abstractNumId w:val="5"/>
+  </w:num>
+  <w:num w:numId="12">
+    <w:abstractNumId w:val="13"/>
+  </w:num>
+  <w:num w:numId="13">
+    <w:abstractNumId w:val="9"/>
+  </w:num>
+  <w:num w:numId="14">
+    <w:abstractNumId w:val="7"/>
   </w:num>
 </w:numbering>
 </file>

</xml_diff>

<commit_message>
Read Task List carefully
DEADLINE to complete porject: end of Wednesday next week, 05/07
</commit_message>
<xml_diff>
--- a/Report/Report Update.docx
+++ b/Report/Report Update.docx
@@ -7809,7 +7809,6 @@
         <w:ind w:left="720"/>
         <w:rPr>
           <w:rFonts w:asciiTheme="minorHAnsi" w:hAnsiTheme="minorHAnsi" w:cstheme="minorHAnsi"/>
-          <w:i/>
           <w:sz w:val="28"/>
           <w:szCs w:val="28"/>
         </w:rPr>
@@ -7823,6 +7822,14 @@
         </w:rPr>
         <w:t>Menu of the program will be seen as:</w:t>
       </w:r>
+      <w:r>
+        <w:rPr>
+          <w:rFonts w:asciiTheme="minorHAnsi" w:hAnsiTheme="minorHAnsi" w:cstheme="minorHAnsi"/>
+          <w:sz w:val="28"/>
+          <w:szCs w:val="28"/>
+        </w:rPr>
+        <w:t xml:space="preserve"> </w:t>
+      </w:r>
     </w:p>
     <w:p>
       <w:pPr>
@@ -7833,13 +7840,20 @@
           <w:szCs w:val="28"/>
         </w:rPr>
       </w:pPr>
+      <w:r>
+        <w:rPr>
+          <w:rFonts w:asciiTheme="minorHAnsi" w:hAnsiTheme="minorHAnsi" w:cstheme="minorHAnsi"/>
+          <w:sz w:val="28"/>
+          <w:szCs w:val="28"/>
+        </w:rPr>
+        <w:t>Enter input data file name: …………………..</w:t>
+      </w:r>
     </w:p>
     <w:p>
       <w:pPr>
         <w:ind w:left="720"/>
         <w:rPr>
           <w:rFonts w:asciiTheme="minorHAnsi" w:hAnsiTheme="minorHAnsi" w:cstheme="minorHAnsi"/>
-          <w:noProof/>
           <w:sz w:val="28"/>
           <w:szCs w:val="28"/>
         </w:rPr>
@@ -7847,39 +7861,54 @@
       <w:r>
         <w:rPr>
           <w:rFonts w:asciiTheme="minorHAnsi" w:hAnsiTheme="minorHAnsi" w:cstheme="minorHAnsi"/>
-          <w:noProof/>
-          <w:sz w:val="28"/>
-          <w:szCs w:val="28"/>
-        </w:rPr>
-        <w:t xml:space="preserve">        </w:t>
-      </w:r>
-      <w:r>
+          <w:sz w:val="28"/>
+          <w:szCs w:val="28"/>
+        </w:rPr>
+        <w:t>File ……… not found!</w:t>
+      </w:r>
+    </w:p>
+    <w:p>
+      <w:pPr>
+        <w:ind w:left="720"/>
         <w:rPr>
           <w:rFonts w:asciiTheme="minorHAnsi" w:hAnsiTheme="minorHAnsi" w:cstheme="minorHAnsi"/>
-          <w:noProof/>
-          <w:sz w:val="28"/>
-          <w:szCs w:val="28"/>
-        </w:rPr>
-        <w:tab/>
-        <w:t xml:space="preserve">Enter your </w:t>
-      </w:r>
+          <w:sz w:val="28"/>
+          <w:szCs w:val="28"/>
+        </w:rPr>
+      </w:pPr>
       <w:r>
         <w:rPr>
           <w:rFonts w:asciiTheme="minorHAnsi" w:hAnsiTheme="minorHAnsi" w:cstheme="minorHAnsi"/>
-          <w:noProof/>
-          <w:sz w:val="28"/>
-          <w:szCs w:val="28"/>
-        </w:rPr>
-        <w:t>data input file</w:t>
-      </w:r>
-      <w:r>
+          <w:sz w:val="28"/>
+          <w:szCs w:val="28"/>
+        </w:rPr>
+        <w:t>Enter input data file name: …………………..</w:t>
+      </w:r>
+    </w:p>
+    <w:p>
+      <w:pPr>
+        <w:ind w:left="720"/>
         <w:rPr>
           <w:rFonts w:asciiTheme="minorHAnsi" w:hAnsiTheme="minorHAnsi" w:cstheme="minorHAnsi"/>
-          <w:noProof/>
-          <w:sz w:val="28"/>
-          <w:szCs w:val="28"/>
-        </w:rPr>
-        <w:t xml:space="preserve"> name: …………………..</w:t>
+          <w:sz w:val="28"/>
+          <w:szCs w:val="28"/>
+        </w:rPr>
+      </w:pPr>
+      <w:r>
+        <w:rPr>
+          <w:rFonts w:asciiTheme="minorHAnsi" w:hAnsiTheme="minorHAnsi" w:cstheme="minorHAnsi"/>
+          <w:sz w:val="28"/>
+          <w:szCs w:val="28"/>
+        </w:rPr>
+        <w:t>Data from file has been loaded successul</w:t>
+      </w:r>
+      <w:r>
+        <w:rPr>
+          <w:rFonts w:asciiTheme="minorHAnsi" w:hAnsiTheme="minorHAnsi" w:cstheme="minorHAnsi"/>
+          <w:sz w:val="28"/>
+          <w:szCs w:val="28"/>
+        </w:rPr>
+        <w:t>!</w:t>
       </w:r>
     </w:p>
     <w:p>
@@ -7887,7 +7916,6 @@
         <w:ind w:left="720"/>
         <w:rPr>
           <w:rFonts w:asciiTheme="minorHAnsi" w:hAnsiTheme="minorHAnsi" w:cstheme="minorHAnsi"/>
-          <w:noProof/>
           <w:sz w:val="28"/>
           <w:szCs w:val="28"/>
         </w:rPr>
@@ -7895,58 +7923,18 @@
       <w:r>
         <w:rPr>
           <w:rFonts w:asciiTheme="minorHAnsi" w:hAnsiTheme="minorHAnsi" w:cstheme="minorHAnsi"/>
-          <w:noProof/>
-          <w:sz w:val="28"/>
-          <w:szCs w:val="28"/>
-        </w:rPr>
-        <w:t xml:space="preserve">        </w:t>
+          <w:sz w:val="28"/>
+          <w:szCs w:val="28"/>
+        </w:rPr>
+        <w:t>========== Manage</w:t>
       </w:r>
       <w:r>
         <w:rPr>
           <w:rFonts w:asciiTheme="minorHAnsi" w:hAnsiTheme="minorHAnsi" w:cstheme="minorHAnsi"/>
-          <w:noProof/>
-          <w:sz w:val="28"/>
-          <w:szCs w:val="28"/>
-        </w:rPr>
-        <w:tab/>
-        <w:t>Not found, Please enter again: ……………….</w:t>
-      </w:r>
-    </w:p>
-    <w:p>
-      <w:pPr>
-        <w:ind w:left="720"/>
-        <w:rPr>
-          <w:rFonts w:asciiTheme="minorHAnsi" w:hAnsiTheme="minorHAnsi" w:cstheme="minorHAnsi"/>
-          <w:sz w:val="28"/>
-          <w:szCs w:val="28"/>
-        </w:rPr>
-      </w:pPr>
-      <w:r>
-        <w:rPr>
-          <w:rFonts w:asciiTheme="minorHAnsi" w:hAnsiTheme="minorHAnsi" w:cstheme="minorHAnsi"/>
-          <w:noProof/>
-          <w:sz w:val="28"/>
-          <w:szCs w:val="28"/>
-        </w:rPr>
-        <w:t xml:space="preserve">  </w:t>
-      </w:r>
-      <w:r>
-        <w:rPr>
-          <w:rFonts w:asciiTheme="minorHAnsi" w:hAnsiTheme="minorHAnsi" w:cstheme="minorHAnsi"/>
-          <w:noProof/>
-          <w:sz w:val="28"/>
-          <w:szCs w:val="28"/>
-        </w:rPr>
-        <w:tab/>
-        <w:t>Found, all students has been loaded successfully</w:t>
-      </w:r>
-      <w:r>
-        <w:rPr>
-          <w:rFonts w:asciiTheme="minorHAnsi" w:hAnsiTheme="minorHAnsi" w:cstheme="minorHAnsi"/>
-          <w:sz w:val="28"/>
-          <w:szCs w:val="28"/>
-        </w:rPr>
-        <w:t>. Students manage program:</w:t>
+          <w:sz w:val="28"/>
+          <w:szCs w:val="28"/>
+        </w:rPr>
+        <w:t xml:space="preserve"> Student Program ===========</w:t>
       </w:r>
     </w:p>
     <w:p>
@@ -8163,6 +8151,29 @@
           <w:sz w:val="28"/>
           <w:szCs w:val="28"/>
         </w:rPr>
+        <w:t>About Professor</w:t>
+      </w:r>
+    </w:p>
+    <w:p>
+      <w:pPr>
+        <w:pStyle w:val="ListParagraph"/>
+        <w:numPr>
+          <w:ilvl w:val="0"/>
+          <w:numId w:val="12"/>
+        </w:numPr>
+        <w:spacing w:line="360" w:lineRule="auto"/>
+        <w:rPr>
+          <w:rFonts w:cstheme="minorHAnsi"/>
+          <w:sz w:val="28"/>
+          <w:szCs w:val="28"/>
+        </w:rPr>
+      </w:pPr>
+      <w:r>
+        <w:rPr>
+          <w:rFonts w:cstheme="minorHAnsi"/>
+          <w:sz w:val="28"/>
+          <w:szCs w:val="28"/>
+        </w:rPr>
         <w:t>Quit</w:t>
       </w:r>
     </w:p>
@@ -8390,7 +8401,31 @@
           <w:sz w:val="28"/>
           <w:szCs w:val="28"/>
         </w:rPr>
-        <w:t>Display high grade students</w:t>
+        <w:t xml:space="preserve">Display students </w:t>
+      </w:r>
+      <w:r>
+        <w:rPr>
+          <w:rFonts w:cstheme="minorHAnsi"/>
+          <w:sz w:val="28"/>
+          <w:szCs w:val="28"/>
+        </w:rPr>
+        <w:t xml:space="preserve">sorted by </w:t>
+      </w:r>
+      <w:r>
+        <w:rPr>
+          <w:rFonts w:cstheme="minorHAnsi"/>
+          <w:sz w:val="28"/>
+          <w:szCs w:val="28"/>
+        </w:rPr>
+        <w:t>student code</w:t>
+      </w:r>
+      <w:r>
+        <w:rPr>
+          <w:rFonts w:cstheme="minorHAnsi"/>
+          <w:sz w:val="28"/>
+          <w:szCs w:val="28"/>
+        </w:rPr>
+        <w:t xml:space="preserve"> (ascending)</w:t>
       </w:r>
     </w:p>
     <w:p>
@@ -8413,7 +8448,164 @@
           <w:sz w:val="28"/>
           <w:szCs w:val="28"/>
         </w:rPr>
-        <w:t>Display low grade students</w:t>
+        <w:t xml:space="preserve">Display students </w:t>
+      </w:r>
+      <w:r>
+        <w:rPr>
+          <w:rFonts w:cstheme="minorHAnsi"/>
+          <w:sz w:val="28"/>
+          <w:szCs w:val="28"/>
+        </w:rPr>
+        <w:t>sorted by</w:t>
+      </w:r>
+      <w:r>
+        <w:rPr>
+          <w:rFonts w:cstheme="minorHAnsi"/>
+          <w:sz w:val="28"/>
+          <w:szCs w:val="28"/>
+        </w:rPr>
+        <w:t xml:space="preserve"> student </w:t>
+      </w:r>
+      <w:r>
+        <w:rPr>
+          <w:rFonts w:cstheme="minorHAnsi"/>
+          <w:sz w:val="28"/>
+          <w:szCs w:val="28"/>
+        </w:rPr>
+        <w:t>name</w:t>
+      </w:r>
+      <w:r>
+        <w:rPr>
+          <w:rFonts w:cstheme="minorHAnsi"/>
+          <w:sz w:val="28"/>
+          <w:szCs w:val="28"/>
+        </w:rPr>
+        <w:t xml:space="preserve"> (a</w:t>
+      </w:r>
+      <w:r>
+        <w:rPr>
+          <w:rFonts w:cstheme="minorHAnsi"/>
+          <w:sz w:val="28"/>
+          <w:szCs w:val="28"/>
+        </w:rPr>
+        <w:t>scending)</w:t>
+      </w:r>
+    </w:p>
+    <w:p>
+      <w:pPr>
+        <w:pStyle w:val="ListParagraph"/>
+        <w:numPr>
+          <w:ilvl w:val="1"/>
+          <w:numId w:val="14"/>
+        </w:numPr>
+        <w:spacing w:line="360" w:lineRule="auto"/>
+        <w:rPr>
+          <w:rFonts w:cstheme="minorHAnsi"/>
+          <w:sz w:val="28"/>
+          <w:szCs w:val="28"/>
+        </w:rPr>
+      </w:pPr>
+      <w:r>
+        <w:rPr>
+          <w:rFonts w:cstheme="minorHAnsi"/>
+          <w:sz w:val="28"/>
+          <w:szCs w:val="28"/>
+        </w:rPr>
+        <w:t xml:space="preserve">Display students sorted by student </w:t>
+      </w:r>
+      <w:r>
+        <w:rPr>
+          <w:rFonts w:cstheme="minorHAnsi"/>
+          <w:sz w:val="28"/>
+          <w:szCs w:val="28"/>
+        </w:rPr>
+        <w:t>grade (de</w:t>
+      </w:r>
+      <w:r>
+        <w:rPr>
+          <w:rFonts w:cstheme="minorHAnsi"/>
+          <w:sz w:val="28"/>
+          <w:szCs w:val="28"/>
+        </w:rPr>
+        <w:t>scending)</w:t>
+      </w:r>
+    </w:p>
+    <w:p>
+      <w:pPr>
+        <w:pStyle w:val="ListParagraph"/>
+        <w:numPr>
+          <w:ilvl w:val="1"/>
+          <w:numId w:val="14"/>
+        </w:numPr>
+        <w:spacing w:line="360" w:lineRule="auto"/>
+        <w:rPr>
+          <w:rFonts w:cstheme="minorHAnsi"/>
+          <w:sz w:val="28"/>
+          <w:szCs w:val="28"/>
+        </w:rPr>
+      </w:pPr>
+      <w:r>
+        <w:rPr>
+          <w:rFonts w:cstheme="minorHAnsi"/>
+          <w:sz w:val="28"/>
+          <w:szCs w:val="28"/>
+        </w:rPr>
+        <w:t>Display high</w:t>
+      </w:r>
+      <w:r>
+        <w:rPr>
+          <w:rFonts w:cstheme="minorHAnsi"/>
+          <w:sz w:val="28"/>
+          <w:szCs w:val="28"/>
+        </w:rPr>
+        <w:t>est</w:t>
+      </w:r>
+      <w:r>
+        <w:rPr>
+          <w:rFonts w:cstheme="minorHAnsi"/>
+          <w:sz w:val="28"/>
+          <w:szCs w:val="28"/>
+        </w:rPr>
+        <w:t xml:space="preserve"> grade students</w:t>
+      </w:r>
+    </w:p>
+    <w:p>
+      <w:pPr>
+        <w:pStyle w:val="ListParagraph"/>
+        <w:numPr>
+          <w:ilvl w:val="1"/>
+          <w:numId w:val="14"/>
+        </w:numPr>
+        <w:spacing w:line="360" w:lineRule="auto"/>
+        <w:rPr>
+          <w:rFonts w:cstheme="minorHAnsi"/>
+          <w:sz w:val="28"/>
+          <w:szCs w:val="28"/>
+        </w:rPr>
+      </w:pPr>
+      <w:r>
+        <w:rPr>
+          <w:rFonts w:cstheme="minorHAnsi"/>
+          <w:sz w:val="28"/>
+          <w:szCs w:val="28"/>
+        </w:rPr>
+        <w:t>Display low</w:t>
+      </w:r>
+      <w:r>
+        <w:rPr>
+          <w:rFonts w:cstheme="minorHAnsi"/>
+          <w:sz w:val="28"/>
+          <w:szCs w:val="28"/>
+        </w:rPr>
+        <w:t>est</w:t>
+      </w:r>
+      <w:r>
+        <w:rPr>
+          <w:rFonts w:cstheme="minorHAnsi"/>
+          <w:sz w:val="28"/>
+          <w:szCs w:val="28"/>
+        </w:rPr>
+        <w:t xml:space="preserve"> grade students</w:t>
       </w:r>
     </w:p>
     <w:p>
@@ -8438,8 +8630,6 @@
         </w:rPr>
         <w:t>Option 6</w:t>
       </w:r>
-      <w:bookmarkStart w:id="5" w:name="_GoBack"/>
-      <w:bookmarkEnd w:id="5"/>
       <w:r>
         <w:rPr>
           <w:rFonts w:cstheme="minorHAnsi"/>
@@ -8590,6 +8780,76 @@
     </w:p>
     <w:p>
       <w:pPr>
+        <w:pStyle w:val="ListParagraph"/>
+        <w:numPr>
+          <w:ilvl w:val="0"/>
+          <w:numId w:val="14"/>
+        </w:numPr>
+        <w:spacing w:line="360" w:lineRule="auto"/>
+        <w:rPr>
+          <w:rFonts w:cstheme="minorHAnsi"/>
+          <w:sz w:val="28"/>
+          <w:szCs w:val="28"/>
+        </w:rPr>
+      </w:pPr>
+      <w:r>
+        <w:rPr>
+          <w:rFonts w:cstheme="minorHAnsi"/>
+          <w:sz w:val="28"/>
+          <w:szCs w:val="28"/>
+        </w:rPr>
+        <w:lastRenderedPageBreak/>
+        <w:t>Option 8 (About professor):</w:t>
+      </w:r>
+    </w:p>
+    <w:p>
+      <w:pPr>
+        <w:pStyle w:val="ListParagraph"/>
+        <w:numPr>
+          <w:ilvl w:val="1"/>
+          <w:numId w:val="14"/>
+        </w:numPr>
+        <w:spacing w:line="360" w:lineRule="auto"/>
+        <w:rPr>
+          <w:rFonts w:cstheme="minorHAnsi"/>
+          <w:sz w:val="28"/>
+          <w:szCs w:val="28"/>
+        </w:rPr>
+      </w:pPr>
+      <w:r>
+        <w:rPr>
+          <w:rFonts w:cstheme="minorHAnsi"/>
+          <w:sz w:val="28"/>
+          <w:szCs w:val="28"/>
+        </w:rPr>
+        <w:t>Update information of professor</w:t>
+      </w:r>
+    </w:p>
+    <w:p>
+      <w:pPr>
+        <w:pStyle w:val="ListParagraph"/>
+        <w:numPr>
+          <w:ilvl w:val="1"/>
+          <w:numId w:val="14"/>
+        </w:numPr>
+        <w:spacing w:line="360" w:lineRule="auto"/>
+        <w:rPr>
+          <w:rFonts w:cstheme="minorHAnsi"/>
+          <w:sz w:val="28"/>
+          <w:szCs w:val="28"/>
+        </w:rPr>
+      </w:pPr>
+      <w:r>
+        <w:rPr>
+          <w:rFonts w:cstheme="minorHAnsi"/>
+          <w:sz w:val="28"/>
+          <w:szCs w:val="28"/>
+        </w:rPr>
+        <w:t>Display information of professor</w:t>
+      </w:r>
+    </w:p>
+    <w:p>
+      <w:pPr>
         <w:pStyle w:val="Heading2"/>
         <w:numPr>
           <w:ilvl w:val="0"/>
@@ -8597,10 +8857,133 @@
         </w:numPr>
         <w:ind w:hanging="360"/>
       </w:pPr>
-      <w:bookmarkStart w:id="6" w:name="_693imwqax45w" w:colFirst="0" w:colLast="0"/>
-      <w:bookmarkEnd w:id="6"/>
+      <w:bookmarkStart w:id="5" w:name="_693imwqax45w" w:colFirst="0" w:colLast="0"/>
+      <w:bookmarkEnd w:id="5"/>
       <w:r>
         <w:t>Implementation</w:t>
+      </w:r>
+    </w:p>
+    <w:p>
+      <w:pPr>
+        <w:pStyle w:val="ListParagraph"/>
+        <w:numPr>
+          <w:ilvl w:val="0"/>
+          <w:numId w:val="28"/>
+        </w:numPr>
+        <w:rPr>
+          <w:rFonts w:cstheme="minorHAnsi"/>
+          <w:b/>
+          <w:sz w:val="28"/>
+          <w:szCs w:val="28"/>
+        </w:rPr>
+      </w:pPr>
+      <w:r>
+        <w:rPr>
+          <w:rFonts w:cstheme="minorHAnsi"/>
+          <w:b/>
+          <w:sz w:val="28"/>
+          <w:szCs w:val="28"/>
+        </w:rPr>
+        <w:t xml:space="preserve">Initial data </w:t>
+      </w:r>
+      <w:r>
+        <w:rPr>
+          <w:rFonts w:cstheme="minorHAnsi"/>
+          <w:b/>
+          <w:sz w:val="28"/>
+          <w:szCs w:val="28"/>
+        </w:rPr>
+        <w:t xml:space="preserve">of the program (file </w:t>
+      </w:r>
+      <w:r>
+        <w:rPr>
+          <w:rFonts w:cstheme="minorHAnsi"/>
+          <w:b/>
+          <w:i/>
+          <w:sz w:val="28"/>
+          <w:szCs w:val="28"/>
+        </w:rPr>
+        <w:t>initial data.txt</w:t>
+      </w:r>
+      <w:r>
+        <w:rPr>
+          <w:rFonts w:cstheme="minorHAnsi"/>
+          <w:b/>
+          <w:sz w:val="28"/>
+          <w:szCs w:val="28"/>
+        </w:rPr>
+        <w:t>)</w:t>
+      </w:r>
+    </w:p>
+    <w:p>
+      <w:pPr>
+        <w:pStyle w:val="ListParagraph"/>
+        <w:ind w:left="1440"/>
+        <w:rPr>
+          <w:rFonts w:cstheme="minorHAnsi"/>
+          <w:sz w:val="28"/>
+          <w:szCs w:val="28"/>
+        </w:rPr>
+      </w:pPr>
+      <w:r>
+        <w:rPr>
+          <w:rFonts w:cstheme="minorHAnsi"/>
+          <w:sz w:val="28"/>
+          <w:szCs w:val="28"/>
+        </w:rPr>
+        <w:t>Please explore the software structure</w:t>
+      </w:r>
+    </w:p>
+    <w:p>
+      <w:pPr>
+        <w:pStyle w:val="ListParagraph"/>
+        <w:numPr>
+          <w:ilvl w:val="0"/>
+          <w:numId w:val="28"/>
+        </w:numPr>
+        <w:rPr>
+          <w:rFonts w:cstheme="minorHAnsi"/>
+          <w:b/>
+          <w:sz w:val="28"/>
+          <w:szCs w:val="28"/>
+        </w:rPr>
+      </w:pPr>
+      <w:r>
+        <w:rPr>
+          <w:rFonts w:cstheme="minorHAnsi"/>
+          <w:b/>
+          <w:sz w:val="28"/>
+          <w:szCs w:val="28"/>
+        </w:rPr>
+        <w:t>Software</w:t>
+      </w:r>
+      <w:r>
+        <w:rPr>
+          <w:rFonts w:cstheme="minorHAnsi"/>
+          <w:b/>
+          <w:sz w:val="28"/>
+          <w:szCs w:val="28"/>
+        </w:rPr>
+        <w:t xml:space="preserve"> </w:t>
+      </w:r>
+    </w:p>
+    <w:p>
+      <w:pPr>
+        <w:pStyle w:val="ListParagraph"/>
+        <w:ind w:left="1440"/>
+        <w:rPr>
+          <w:rFonts w:cstheme="minorHAnsi"/>
+          <w:sz w:val="28"/>
+          <w:szCs w:val="28"/>
+        </w:rPr>
+      </w:pPr>
+      <w:r>
+        <w:rPr>
+          <w:rFonts w:cstheme="minorHAnsi"/>
+          <w:sz w:val="28"/>
+          <w:szCs w:val="28"/>
+        </w:rPr>
+        <w:t>Please run the program</w:t>
       </w:r>
     </w:p>
     <w:p>
@@ -8612,11 +8995,15 @@
         </w:numPr>
         <w:ind w:hanging="360"/>
       </w:pPr>
-      <w:bookmarkStart w:id="7" w:name="_7245jc6mm2yb" w:colFirst="0" w:colLast="0"/>
+      <w:bookmarkStart w:id="6" w:name="_7245jc6mm2yb" w:colFirst="0" w:colLast="0"/>
+      <w:bookmarkEnd w:id="6"/>
+      <w:r>
+        <w:t>Testing</w:t>
+      </w:r>
+    </w:p>
+    <w:p>
+      <w:bookmarkStart w:id="7" w:name="_GoBack"/>
       <w:bookmarkEnd w:id="7"/>
-      <w:r>
-        <w:t>Testing</w:t>
-      </w:r>
     </w:p>
     <w:p>
       <w:pPr>
@@ -8633,6 +9020,770 @@
         <w:t>Task list</w:t>
       </w:r>
     </w:p>
+    <w:p>
+      <w:pPr>
+        <w:pStyle w:val="NormalWeb"/>
+        <w:numPr>
+          <w:ilvl w:val="0"/>
+          <w:numId w:val="27"/>
+        </w:numPr>
+        <w:spacing w:before="0" w:beforeAutospacing="0" w:after="0" w:afterAutospacing="0" w:line="276" w:lineRule="auto"/>
+        <w:jc w:val="both"/>
+        <w:textAlignment w:val="baseline"/>
+        <w:rPr>
+          <w:rFonts w:ascii="Calibri" w:hAnsi="Calibri" w:cs="Calibri"/>
+          <w:b/>
+          <w:color w:val="000000"/>
+          <w:sz w:val="28"/>
+          <w:szCs w:val="28"/>
+        </w:rPr>
+      </w:pPr>
+      <w:r>
+        <w:rPr>
+          <w:rFonts w:ascii="Calibri" w:hAnsi="Calibri" w:cs="Calibri"/>
+          <w:b/>
+          <w:color w:val="000000"/>
+          <w:sz w:val="28"/>
+          <w:szCs w:val="28"/>
+        </w:rPr>
+        <w:t>Member’s Tasks</w:t>
+      </w:r>
+    </w:p>
+    <w:p>
+      <w:pPr>
+        <w:pStyle w:val="NormalWeb"/>
+        <w:numPr>
+          <w:ilvl w:val="1"/>
+          <w:numId w:val="26"/>
+        </w:numPr>
+        <w:spacing w:before="0" w:beforeAutospacing="0" w:after="0" w:afterAutospacing="0" w:line="276" w:lineRule="auto"/>
+        <w:jc w:val="both"/>
+        <w:textAlignment w:val="baseline"/>
+        <w:rPr>
+          <w:rFonts w:ascii="Calibri" w:hAnsi="Calibri" w:cs="Calibri"/>
+          <w:color w:val="000000"/>
+          <w:sz w:val="28"/>
+          <w:szCs w:val="28"/>
+        </w:rPr>
+      </w:pPr>
+      <w:r>
+        <w:rPr>
+          <w:rFonts w:ascii="Calibri" w:hAnsi="Calibri" w:cs="Calibri"/>
+          <w:color w:val="000000"/>
+          <w:sz w:val="28"/>
+          <w:szCs w:val="28"/>
+        </w:rPr>
+        <w:t>Trần Thành Nhân</w:t>
+      </w:r>
+    </w:p>
+    <w:p>
+      <w:pPr>
+        <w:pStyle w:val="NormalWeb"/>
+        <w:numPr>
+          <w:ilvl w:val="2"/>
+          <w:numId w:val="16"/>
+        </w:numPr>
+        <w:spacing w:before="0" w:beforeAutospacing="0" w:after="0" w:afterAutospacing="0" w:line="276" w:lineRule="auto"/>
+        <w:jc w:val="both"/>
+        <w:textAlignment w:val="baseline"/>
+        <w:rPr>
+          <w:rFonts w:ascii="Calibri" w:hAnsi="Calibri" w:cs="Calibri"/>
+          <w:color w:val="000000"/>
+          <w:sz w:val="28"/>
+          <w:szCs w:val="28"/>
+        </w:rPr>
+      </w:pPr>
+      <w:r>
+        <w:rPr>
+          <w:rFonts w:ascii="Calibri" w:hAnsi="Calibri" w:cs="Calibri"/>
+          <w:color w:val="000000"/>
+          <w:sz w:val="28"/>
+          <w:szCs w:val="28"/>
+        </w:rPr>
+        <w:t>Problem Description</w:t>
+      </w:r>
+    </w:p>
+    <w:p>
+      <w:pPr>
+        <w:pStyle w:val="NormalWeb"/>
+        <w:numPr>
+          <w:ilvl w:val="2"/>
+          <w:numId w:val="16"/>
+        </w:numPr>
+        <w:spacing w:before="0" w:beforeAutospacing="0" w:after="0" w:afterAutospacing="0" w:line="276" w:lineRule="auto"/>
+        <w:jc w:val="both"/>
+        <w:textAlignment w:val="baseline"/>
+        <w:rPr>
+          <w:rFonts w:ascii="Calibri" w:hAnsi="Calibri" w:cs="Calibri"/>
+          <w:color w:val="000000"/>
+          <w:sz w:val="28"/>
+          <w:szCs w:val="28"/>
+        </w:rPr>
+      </w:pPr>
+      <w:r>
+        <w:rPr>
+          <w:rFonts w:ascii="Calibri" w:hAnsi="Calibri" w:cs="Calibri"/>
+          <w:color w:val="000000"/>
+          <w:sz w:val="28"/>
+          <w:szCs w:val="28"/>
+        </w:rPr>
+        <w:t>Analysis</w:t>
+      </w:r>
+    </w:p>
+    <w:p>
+      <w:pPr>
+        <w:pStyle w:val="NormalWeb"/>
+        <w:numPr>
+          <w:ilvl w:val="2"/>
+          <w:numId w:val="16"/>
+        </w:numPr>
+        <w:spacing w:before="0" w:beforeAutospacing="0" w:after="0" w:afterAutospacing="0" w:line="276" w:lineRule="auto"/>
+        <w:jc w:val="both"/>
+        <w:textAlignment w:val="baseline"/>
+        <w:rPr>
+          <w:rFonts w:ascii="Calibri" w:hAnsi="Calibri" w:cs="Calibri"/>
+          <w:color w:val="000000"/>
+          <w:sz w:val="28"/>
+          <w:szCs w:val="28"/>
+        </w:rPr>
+      </w:pPr>
+      <w:r>
+        <w:rPr>
+          <w:rFonts w:ascii="Calibri" w:hAnsi="Calibri" w:cs="Calibri"/>
+          <w:color w:val="000000"/>
+          <w:sz w:val="28"/>
+          <w:szCs w:val="28"/>
+        </w:rPr>
+        <w:t>Implementation</w:t>
+      </w:r>
+    </w:p>
+    <w:p>
+      <w:pPr>
+        <w:pStyle w:val="NormalWeb"/>
+        <w:numPr>
+          <w:ilvl w:val="3"/>
+          <w:numId w:val="24"/>
+        </w:numPr>
+        <w:spacing w:before="0" w:beforeAutospacing="0" w:after="0" w:afterAutospacing="0" w:line="276" w:lineRule="auto"/>
+        <w:jc w:val="both"/>
+        <w:textAlignment w:val="baseline"/>
+        <w:rPr>
+          <w:rFonts w:ascii="Calibri" w:hAnsi="Calibri" w:cs="Calibri"/>
+          <w:color w:val="000000"/>
+          <w:sz w:val="28"/>
+          <w:szCs w:val="28"/>
+        </w:rPr>
+      </w:pPr>
+      <w:r>
+        <w:rPr>
+          <w:rFonts w:ascii="Calibri" w:hAnsi="Calibri" w:cs="Calibri"/>
+          <w:color w:val="000000"/>
+          <w:sz w:val="28"/>
+          <w:szCs w:val="28"/>
+        </w:rPr>
+        <w:t>Enum EducationLevel (20%)</w:t>
+      </w:r>
+    </w:p>
+    <w:p>
+      <w:pPr>
+        <w:pStyle w:val="NormalWeb"/>
+        <w:numPr>
+          <w:ilvl w:val="3"/>
+          <w:numId w:val="24"/>
+        </w:numPr>
+        <w:spacing w:before="0" w:beforeAutospacing="0" w:after="0" w:afterAutospacing="0" w:line="276" w:lineRule="auto"/>
+        <w:jc w:val="both"/>
+        <w:textAlignment w:val="baseline"/>
+        <w:rPr>
+          <w:rFonts w:ascii="Calibri" w:hAnsi="Calibri" w:cs="Calibri"/>
+          <w:color w:val="000000"/>
+          <w:sz w:val="28"/>
+          <w:szCs w:val="28"/>
+        </w:rPr>
+      </w:pPr>
+      <w:r>
+        <w:rPr>
+          <w:rFonts w:ascii="Calibri" w:hAnsi="Calibri" w:cs="Calibri"/>
+          <w:color w:val="000000"/>
+          <w:sz w:val="28"/>
+          <w:szCs w:val="28"/>
+        </w:rPr>
+        <w:t>Enum PositionEnum (20%)</w:t>
+      </w:r>
+    </w:p>
+    <w:p>
+      <w:pPr>
+        <w:pStyle w:val="NormalWeb"/>
+        <w:numPr>
+          <w:ilvl w:val="3"/>
+          <w:numId w:val="24"/>
+        </w:numPr>
+        <w:spacing w:before="0" w:beforeAutospacing="0" w:after="0" w:afterAutospacing="0" w:line="276" w:lineRule="auto"/>
+        <w:jc w:val="both"/>
+        <w:textAlignment w:val="baseline"/>
+        <w:rPr>
+          <w:rFonts w:ascii="Calibri" w:hAnsi="Calibri" w:cs="Calibri"/>
+          <w:color w:val="000000"/>
+          <w:sz w:val="28"/>
+          <w:szCs w:val="28"/>
+        </w:rPr>
+      </w:pPr>
+      <w:r>
+        <w:rPr>
+          <w:rFonts w:ascii="Calibri" w:hAnsi="Calibri" w:cs="Calibri"/>
+          <w:color w:val="000000"/>
+          <w:sz w:val="28"/>
+          <w:szCs w:val="28"/>
+        </w:rPr>
+        <w:t>Class Student (30% methods)</w:t>
+      </w:r>
+    </w:p>
+    <w:p>
+      <w:pPr>
+        <w:pStyle w:val="NormalWeb"/>
+        <w:numPr>
+          <w:ilvl w:val="3"/>
+          <w:numId w:val="24"/>
+        </w:numPr>
+        <w:spacing w:before="0" w:beforeAutospacing="0" w:after="0" w:afterAutospacing="0" w:line="276" w:lineRule="auto"/>
+        <w:jc w:val="both"/>
+        <w:textAlignment w:val="baseline"/>
+        <w:rPr>
+          <w:rFonts w:ascii="Calibri" w:hAnsi="Calibri" w:cs="Calibri"/>
+          <w:color w:val="000000"/>
+          <w:sz w:val="28"/>
+          <w:szCs w:val="28"/>
+        </w:rPr>
+      </w:pPr>
+      <w:r>
+        <w:rPr>
+          <w:rFonts w:ascii="Calibri" w:hAnsi="Calibri" w:cs="Calibri"/>
+          <w:color w:val="000000"/>
+          <w:sz w:val="28"/>
+          <w:szCs w:val="28"/>
+        </w:rPr>
+        <w:t>Class Person (20% methods)</w:t>
+      </w:r>
+    </w:p>
+    <w:p>
+      <w:pPr>
+        <w:pStyle w:val="NormalWeb"/>
+        <w:numPr>
+          <w:ilvl w:val="3"/>
+          <w:numId w:val="24"/>
+        </w:numPr>
+        <w:spacing w:before="0" w:beforeAutospacing="0" w:after="0" w:afterAutospacing="0" w:line="276" w:lineRule="auto"/>
+        <w:jc w:val="both"/>
+        <w:textAlignment w:val="baseline"/>
+        <w:rPr>
+          <w:rFonts w:ascii="Calibri" w:hAnsi="Calibri" w:cs="Calibri"/>
+          <w:color w:val="000000"/>
+          <w:sz w:val="28"/>
+          <w:szCs w:val="28"/>
+        </w:rPr>
+      </w:pPr>
+      <w:r>
+        <w:rPr>
+          <w:rFonts w:ascii="Calibri" w:hAnsi="Calibri" w:cs="Calibri"/>
+          <w:color w:val="000000"/>
+          <w:sz w:val="28"/>
+          <w:szCs w:val="28"/>
+        </w:rPr>
+        <w:t>Class Project (include main class) (50% methods)</w:t>
+      </w:r>
+    </w:p>
+    <w:p>
+      <w:pPr>
+        <w:pStyle w:val="NormalWeb"/>
+        <w:numPr>
+          <w:ilvl w:val="3"/>
+          <w:numId w:val="24"/>
+        </w:numPr>
+        <w:spacing w:before="0" w:beforeAutospacing="0" w:after="0" w:afterAutospacing="0" w:line="276" w:lineRule="auto"/>
+        <w:jc w:val="both"/>
+        <w:textAlignment w:val="baseline"/>
+        <w:rPr>
+          <w:rFonts w:ascii="Calibri" w:hAnsi="Calibri" w:cs="Calibri"/>
+          <w:color w:val="000000"/>
+          <w:sz w:val="28"/>
+          <w:szCs w:val="28"/>
+        </w:rPr>
+      </w:pPr>
+      <w:r>
+        <w:rPr>
+          <w:rFonts w:ascii="Calibri" w:hAnsi="Calibri" w:cs="Calibri"/>
+          <w:color w:val="000000"/>
+          <w:sz w:val="28"/>
+          <w:szCs w:val="28"/>
+        </w:rPr>
+        <w:t>Class Professor (50% methods)</w:t>
+      </w:r>
+    </w:p>
+    <w:p>
+      <w:pPr>
+        <w:pStyle w:val="NormalWeb"/>
+        <w:numPr>
+          <w:ilvl w:val="3"/>
+          <w:numId w:val="24"/>
+        </w:numPr>
+        <w:spacing w:before="0" w:beforeAutospacing="0" w:after="0" w:afterAutospacing="0" w:line="276" w:lineRule="auto"/>
+        <w:jc w:val="both"/>
+        <w:textAlignment w:val="baseline"/>
+        <w:rPr>
+          <w:rFonts w:ascii="Calibri" w:hAnsi="Calibri" w:cs="Calibri"/>
+          <w:color w:val="000000"/>
+          <w:sz w:val="28"/>
+          <w:szCs w:val="28"/>
+        </w:rPr>
+      </w:pPr>
+      <w:r>
+        <w:rPr>
+          <w:rFonts w:ascii="Calibri" w:hAnsi="Calibri" w:cs="Calibri"/>
+          <w:color w:val="000000"/>
+          <w:sz w:val="28"/>
+          <w:szCs w:val="28"/>
+        </w:rPr>
+        <w:t>Additional support class (80% methods)</w:t>
+      </w:r>
+    </w:p>
+    <w:p>
+      <w:pPr>
+        <w:pStyle w:val="NormalWeb"/>
+        <w:numPr>
+          <w:ilvl w:val="3"/>
+          <w:numId w:val="24"/>
+        </w:numPr>
+        <w:spacing w:before="0" w:beforeAutospacing="0" w:after="0" w:afterAutospacing="0" w:line="276" w:lineRule="auto"/>
+        <w:jc w:val="both"/>
+        <w:textAlignment w:val="baseline"/>
+        <w:rPr>
+          <w:rFonts w:ascii="Calibri" w:hAnsi="Calibri" w:cs="Calibri"/>
+          <w:color w:val="000000"/>
+          <w:sz w:val="28"/>
+          <w:szCs w:val="28"/>
+        </w:rPr>
+      </w:pPr>
+      <w:r>
+        <w:rPr>
+          <w:rFonts w:ascii="Calibri" w:hAnsi="Calibri" w:cs="Calibri"/>
+          <w:color w:val="000000"/>
+          <w:sz w:val="28"/>
+          <w:szCs w:val="28"/>
+        </w:rPr>
+        <w:t>Class Menu (80%)</w:t>
+      </w:r>
+    </w:p>
+    <w:p>
+      <w:pPr>
+        <w:pStyle w:val="NormalWeb"/>
+        <w:numPr>
+          <w:ilvl w:val="1"/>
+          <w:numId w:val="26"/>
+        </w:numPr>
+        <w:spacing w:before="0" w:beforeAutospacing="0" w:after="0" w:afterAutospacing="0" w:line="276" w:lineRule="auto"/>
+        <w:jc w:val="both"/>
+        <w:textAlignment w:val="baseline"/>
+        <w:rPr>
+          <w:rFonts w:ascii="Calibri" w:hAnsi="Calibri" w:cs="Calibri"/>
+          <w:color w:val="000000"/>
+          <w:sz w:val="28"/>
+          <w:szCs w:val="28"/>
+        </w:rPr>
+      </w:pPr>
+      <w:r>
+        <w:rPr>
+          <w:rFonts w:ascii="Calibri" w:hAnsi="Calibri" w:cs="Calibri"/>
+          <w:color w:val="000000"/>
+          <w:sz w:val="28"/>
+          <w:szCs w:val="28"/>
+        </w:rPr>
+        <w:t>Nguyễn Minh Tú</w:t>
+      </w:r>
+    </w:p>
+    <w:p>
+      <w:pPr>
+        <w:pStyle w:val="NormalWeb"/>
+        <w:numPr>
+          <w:ilvl w:val="2"/>
+          <w:numId w:val="17"/>
+        </w:numPr>
+        <w:spacing w:before="0" w:beforeAutospacing="0" w:after="0" w:afterAutospacing="0" w:line="276" w:lineRule="auto"/>
+        <w:jc w:val="both"/>
+        <w:textAlignment w:val="baseline"/>
+        <w:rPr>
+          <w:rFonts w:ascii="Calibri" w:hAnsi="Calibri" w:cs="Calibri"/>
+          <w:color w:val="000000"/>
+          <w:sz w:val="28"/>
+          <w:szCs w:val="28"/>
+        </w:rPr>
+      </w:pPr>
+      <w:r>
+        <w:rPr>
+          <w:rFonts w:ascii="Calibri" w:hAnsi="Calibri" w:cs="Calibri"/>
+          <w:color w:val="000000"/>
+          <w:sz w:val="28"/>
+          <w:szCs w:val="28"/>
+        </w:rPr>
+        <w:t>Design</w:t>
+      </w:r>
+    </w:p>
+    <w:p>
+      <w:pPr>
+        <w:pStyle w:val="NormalWeb"/>
+        <w:numPr>
+          <w:ilvl w:val="2"/>
+          <w:numId w:val="17"/>
+        </w:numPr>
+        <w:spacing w:before="0" w:beforeAutospacing="0" w:after="0" w:afterAutospacing="0" w:line="276" w:lineRule="auto"/>
+        <w:jc w:val="both"/>
+        <w:textAlignment w:val="baseline"/>
+        <w:rPr>
+          <w:rFonts w:ascii="Calibri" w:hAnsi="Calibri" w:cs="Calibri"/>
+          <w:color w:val="000000"/>
+          <w:sz w:val="28"/>
+          <w:szCs w:val="28"/>
+        </w:rPr>
+      </w:pPr>
+      <w:r>
+        <w:rPr>
+          <w:rFonts w:ascii="Calibri" w:hAnsi="Calibri" w:cs="Calibri"/>
+          <w:color w:val="000000"/>
+          <w:sz w:val="28"/>
+          <w:szCs w:val="28"/>
+        </w:rPr>
+        <w:t>Testing</w:t>
+      </w:r>
+    </w:p>
+    <w:p>
+      <w:pPr>
+        <w:pStyle w:val="NormalWeb"/>
+        <w:numPr>
+          <w:ilvl w:val="2"/>
+          <w:numId w:val="17"/>
+        </w:numPr>
+        <w:spacing w:before="0" w:beforeAutospacing="0" w:after="160" w:afterAutospacing="0" w:line="276" w:lineRule="auto"/>
+        <w:jc w:val="both"/>
+        <w:textAlignment w:val="baseline"/>
+        <w:rPr>
+          <w:rFonts w:ascii="Calibri" w:hAnsi="Calibri" w:cs="Calibri"/>
+          <w:color w:val="000000"/>
+          <w:sz w:val="28"/>
+          <w:szCs w:val="28"/>
+        </w:rPr>
+      </w:pPr>
+      <w:r>
+        <w:rPr>
+          <w:rFonts w:ascii="Calibri" w:hAnsi="Calibri" w:cs="Calibri"/>
+          <w:color w:val="000000"/>
+          <w:sz w:val="28"/>
+          <w:szCs w:val="28"/>
+        </w:rPr>
+        <w:t>Implementation</w:t>
+      </w:r>
+    </w:p>
+    <w:p>
+      <w:pPr>
+        <w:pStyle w:val="NormalWeb"/>
+        <w:numPr>
+          <w:ilvl w:val="3"/>
+          <w:numId w:val="25"/>
+        </w:numPr>
+        <w:spacing w:before="0" w:beforeAutospacing="0" w:after="160" w:afterAutospacing="0" w:line="276" w:lineRule="auto"/>
+        <w:jc w:val="both"/>
+        <w:textAlignment w:val="baseline"/>
+        <w:rPr>
+          <w:rFonts w:ascii="Calibri" w:hAnsi="Calibri" w:cs="Calibri"/>
+          <w:color w:val="000000"/>
+          <w:sz w:val="28"/>
+          <w:szCs w:val="28"/>
+        </w:rPr>
+      </w:pPr>
+      <w:r>
+        <w:rPr>
+          <w:rFonts w:ascii="Calibri" w:hAnsi="Calibri" w:cs="Calibri"/>
+          <w:color w:val="000000"/>
+          <w:sz w:val="28"/>
+          <w:szCs w:val="28"/>
+        </w:rPr>
+        <w:lastRenderedPageBreak/>
+        <w:t>Enum EducationLevel (80%)</w:t>
+      </w:r>
+    </w:p>
+    <w:p>
+      <w:pPr>
+        <w:pStyle w:val="NormalWeb"/>
+        <w:numPr>
+          <w:ilvl w:val="3"/>
+          <w:numId w:val="25"/>
+        </w:numPr>
+        <w:spacing w:before="0" w:beforeAutospacing="0" w:after="160" w:afterAutospacing="0" w:line="276" w:lineRule="auto"/>
+        <w:jc w:val="both"/>
+        <w:textAlignment w:val="baseline"/>
+        <w:rPr>
+          <w:rFonts w:ascii="Calibri" w:hAnsi="Calibri" w:cs="Calibri"/>
+          <w:color w:val="000000"/>
+          <w:sz w:val="28"/>
+          <w:szCs w:val="28"/>
+        </w:rPr>
+      </w:pPr>
+      <w:r>
+        <w:rPr>
+          <w:rFonts w:ascii="Calibri" w:hAnsi="Calibri" w:cs="Calibri"/>
+          <w:color w:val="000000"/>
+          <w:sz w:val="28"/>
+          <w:szCs w:val="28"/>
+        </w:rPr>
+        <w:t>Enum PositionEnum (80%)</w:t>
+      </w:r>
+    </w:p>
+    <w:p>
+      <w:pPr>
+        <w:pStyle w:val="NormalWeb"/>
+        <w:numPr>
+          <w:ilvl w:val="3"/>
+          <w:numId w:val="25"/>
+        </w:numPr>
+        <w:spacing w:before="0" w:beforeAutospacing="0" w:after="160" w:afterAutospacing="0" w:line="276" w:lineRule="auto"/>
+        <w:jc w:val="both"/>
+        <w:textAlignment w:val="baseline"/>
+        <w:rPr>
+          <w:rFonts w:ascii="Calibri" w:hAnsi="Calibri" w:cs="Calibri"/>
+          <w:color w:val="000000"/>
+          <w:sz w:val="28"/>
+          <w:szCs w:val="28"/>
+        </w:rPr>
+      </w:pPr>
+      <w:r>
+        <w:rPr>
+          <w:rFonts w:ascii="Calibri" w:hAnsi="Calibri" w:cs="Calibri"/>
+          <w:color w:val="000000"/>
+          <w:sz w:val="28"/>
+          <w:szCs w:val="28"/>
+        </w:rPr>
+        <w:t>Class Person (80%)</w:t>
+      </w:r>
+    </w:p>
+    <w:p>
+      <w:pPr>
+        <w:pStyle w:val="NormalWeb"/>
+        <w:numPr>
+          <w:ilvl w:val="3"/>
+          <w:numId w:val="25"/>
+        </w:numPr>
+        <w:spacing w:before="0" w:beforeAutospacing="0" w:after="160" w:afterAutospacing="0" w:line="276" w:lineRule="auto"/>
+        <w:jc w:val="both"/>
+        <w:textAlignment w:val="baseline"/>
+        <w:rPr>
+          <w:rFonts w:ascii="Calibri" w:hAnsi="Calibri" w:cs="Calibri"/>
+          <w:color w:val="000000"/>
+          <w:sz w:val="28"/>
+          <w:szCs w:val="28"/>
+        </w:rPr>
+      </w:pPr>
+      <w:r>
+        <w:rPr>
+          <w:rFonts w:ascii="Calibri" w:hAnsi="Calibri" w:cs="Calibri"/>
+          <w:color w:val="000000"/>
+          <w:sz w:val="28"/>
+          <w:szCs w:val="28"/>
+        </w:rPr>
+        <w:t>Class Student (70%)</w:t>
+      </w:r>
+    </w:p>
+    <w:p>
+      <w:pPr>
+        <w:pStyle w:val="NormalWeb"/>
+        <w:numPr>
+          <w:ilvl w:val="3"/>
+          <w:numId w:val="25"/>
+        </w:numPr>
+        <w:spacing w:before="0" w:beforeAutospacing="0" w:after="160" w:afterAutospacing="0" w:line="276" w:lineRule="auto"/>
+        <w:jc w:val="both"/>
+        <w:textAlignment w:val="baseline"/>
+        <w:rPr>
+          <w:rFonts w:ascii="Calibri" w:hAnsi="Calibri" w:cs="Calibri"/>
+          <w:color w:val="000000"/>
+          <w:sz w:val="28"/>
+          <w:szCs w:val="28"/>
+        </w:rPr>
+      </w:pPr>
+      <w:r>
+        <w:rPr>
+          <w:rFonts w:ascii="Calibri" w:hAnsi="Calibri" w:cs="Calibri"/>
+          <w:color w:val="000000"/>
+          <w:sz w:val="28"/>
+          <w:szCs w:val="28"/>
+        </w:rPr>
+        <w:t>Class Project (50%)</w:t>
+      </w:r>
+    </w:p>
+    <w:p>
+      <w:pPr>
+        <w:pStyle w:val="NormalWeb"/>
+        <w:numPr>
+          <w:ilvl w:val="3"/>
+          <w:numId w:val="25"/>
+        </w:numPr>
+        <w:spacing w:before="0" w:beforeAutospacing="0" w:after="160" w:afterAutospacing="0" w:line="276" w:lineRule="auto"/>
+        <w:jc w:val="both"/>
+        <w:textAlignment w:val="baseline"/>
+        <w:rPr>
+          <w:rFonts w:ascii="Calibri" w:hAnsi="Calibri" w:cs="Calibri"/>
+          <w:color w:val="000000"/>
+          <w:sz w:val="28"/>
+          <w:szCs w:val="28"/>
+        </w:rPr>
+      </w:pPr>
+      <w:r>
+        <w:rPr>
+          <w:rFonts w:ascii="Calibri" w:hAnsi="Calibri" w:cs="Calibri"/>
+          <w:color w:val="000000"/>
+          <w:sz w:val="28"/>
+          <w:szCs w:val="28"/>
+        </w:rPr>
+        <w:t>Class Professor (50%)</w:t>
+      </w:r>
+    </w:p>
+    <w:p>
+      <w:pPr>
+        <w:pStyle w:val="NormalWeb"/>
+        <w:numPr>
+          <w:ilvl w:val="3"/>
+          <w:numId w:val="25"/>
+        </w:numPr>
+        <w:spacing w:before="0" w:beforeAutospacing="0" w:after="160" w:afterAutospacing="0" w:line="276" w:lineRule="auto"/>
+        <w:jc w:val="both"/>
+        <w:textAlignment w:val="baseline"/>
+        <w:rPr>
+          <w:rFonts w:ascii="Calibri" w:hAnsi="Calibri" w:cs="Calibri"/>
+          <w:color w:val="000000"/>
+          <w:sz w:val="28"/>
+          <w:szCs w:val="28"/>
+        </w:rPr>
+      </w:pPr>
+      <w:r>
+        <w:rPr>
+          <w:rFonts w:ascii="Calibri" w:hAnsi="Calibri" w:cs="Calibri"/>
+          <w:color w:val="000000"/>
+          <w:sz w:val="28"/>
+          <w:szCs w:val="28"/>
+        </w:rPr>
+        <w:t>Additional support class (20%)</w:t>
+      </w:r>
+    </w:p>
+    <w:p>
+      <w:pPr>
+        <w:pStyle w:val="NormalWeb"/>
+        <w:numPr>
+          <w:ilvl w:val="3"/>
+          <w:numId w:val="25"/>
+        </w:numPr>
+        <w:spacing w:before="0" w:beforeAutospacing="0" w:after="160" w:afterAutospacing="0" w:line="276" w:lineRule="auto"/>
+        <w:jc w:val="both"/>
+        <w:textAlignment w:val="baseline"/>
+        <w:rPr>
+          <w:rFonts w:ascii="Calibri" w:hAnsi="Calibri" w:cs="Calibri"/>
+          <w:color w:val="000000"/>
+          <w:sz w:val="28"/>
+          <w:szCs w:val="28"/>
+        </w:rPr>
+      </w:pPr>
+      <w:r>
+        <w:rPr>
+          <w:rFonts w:ascii="Calibri" w:hAnsi="Calibri" w:cs="Calibri"/>
+          <w:color w:val="000000"/>
+          <w:sz w:val="28"/>
+          <w:szCs w:val="28"/>
+        </w:rPr>
+        <w:t>Class Menu (20%)</w:t>
+      </w:r>
+    </w:p>
+    <w:p>
+      <w:pPr>
+        <w:pStyle w:val="NormalWeb"/>
+        <w:numPr>
+          <w:ilvl w:val="0"/>
+          <w:numId w:val="27"/>
+        </w:numPr>
+        <w:spacing w:before="0" w:beforeAutospacing="0" w:after="0" w:afterAutospacing="0" w:line="276" w:lineRule="auto"/>
+        <w:jc w:val="both"/>
+        <w:textAlignment w:val="baseline"/>
+        <w:rPr>
+          <w:rFonts w:ascii="Calibri" w:hAnsi="Calibri" w:cs="Calibri"/>
+          <w:b/>
+          <w:color w:val="000000"/>
+          <w:sz w:val="28"/>
+          <w:szCs w:val="28"/>
+        </w:rPr>
+      </w:pPr>
+      <w:r>
+        <w:rPr>
+          <w:rFonts w:ascii="Calibri" w:hAnsi="Calibri" w:cs="Calibri"/>
+          <w:b/>
+          <w:color w:val="000000"/>
+          <w:sz w:val="28"/>
+          <w:szCs w:val="28"/>
+        </w:rPr>
+        <w:t>Contributing rate</w:t>
+      </w:r>
+    </w:p>
+    <w:p>
+      <w:pPr>
+        <w:pStyle w:val="NormalWeb"/>
+        <w:numPr>
+          <w:ilvl w:val="0"/>
+          <w:numId w:val="21"/>
+        </w:numPr>
+        <w:spacing w:before="0" w:beforeAutospacing="0" w:after="0" w:afterAutospacing="0" w:line="276" w:lineRule="auto"/>
+        <w:ind w:left="1080"/>
+        <w:jc w:val="both"/>
+        <w:textAlignment w:val="baseline"/>
+        <w:rPr>
+          <w:rFonts w:ascii="Calibri" w:hAnsi="Calibri" w:cs="Calibri"/>
+          <w:color w:val="000000"/>
+          <w:sz w:val="28"/>
+          <w:szCs w:val="28"/>
+        </w:rPr>
+      </w:pPr>
+      <w:r>
+        <w:rPr>
+          <w:rFonts w:ascii="Calibri" w:hAnsi="Calibri" w:cs="Calibri"/>
+          <w:color w:val="000000"/>
+          <w:sz w:val="28"/>
+          <w:szCs w:val="28"/>
+        </w:rPr>
+        <w:t>Trần Thành Nhân: 50%</w:t>
+      </w:r>
+    </w:p>
+    <w:p>
+      <w:pPr>
+        <w:pStyle w:val="NormalWeb"/>
+        <w:numPr>
+          <w:ilvl w:val="0"/>
+          <w:numId w:val="21"/>
+        </w:numPr>
+        <w:spacing w:before="0" w:beforeAutospacing="0" w:after="160" w:afterAutospacing="0" w:line="276" w:lineRule="auto"/>
+        <w:ind w:left="1080"/>
+        <w:jc w:val="both"/>
+        <w:textAlignment w:val="baseline"/>
+        <w:rPr>
+          <w:rFonts w:ascii="Calibri" w:hAnsi="Calibri" w:cs="Calibri"/>
+          <w:color w:val="000000"/>
+          <w:sz w:val="28"/>
+          <w:szCs w:val="28"/>
+        </w:rPr>
+      </w:pPr>
+      <w:r>
+        <w:rPr>
+          <w:rFonts w:ascii="Calibri" w:hAnsi="Calibri" w:cs="Calibri"/>
+          <w:color w:val="000000"/>
+          <w:sz w:val="28"/>
+          <w:szCs w:val="28"/>
+        </w:rPr>
+        <w:t>Nguyễn Minh Tú: 50%</w:t>
+      </w:r>
+    </w:p>
+    <w:p/>
     <w:sectPr>
       <w:pgSz w:w="12240" w:h="15840"/>
       <w:pgMar w:top="1440" w:right="1440" w:bottom="1440" w:left="1440" w:header="0" w:footer="720" w:gutter="0"/>
@@ -8741,6 +9892,119 @@
     </w:lvl>
   </w:abstractNum>
   <w:abstractNum w:abstractNumId="1" w15:restartNumberingAfterBreak="0">
+    <w:nsid w:val="06E0640B"/>
+    <w:multiLevelType w:val="multilevel"/>
+    <w:tmpl w:val="85E87D04"/>
+    <w:lvl w:ilvl="0">
+      <w:start w:val="1"/>
+      <w:numFmt w:val="decimal"/>
+      <w:lvlText w:val="%1."/>
+      <w:lvlJc w:val="left"/>
+      <w:pPr>
+        <w:tabs>
+          <w:tab w:val="num" w:pos="720"/>
+        </w:tabs>
+        <w:ind w:left="720" w:hanging="360"/>
+      </w:pPr>
+    </w:lvl>
+    <w:lvl w:ilvl="1">
+      <w:start w:val="1"/>
+      <w:numFmt w:val="decimal"/>
+      <w:lvlText w:val="%2."/>
+      <w:lvlJc w:val="left"/>
+      <w:pPr>
+        <w:tabs>
+          <w:tab w:val="num" w:pos="1440"/>
+        </w:tabs>
+        <w:ind w:left="1440" w:hanging="360"/>
+      </w:pPr>
+    </w:lvl>
+    <w:lvl w:ilvl="2">
+      <w:start w:val="1"/>
+      <w:numFmt w:val="decimal"/>
+      <w:lvlText w:val="%3."/>
+      <w:lvlJc w:val="left"/>
+      <w:pPr>
+        <w:tabs>
+          <w:tab w:val="num" w:pos="2160"/>
+        </w:tabs>
+        <w:ind w:left="2160" w:hanging="360"/>
+      </w:pPr>
+    </w:lvl>
+    <w:lvl w:ilvl="3">
+      <w:start w:val="1"/>
+      <w:numFmt w:val="lowerLetter"/>
+      <w:lvlText w:val="%4)"/>
+      <w:lvlJc w:val="left"/>
+      <w:pPr>
+        <w:tabs>
+          <w:tab w:val="num" w:pos="2880"/>
+        </w:tabs>
+        <w:ind w:left="2880" w:hanging="360"/>
+      </w:pPr>
+    </w:lvl>
+    <w:lvl w:ilvl="4">
+      <w:start w:val="1"/>
+      <w:numFmt w:val="lowerLetter"/>
+      <w:lvlText w:val="%5)"/>
+      <w:lvlJc w:val="left"/>
+      <w:pPr>
+        <w:tabs>
+          <w:tab w:val="num" w:pos="3600"/>
+        </w:tabs>
+        <w:ind w:left="3600" w:hanging="360"/>
+      </w:pPr>
+    </w:lvl>
+    <w:lvl w:ilvl="5" w:tentative="1">
+      <w:start w:val="1"/>
+      <w:numFmt w:val="decimal"/>
+      <w:lvlText w:val="%6."/>
+      <w:lvlJc w:val="left"/>
+      <w:pPr>
+        <w:tabs>
+          <w:tab w:val="num" w:pos="4320"/>
+        </w:tabs>
+        <w:ind w:left="4320" w:hanging="360"/>
+      </w:pPr>
+    </w:lvl>
+    <w:lvl w:ilvl="6" w:tentative="1">
+      <w:start w:val="1"/>
+      <w:numFmt w:val="decimal"/>
+      <w:lvlText w:val="%7."/>
+      <w:lvlJc w:val="left"/>
+      <w:pPr>
+        <w:tabs>
+          <w:tab w:val="num" w:pos="5040"/>
+        </w:tabs>
+        <w:ind w:left="5040" w:hanging="360"/>
+      </w:pPr>
+    </w:lvl>
+    <w:lvl w:ilvl="7" w:tentative="1">
+      <w:start w:val="1"/>
+      <w:numFmt w:val="decimal"/>
+      <w:lvlText w:val="%8."/>
+      <w:lvlJc w:val="left"/>
+      <w:pPr>
+        <w:tabs>
+          <w:tab w:val="num" w:pos="5760"/>
+        </w:tabs>
+        <w:ind w:left="5760" w:hanging="360"/>
+      </w:pPr>
+    </w:lvl>
+    <w:lvl w:ilvl="8" w:tentative="1">
+      <w:start w:val="1"/>
+      <w:numFmt w:val="decimal"/>
+      <w:lvlText w:val="%9."/>
+      <w:lvlJc w:val="left"/>
+      <w:pPr>
+        <w:tabs>
+          <w:tab w:val="num" w:pos="6480"/>
+        </w:tabs>
+        <w:ind w:left="6480" w:hanging="360"/>
+      </w:pPr>
+    </w:lvl>
+  </w:abstractNum>
+  <w:abstractNum w:abstractNumId="2" w15:restartNumberingAfterBreak="0">
     <w:nsid w:val="0ADF3747"/>
     <w:multiLevelType w:val="hybridMultilevel"/>
     <w:tmpl w:val="872AE848"/>
@@ -8853,7 +10117,319 @@
       </w:rPr>
     </w:lvl>
   </w:abstractNum>
-  <w:abstractNum w:abstractNumId="2" w15:restartNumberingAfterBreak="0">
+  <w:abstractNum w:abstractNumId="3" w15:restartNumberingAfterBreak="0">
+    <w:nsid w:val="0F112416"/>
+    <w:multiLevelType w:val="multilevel"/>
+    <w:tmpl w:val="5514718E"/>
+    <w:lvl w:ilvl="0">
+      <w:start w:val="1"/>
+      <w:numFmt w:val="decimal"/>
+      <w:lvlText w:val="%1."/>
+      <w:lvlJc w:val="left"/>
+      <w:pPr>
+        <w:tabs>
+          <w:tab w:val="num" w:pos="720"/>
+        </w:tabs>
+        <w:ind w:left="720" w:hanging="360"/>
+      </w:pPr>
+    </w:lvl>
+    <w:lvl w:ilvl="1">
+      <w:start w:val="1"/>
+      <w:numFmt w:val="decimal"/>
+      <w:lvlText w:val="%2."/>
+      <w:lvlJc w:val="left"/>
+      <w:pPr>
+        <w:tabs>
+          <w:tab w:val="num" w:pos="1440"/>
+        </w:tabs>
+        <w:ind w:left="1440" w:hanging="360"/>
+      </w:pPr>
+    </w:lvl>
+    <w:lvl w:ilvl="2">
+      <w:start w:val="1"/>
+      <w:numFmt w:val="decimal"/>
+      <w:lvlText w:val="%3."/>
+      <w:lvlJc w:val="left"/>
+      <w:pPr>
+        <w:tabs>
+          <w:tab w:val="num" w:pos="2160"/>
+        </w:tabs>
+        <w:ind w:left="2160" w:hanging="360"/>
+      </w:pPr>
+    </w:lvl>
+    <w:lvl w:ilvl="3">
+      <w:start w:val="1"/>
+      <w:numFmt w:val="decimal"/>
+      <w:lvlText w:val="%4."/>
+      <w:lvlJc w:val="left"/>
+      <w:pPr>
+        <w:tabs>
+          <w:tab w:val="num" w:pos="2880"/>
+        </w:tabs>
+        <w:ind w:left="2880" w:hanging="360"/>
+      </w:pPr>
+    </w:lvl>
+    <w:lvl w:ilvl="4">
+      <w:start w:val="1"/>
+      <w:numFmt w:val="lowerLetter"/>
+      <w:lvlText w:val="%5)"/>
+      <w:lvlJc w:val="left"/>
+      <w:pPr>
+        <w:tabs>
+          <w:tab w:val="num" w:pos="3600"/>
+        </w:tabs>
+        <w:ind w:left="3600" w:hanging="360"/>
+      </w:pPr>
+    </w:lvl>
+    <w:lvl w:ilvl="5" w:tentative="1">
+      <w:start w:val="1"/>
+      <w:numFmt w:val="decimal"/>
+      <w:lvlText w:val="%6."/>
+      <w:lvlJc w:val="left"/>
+      <w:pPr>
+        <w:tabs>
+          <w:tab w:val="num" w:pos="4320"/>
+        </w:tabs>
+        <w:ind w:left="4320" w:hanging="360"/>
+      </w:pPr>
+    </w:lvl>
+    <w:lvl w:ilvl="6" w:tentative="1">
+      <w:start w:val="1"/>
+      <w:numFmt w:val="decimal"/>
+      <w:lvlText w:val="%7."/>
+      <w:lvlJc w:val="left"/>
+      <w:pPr>
+        <w:tabs>
+          <w:tab w:val="num" w:pos="5040"/>
+        </w:tabs>
+        <w:ind w:left="5040" w:hanging="360"/>
+      </w:pPr>
+    </w:lvl>
+    <w:lvl w:ilvl="7" w:tentative="1">
+      <w:start w:val="1"/>
+      <w:numFmt w:val="decimal"/>
+      <w:lvlText w:val="%8."/>
+      <w:lvlJc w:val="left"/>
+      <w:pPr>
+        <w:tabs>
+          <w:tab w:val="num" w:pos="5760"/>
+        </w:tabs>
+        <w:ind w:left="5760" w:hanging="360"/>
+      </w:pPr>
+    </w:lvl>
+    <w:lvl w:ilvl="8" w:tentative="1">
+      <w:start w:val="1"/>
+      <w:numFmt w:val="decimal"/>
+      <w:lvlText w:val="%9."/>
+      <w:lvlJc w:val="left"/>
+      <w:pPr>
+        <w:tabs>
+          <w:tab w:val="num" w:pos="6480"/>
+        </w:tabs>
+        <w:ind w:left="6480" w:hanging="360"/>
+      </w:pPr>
+    </w:lvl>
+  </w:abstractNum>
+  <w:abstractNum w:abstractNumId="4" w15:restartNumberingAfterBreak="0">
+    <w:nsid w:val="0FA73A1E"/>
+    <w:multiLevelType w:val="hybridMultilevel"/>
+    <w:tmpl w:val="A79CA2DA"/>
+    <w:lvl w:ilvl="0" w:tplc="04090001">
+      <w:start w:val="1"/>
+      <w:numFmt w:val="bullet"/>
+      <w:lvlText w:val=""/>
+      <w:lvlJc w:val="left"/>
+      <w:pPr>
+        <w:ind w:left="720" w:hanging="360"/>
+      </w:pPr>
+      <w:rPr>
+        <w:rFonts w:ascii="Symbol" w:hAnsi="Symbol" w:hint="default"/>
+      </w:rPr>
+    </w:lvl>
+    <w:lvl w:ilvl="1" w:tplc="04090003">
+      <w:start w:val="1"/>
+      <w:numFmt w:val="bullet"/>
+      <w:lvlText w:val="o"/>
+      <w:lvlJc w:val="left"/>
+      <w:pPr>
+        <w:ind w:left="1440" w:hanging="360"/>
+      </w:pPr>
+      <w:rPr>
+        <w:rFonts w:ascii="Courier New" w:hAnsi="Courier New" w:cs="Courier New" w:hint="default"/>
+      </w:rPr>
+    </w:lvl>
+    <w:lvl w:ilvl="2" w:tplc="04090005" w:tentative="1">
+      <w:start w:val="1"/>
+      <w:numFmt w:val="bullet"/>
+      <w:lvlText w:val=""/>
+      <w:lvlJc w:val="left"/>
+      <w:pPr>
+        <w:ind w:left="2160" w:hanging="360"/>
+      </w:pPr>
+      <w:rPr>
+        <w:rFonts w:ascii="Wingdings" w:hAnsi="Wingdings" w:hint="default"/>
+      </w:rPr>
+    </w:lvl>
+    <w:lvl w:ilvl="3" w:tplc="04090001" w:tentative="1">
+      <w:start w:val="1"/>
+      <w:numFmt w:val="bullet"/>
+      <w:lvlText w:val=""/>
+      <w:lvlJc w:val="left"/>
+      <w:pPr>
+        <w:ind w:left="2880" w:hanging="360"/>
+      </w:pPr>
+      <w:rPr>
+        <w:rFonts w:ascii="Symbol" w:hAnsi="Symbol" w:hint="default"/>
+      </w:rPr>
+    </w:lvl>
+    <w:lvl w:ilvl="4" w:tplc="04090003" w:tentative="1">
+      <w:start w:val="1"/>
+      <w:numFmt w:val="bullet"/>
+      <w:lvlText w:val="o"/>
+      <w:lvlJc w:val="left"/>
+      <w:pPr>
+        <w:ind w:left="3600" w:hanging="360"/>
+      </w:pPr>
+      <w:rPr>
+        <w:rFonts w:ascii="Courier New" w:hAnsi="Courier New" w:cs="Courier New" w:hint="default"/>
+      </w:rPr>
+    </w:lvl>
+    <w:lvl w:ilvl="5" w:tplc="04090005" w:tentative="1">
+      <w:start w:val="1"/>
+      <w:numFmt w:val="bullet"/>
+      <w:lvlText w:val=""/>
+      <w:lvlJc w:val="left"/>
+      <w:pPr>
+        <w:ind w:left="4320" w:hanging="360"/>
+      </w:pPr>
+      <w:rPr>
+        <w:rFonts w:ascii="Wingdings" w:hAnsi="Wingdings" w:hint="default"/>
+      </w:rPr>
+    </w:lvl>
+    <w:lvl w:ilvl="6" w:tplc="04090001" w:tentative="1">
+      <w:start w:val="1"/>
+      <w:numFmt w:val="bullet"/>
+      <w:lvlText w:val=""/>
+      <w:lvlJc w:val="left"/>
+      <w:pPr>
+        <w:ind w:left="5040" w:hanging="360"/>
+      </w:pPr>
+      <w:rPr>
+        <w:rFonts w:ascii="Symbol" w:hAnsi="Symbol" w:hint="default"/>
+      </w:rPr>
+    </w:lvl>
+    <w:lvl w:ilvl="7" w:tplc="04090003" w:tentative="1">
+      <w:start w:val="1"/>
+      <w:numFmt w:val="bullet"/>
+      <w:lvlText w:val="o"/>
+      <w:lvlJc w:val="left"/>
+      <w:pPr>
+        <w:ind w:left="5760" w:hanging="360"/>
+      </w:pPr>
+      <w:rPr>
+        <w:rFonts w:ascii="Courier New" w:hAnsi="Courier New" w:cs="Courier New" w:hint="default"/>
+      </w:rPr>
+    </w:lvl>
+    <w:lvl w:ilvl="8" w:tplc="04090005" w:tentative="1">
+      <w:start w:val="1"/>
+      <w:numFmt w:val="bullet"/>
+      <w:lvlText w:val=""/>
+      <w:lvlJc w:val="left"/>
+      <w:pPr>
+        <w:ind w:left="6480" w:hanging="360"/>
+      </w:pPr>
+      <w:rPr>
+        <w:rFonts w:ascii="Wingdings" w:hAnsi="Wingdings" w:hint="default"/>
+      </w:rPr>
+    </w:lvl>
+  </w:abstractNum>
+  <w:abstractNum w:abstractNumId="5" w15:restartNumberingAfterBreak="0">
+    <w:nsid w:val="11621BCD"/>
+    <w:multiLevelType w:val="multilevel"/>
+    <w:tmpl w:val="2408A986"/>
+    <w:lvl w:ilvl="0">
+      <w:start w:val="1"/>
+      <w:numFmt w:val="upperLetter"/>
+      <w:lvlText w:val="%1."/>
+      <w:lvlJc w:val="left"/>
+      <w:pPr>
+        <w:ind w:left="360" w:hanging="360"/>
+      </w:pPr>
+    </w:lvl>
+    <w:lvl w:ilvl="1">
+      <w:start w:val="1"/>
+      <w:numFmt w:val="lowerLetter"/>
+      <w:lvlText w:val="%2."/>
+      <w:lvlJc w:val="left"/>
+      <w:pPr>
+        <w:ind w:left="1080" w:hanging="360"/>
+      </w:pPr>
+    </w:lvl>
+    <w:lvl w:ilvl="2" w:tentative="1">
+      <w:start w:val="1"/>
+      <w:numFmt w:val="lowerRoman"/>
+      <w:lvlText w:val="%3."/>
+      <w:lvlJc w:val="right"/>
+      <w:pPr>
+        <w:ind w:left="1800" w:hanging="180"/>
+      </w:pPr>
+    </w:lvl>
+    <w:lvl w:ilvl="3" w:tentative="1">
+      <w:start w:val="1"/>
+      <w:numFmt w:val="decimal"/>
+      <w:lvlText w:val="%4."/>
+      <w:lvlJc w:val="left"/>
+      <w:pPr>
+        <w:ind w:left="2520" w:hanging="360"/>
+      </w:pPr>
+    </w:lvl>
+    <w:lvl w:ilvl="4" w:tentative="1">
+      <w:start w:val="1"/>
+      <w:numFmt w:val="lowerLetter"/>
+      <w:lvlText w:val="%5."/>
+      <w:lvlJc w:val="left"/>
+      <w:pPr>
+        <w:ind w:left="3240" w:hanging="360"/>
+      </w:pPr>
+    </w:lvl>
+    <w:lvl w:ilvl="5" w:tentative="1">
+      <w:start w:val="1"/>
+      <w:numFmt w:val="lowerRoman"/>
+      <w:lvlText w:val="%6."/>
+      <w:lvlJc w:val="right"/>
+      <w:pPr>
+        <w:ind w:left="3960" w:hanging="180"/>
+      </w:pPr>
+    </w:lvl>
+    <w:lvl w:ilvl="6" w:tentative="1">
+      <w:start w:val="1"/>
+      <w:numFmt w:val="decimal"/>
+      <w:lvlText w:val="%7."/>
+      <w:lvlJc w:val="left"/>
+      <w:pPr>
+        <w:ind w:left="4680" w:hanging="360"/>
+      </w:pPr>
+    </w:lvl>
+    <w:lvl w:ilvl="7" w:tentative="1">
+      <w:start w:val="1"/>
+      <w:numFmt w:val="lowerLetter"/>
+      <w:lvlText w:val="%8."/>
+      <w:lvlJc w:val="left"/>
+      <w:pPr>
+        <w:ind w:left="5400" w:hanging="360"/>
+      </w:pPr>
+    </w:lvl>
+    <w:lvl w:ilvl="8" w:tentative="1">
+      <w:start w:val="1"/>
+      <w:numFmt w:val="lowerRoman"/>
+      <w:lvlText w:val="%9."/>
+      <w:lvlJc w:val="right"/>
+      <w:pPr>
+        <w:ind w:left="6120" w:hanging="180"/>
+      </w:pPr>
+    </w:lvl>
+  </w:abstractNum>
+  <w:abstractNum w:abstractNumId="6" w15:restartNumberingAfterBreak="0">
     <w:nsid w:val="133633A0"/>
     <w:multiLevelType w:val="hybridMultilevel"/>
     <w:tmpl w:val="5EBCAF8E"/>
@@ -8966,7 +10542,7 @@
       </w:rPr>
     </w:lvl>
   </w:abstractNum>
-  <w:abstractNum w:abstractNumId="3" w15:restartNumberingAfterBreak="0">
+  <w:abstractNum w:abstractNumId="7" w15:restartNumberingAfterBreak="0">
     <w:nsid w:val="1FB52C5F"/>
     <w:multiLevelType w:val="hybridMultilevel"/>
     <w:tmpl w:val="C91EFE86"/>
@@ -9078,7 +10654,7 @@
       </w:rPr>
     </w:lvl>
   </w:abstractNum>
-  <w:abstractNum w:abstractNumId="4" w15:restartNumberingAfterBreak="0">
+  <w:abstractNum w:abstractNumId="8" w15:restartNumberingAfterBreak="0">
     <w:nsid w:val="21E503C6"/>
     <w:multiLevelType w:val="multilevel"/>
     <w:tmpl w:val="08AC0EEE"/>
@@ -9191,7 +10767,120 @@
       </w:rPr>
     </w:lvl>
   </w:abstractNum>
-  <w:abstractNum w:abstractNumId="5" w15:restartNumberingAfterBreak="0">
+  <w:abstractNum w:abstractNumId="9" w15:restartNumberingAfterBreak="0">
+    <w:nsid w:val="3103009D"/>
+    <w:multiLevelType w:val="multilevel"/>
+    <w:tmpl w:val="6644C158"/>
+    <w:lvl w:ilvl="0">
+      <w:start w:val="1"/>
+      <w:numFmt w:val="upperRoman"/>
+      <w:lvlText w:val="%1."/>
+      <w:lvlJc w:val="right"/>
+      <w:pPr>
+        <w:tabs>
+          <w:tab w:val="num" w:pos="720"/>
+        </w:tabs>
+        <w:ind w:left="720" w:hanging="360"/>
+      </w:pPr>
+    </w:lvl>
+    <w:lvl w:ilvl="1">
+      <w:start w:val="1"/>
+      <w:numFmt w:val="decimal"/>
+      <w:lvlText w:val="%2."/>
+      <w:lvlJc w:val="left"/>
+      <w:pPr>
+        <w:tabs>
+          <w:tab w:val="num" w:pos="1440"/>
+        </w:tabs>
+        <w:ind w:left="1440" w:hanging="360"/>
+      </w:pPr>
+    </w:lvl>
+    <w:lvl w:ilvl="2">
+      <w:start w:val="1"/>
+      <w:numFmt w:val="decimal"/>
+      <w:lvlText w:val="%3."/>
+      <w:lvlJc w:val="left"/>
+      <w:pPr>
+        <w:tabs>
+          <w:tab w:val="num" w:pos="2160"/>
+        </w:tabs>
+        <w:ind w:left="2160" w:hanging="360"/>
+      </w:pPr>
+    </w:lvl>
+    <w:lvl w:ilvl="3">
+      <w:start w:val="1"/>
+      <w:numFmt w:val="decimal"/>
+      <w:lvlText w:val="%4."/>
+      <w:lvlJc w:val="left"/>
+      <w:pPr>
+        <w:tabs>
+          <w:tab w:val="num" w:pos="2880"/>
+        </w:tabs>
+        <w:ind w:left="2880" w:hanging="360"/>
+      </w:pPr>
+    </w:lvl>
+    <w:lvl w:ilvl="4">
+      <w:start w:val="1"/>
+      <w:numFmt w:val="decimal"/>
+      <w:lvlText w:val="%5."/>
+      <w:lvlJc w:val="left"/>
+      <w:pPr>
+        <w:tabs>
+          <w:tab w:val="num" w:pos="3600"/>
+        </w:tabs>
+        <w:ind w:left="3600" w:hanging="360"/>
+      </w:pPr>
+    </w:lvl>
+    <w:lvl w:ilvl="5" w:tentative="1">
+      <w:start w:val="1"/>
+      <w:numFmt w:val="decimal"/>
+      <w:lvlText w:val="%6."/>
+      <w:lvlJc w:val="left"/>
+      <w:pPr>
+        <w:tabs>
+          <w:tab w:val="num" w:pos="4320"/>
+        </w:tabs>
+        <w:ind w:left="4320" w:hanging="360"/>
+      </w:pPr>
+    </w:lvl>
+    <w:lvl w:ilvl="6" w:tentative="1">
+      <w:start w:val="1"/>
+      <w:numFmt w:val="decimal"/>
+      <w:lvlText w:val="%7."/>
+      <w:lvlJc w:val="left"/>
+      <w:pPr>
+        <w:tabs>
+          <w:tab w:val="num" w:pos="5040"/>
+        </w:tabs>
+        <w:ind w:left="5040" w:hanging="360"/>
+      </w:pPr>
+    </w:lvl>
+    <w:lvl w:ilvl="7" w:tentative="1">
+      <w:start w:val="1"/>
+      <w:numFmt w:val="decimal"/>
+      <w:lvlText w:val="%8."/>
+      <w:lvlJc w:val="left"/>
+      <w:pPr>
+        <w:tabs>
+          <w:tab w:val="num" w:pos="5760"/>
+        </w:tabs>
+        <w:ind w:left="5760" w:hanging="360"/>
+      </w:pPr>
+    </w:lvl>
+    <w:lvl w:ilvl="8" w:tentative="1">
+      <w:start w:val="1"/>
+      <w:numFmt w:val="decimal"/>
+      <w:lvlText w:val="%9."/>
+      <w:lvlJc w:val="left"/>
+      <w:pPr>
+        <w:tabs>
+          <w:tab w:val="num" w:pos="6480"/>
+        </w:tabs>
+        <w:ind w:left="6480" w:hanging="360"/>
+      </w:pPr>
+    </w:lvl>
+  </w:abstractNum>
+  <w:abstractNum w:abstractNumId="10" w15:restartNumberingAfterBreak="0">
     <w:nsid w:val="337006D0"/>
     <w:multiLevelType w:val="hybridMultilevel"/>
     <w:tmpl w:val="C7964502"/>
@@ -9280,7 +10969,7 @@
       </w:pPr>
     </w:lvl>
   </w:abstractNum>
-  <w:abstractNum w:abstractNumId="6" w15:restartNumberingAfterBreak="0">
+  <w:abstractNum w:abstractNumId="11" w15:restartNumberingAfterBreak="0">
     <w:nsid w:val="340010D1"/>
     <w:multiLevelType w:val="hybridMultilevel"/>
     <w:tmpl w:val="B25264D0"/>
@@ -9393,7 +11082,7 @@
       </w:rPr>
     </w:lvl>
   </w:abstractNum>
-  <w:abstractNum w:abstractNumId="7" w15:restartNumberingAfterBreak="0">
+  <w:abstractNum w:abstractNumId="12" w15:restartNumberingAfterBreak="0">
     <w:nsid w:val="34346C86"/>
     <w:multiLevelType w:val="hybridMultilevel"/>
     <w:tmpl w:val="6F128CBC"/>
@@ -9506,7 +11195,319 @@
       </w:rPr>
     </w:lvl>
   </w:abstractNum>
-  <w:abstractNum w:abstractNumId="8" w15:restartNumberingAfterBreak="0">
+  <w:abstractNum w:abstractNumId="13" w15:restartNumberingAfterBreak="0">
+    <w:nsid w:val="3B7D5A79"/>
+    <w:multiLevelType w:val="multilevel"/>
+    <w:tmpl w:val="4D1CC000"/>
+    <w:lvl w:ilvl="0">
+      <w:start w:val="1"/>
+      <w:numFmt w:val="decimal"/>
+      <w:lvlText w:val="%1."/>
+      <w:lvlJc w:val="left"/>
+      <w:pPr>
+        <w:tabs>
+          <w:tab w:val="num" w:pos="720"/>
+        </w:tabs>
+        <w:ind w:left="720" w:hanging="360"/>
+      </w:pPr>
+    </w:lvl>
+    <w:lvl w:ilvl="1">
+      <w:start w:val="1"/>
+      <w:numFmt w:val="decimal"/>
+      <w:lvlText w:val="%2."/>
+      <w:lvlJc w:val="left"/>
+      <w:pPr>
+        <w:tabs>
+          <w:tab w:val="num" w:pos="1440"/>
+        </w:tabs>
+        <w:ind w:left="1440" w:hanging="360"/>
+      </w:pPr>
+    </w:lvl>
+    <w:lvl w:ilvl="2">
+      <w:start w:val="1"/>
+      <w:numFmt w:val="decimal"/>
+      <w:lvlText w:val="%3."/>
+      <w:lvlJc w:val="left"/>
+      <w:pPr>
+        <w:tabs>
+          <w:tab w:val="num" w:pos="2160"/>
+        </w:tabs>
+        <w:ind w:left="2160" w:hanging="360"/>
+      </w:pPr>
+    </w:lvl>
+    <w:lvl w:ilvl="3">
+      <w:start w:val="1"/>
+      <w:numFmt w:val="decimal"/>
+      <w:lvlText w:val="%4."/>
+      <w:lvlJc w:val="left"/>
+      <w:pPr>
+        <w:tabs>
+          <w:tab w:val="num" w:pos="2880"/>
+        </w:tabs>
+        <w:ind w:left="2880" w:hanging="360"/>
+      </w:pPr>
+    </w:lvl>
+    <w:lvl w:ilvl="4">
+      <w:start w:val="1"/>
+      <w:numFmt w:val="lowerLetter"/>
+      <w:lvlText w:val="%5)"/>
+      <w:lvlJc w:val="left"/>
+      <w:pPr>
+        <w:tabs>
+          <w:tab w:val="num" w:pos="3600"/>
+        </w:tabs>
+        <w:ind w:left="3600" w:hanging="360"/>
+      </w:pPr>
+    </w:lvl>
+    <w:lvl w:ilvl="5" w:tentative="1">
+      <w:start w:val="1"/>
+      <w:numFmt w:val="decimal"/>
+      <w:lvlText w:val="%6."/>
+      <w:lvlJc w:val="left"/>
+      <w:pPr>
+        <w:tabs>
+          <w:tab w:val="num" w:pos="4320"/>
+        </w:tabs>
+        <w:ind w:left="4320" w:hanging="360"/>
+      </w:pPr>
+    </w:lvl>
+    <w:lvl w:ilvl="6" w:tentative="1">
+      <w:start w:val="1"/>
+      <w:numFmt w:val="decimal"/>
+      <w:lvlText w:val="%7."/>
+      <w:lvlJc w:val="left"/>
+      <w:pPr>
+        <w:tabs>
+          <w:tab w:val="num" w:pos="5040"/>
+        </w:tabs>
+        <w:ind w:left="5040" w:hanging="360"/>
+      </w:pPr>
+    </w:lvl>
+    <w:lvl w:ilvl="7" w:tentative="1">
+      <w:start w:val="1"/>
+      <w:numFmt w:val="decimal"/>
+      <w:lvlText w:val="%8."/>
+      <w:lvlJc w:val="left"/>
+      <w:pPr>
+        <w:tabs>
+          <w:tab w:val="num" w:pos="5760"/>
+        </w:tabs>
+        <w:ind w:left="5760" w:hanging="360"/>
+      </w:pPr>
+    </w:lvl>
+    <w:lvl w:ilvl="8" w:tentative="1">
+      <w:start w:val="1"/>
+      <w:numFmt w:val="decimal"/>
+      <w:lvlText w:val="%9."/>
+      <w:lvlJc w:val="left"/>
+      <w:pPr>
+        <w:tabs>
+          <w:tab w:val="num" w:pos="6480"/>
+        </w:tabs>
+        <w:ind w:left="6480" w:hanging="360"/>
+      </w:pPr>
+    </w:lvl>
+  </w:abstractNum>
+  <w:abstractNum w:abstractNumId="14" w15:restartNumberingAfterBreak="0">
+    <w:nsid w:val="51573C2C"/>
+    <w:multiLevelType w:val="multilevel"/>
+    <w:tmpl w:val="4194561C"/>
+    <w:lvl w:ilvl="0">
+      <w:start w:val="1"/>
+      <w:numFmt w:val="decimal"/>
+      <w:lvlText w:val="%1."/>
+      <w:lvlJc w:val="left"/>
+      <w:pPr>
+        <w:tabs>
+          <w:tab w:val="num" w:pos="720"/>
+        </w:tabs>
+        <w:ind w:left="720" w:hanging="360"/>
+      </w:pPr>
+    </w:lvl>
+    <w:lvl w:ilvl="1">
+      <w:start w:val="1"/>
+      <w:numFmt w:val="upperLetter"/>
+      <w:lvlText w:val="%2."/>
+      <w:lvlJc w:val="left"/>
+      <w:pPr>
+        <w:tabs>
+          <w:tab w:val="num" w:pos="1440"/>
+        </w:tabs>
+        <w:ind w:left="1440" w:hanging="360"/>
+      </w:pPr>
+    </w:lvl>
+    <w:lvl w:ilvl="2">
+      <w:start w:val="1"/>
+      <w:numFmt w:val="decimal"/>
+      <w:lvlText w:val="%3."/>
+      <w:lvlJc w:val="left"/>
+      <w:pPr>
+        <w:tabs>
+          <w:tab w:val="num" w:pos="2160"/>
+        </w:tabs>
+        <w:ind w:left="2160" w:hanging="360"/>
+      </w:pPr>
+    </w:lvl>
+    <w:lvl w:ilvl="3">
+      <w:start w:val="1"/>
+      <w:numFmt w:val="decimal"/>
+      <w:lvlText w:val="%4."/>
+      <w:lvlJc w:val="left"/>
+      <w:pPr>
+        <w:tabs>
+          <w:tab w:val="num" w:pos="2880"/>
+        </w:tabs>
+        <w:ind w:left="2880" w:hanging="360"/>
+      </w:pPr>
+    </w:lvl>
+    <w:lvl w:ilvl="4">
+      <w:start w:val="1"/>
+      <w:numFmt w:val="decimal"/>
+      <w:lvlText w:val="%5."/>
+      <w:lvlJc w:val="left"/>
+      <w:pPr>
+        <w:tabs>
+          <w:tab w:val="num" w:pos="3600"/>
+        </w:tabs>
+        <w:ind w:left="3600" w:hanging="360"/>
+      </w:pPr>
+    </w:lvl>
+    <w:lvl w:ilvl="5" w:tentative="1">
+      <w:start w:val="1"/>
+      <w:numFmt w:val="decimal"/>
+      <w:lvlText w:val="%6."/>
+      <w:lvlJc w:val="left"/>
+      <w:pPr>
+        <w:tabs>
+          <w:tab w:val="num" w:pos="4320"/>
+        </w:tabs>
+        <w:ind w:left="4320" w:hanging="360"/>
+      </w:pPr>
+    </w:lvl>
+    <w:lvl w:ilvl="6" w:tentative="1">
+      <w:start w:val="1"/>
+      <w:numFmt w:val="decimal"/>
+      <w:lvlText w:val="%7."/>
+      <w:lvlJc w:val="left"/>
+      <w:pPr>
+        <w:tabs>
+          <w:tab w:val="num" w:pos="5040"/>
+        </w:tabs>
+        <w:ind w:left="5040" w:hanging="360"/>
+      </w:pPr>
+    </w:lvl>
+    <w:lvl w:ilvl="7" w:tentative="1">
+      <w:start w:val="1"/>
+      <w:numFmt w:val="decimal"/>
+      <w:lvlText w:val="%8."/>
+      <w:lvlJc w:val="left"/>
+      <w:pPr>
+        <w:tabs>
+          <w:tab w:val="num" w:pos="5760"/>
+        </w:tabs>
+        <w:ind w:left="5760" w:hanging="360"/>
+      </w:pPr>
+    </w:lvl>
+    <w:lvl w:ilvl="8" w:tentative="1">
+      <w:start w:val="1"/>
+      <w:numFmt w:val="decimal"/>
+      <w:lvlText w:val="%9."/>
+      <w:lvlJc w:val="left"/>
+      <w:pPr>
+        <w:tabs>
+          <w:tab w:val="num" w:pos="6480"/>
+        </w:tabs>
+        <w:ind w:left="6480" w:hanging="360"/>
+      </w:pPr>
+    </w:lvl>
+  </w:abstractNum>
+  <w:abstractNum w:abstractNumId="15" w15:restartNumberingAfterBreak="0">
+    <w:nsid w:val="53802F82"/>
+    <w:multiLevelType w:val="hybridMultilevel"/>
+    <w:tmpl w:val="AA6A4F34"/>
+    <w:lvl w:ilvl="0" w:tplc="04090013">
+      <w:start w:val="1"/>
+      <w:numFmt w:val="upperRoman"/>
+      <w:lvlText w:val="%1."/>
+      <w:lvlJc w:val="right"/>
+      <w:pPr>
+        <w:ind w:left="1440" w:hanging="360"/>
+      </w:pPr>
+    </w:lvl>
+    <w:lvl w:ilvl="1" w:tplc="04090019">
+      <w:start w:val="1"/>
+      <w:numFmt w:val="lowerLetter"/>
+      <w:lvlText w:val="%2."/>
+      <w:lvlJc w:val="left"/>
+      <w:pPr>
+        <w:ind w:left="2160" w:hanging="360"/>
+      </w:pPr>
+    </w:lvl>
+    <w:lvl w:ilvl="2" w:tplc="0409001B" w:tentative="1">
+      <w:start w:val="1"/>
+      <w:numFmt w:val="lowerRoman"/>
+      <w:lvlText w:val="%3."/>
+      <w:lvlJc w:val="right"/>
+      <w:pPr>
+        <w:ind w:left="2880" w:hanging="180"/>
+      </w:pPr>
+    </w:lvl>
+    <w:lvl w:ilvl="3" w:tplc="0409000F" w:tentative="1">
+      <w:start w:val="1"/>
+      <w:numFmt w:val="decimal"/>
+      <w:lvlText w:val="%4."/>
+      <w:lvlJc w:val="left"/>
+      <w:pPr>
+        <w:ind w:left="3600" w:hanging="360"/>
+      </w:pPr>
+    </w:lvl>
+    <w:lvl w:ilvl="4" w:tplc="04090019" w:tentative="1">
+      <w:start w:val="1"/>
+      <w:numFmt w:val="lowerLetter"/>
+      <w:lvlText w:val="%5."/>
+      <w:lvlJc w:val="left"/>
+      <w:pPr>
+        <w:ind w:left="4320" w:hanging="360"/>
+      </w:pPr>
+    </w:lvl>
+    <w:lvl w:ilvl="5" w:tplc="0409001B" w:tentative="1">
+      <w:start w:val="1"/>
+      <w:numFmt w:val="lowerRoman"/>
+      <w:lvlText w:val="%6."/>
+      <w:lvlJc w:val="right"/>
+      <w:pPr>
+        <w:ind w:left="5040" w:hanging="180"/>
+      </w:pPr>
+    </w:lvl>
+    <w:lvl w:ilvl="6" w:tplc="0409000F" w:tentative="1">
+      <w:start w:val="1"/>
+      <w:numFmt w:val="decimal"/>
+      <w:lvlText w:val="%7."/>
+      <w:lvlJc w:val="left"/>
+      <w:pPr>
+        <w:ind w:left="5760" w:hanging="360"/>
+      </w:pPr>
+    </w:lvl>
+    <w:lvl w:ilvl="7" w:tplc="04090019" w:tentative="1">
+      <w:start w:val="1"/>
+      <w:numFmt w:val="lowerLetter"/>
+      <w:lvlText w:val="%8."/>
+      <w:lvlJc w:val="left"/>
+      <w:pPr>
+        <w:ind w:left="6480" w:hanging="360"/>
+      </w:pPr>
+    </w:lvl>
+    <w:lvl w:ilvl="8" w:tplc="0409001B" w:tentative="1">
+      <w:start w:val="1"/>
+      <w:numFmt w:val="lowerRoman"/>
+      <w:lvlText w:val="%9."/>
+      <w:lvlJc w:val="right"/>
+      <w:pPr>
+        <w:ind w:left="7200" w:hanging="180"/>
+      </w:pPr>
+    </w:lvl>
+  </w:abstractNum>
+  <w:abstractNum w:abstractNumId="16" w15:restartNumberingAfterBreak="0">
     <w:nsid w:val="55462EA3"/>
     <w:multiLevelType w:val="hybridMultilevel"/>
     <w:tmpl w:val="A47A6856"/>
@@ -9619,7 +11620,7 @@
       </w:rPr>
     </w:lvl>
   </w:abstractNum>
-  <w:abstractNum w:abstractNumId="9" w15:restartNumberingAfterBreak="0">
+  <w:abstractNum w:abstractNumId="17" w15:restartNumberingAfterBreak="0">
     <w:nsid w:val="572C7A2C"/>
     <w:multiLevelType w:val="hybridMultilevel"/>
     <w:tmpl w:val="892E0E68"/>
@@ -9708,7 +11709,7 @@
       </w:pPr>
     </w:lvl>
   </w:abstractNum>
-  <w:abstractNum w:abstractNumId="10" w15:restartNumberingAfterBreak="0">
+  <w:abstractNum w:abstractNumId="18" w15:restartNumberingAfterBreak="0">
     <w:nsid w:val="593D52BB"/>
     <w:multiLevelType w:val="hybridMultilevel"/>
     <w:tmpl w:val="100ABF60"/>
@@ -9821,7 +11822,7 @@
       </w:rPr>
     </w:lvl>
   </w:abstractNum>
-  <w:abstractNum w:abstractNumId="11" w15:restartNumberingAfterBreak="0">
+  <w:abstractNum w:abstractNumId="19" w15:restartNumberingAfterBreak="0">
     <w:nsid w:val="5AC802EF"/>
     <w:multiLevelType w:val="multilevel"/>
     <w:tmpl w:val="4F280722"/>
@@ -9934,7 +11935,7 @@
       </w:rPr>
     </w:lvl>
   </w:abstractNum>
-  <w:abstractNum w:abstractNumId="12" w15:restartNumberingAfterBreak="0">
+  <w:abstractNum w:abstractNumId="20" w15:restartNumberingAfterBreak="0">
     <w:nsid w:val="6B6B48A0"/>
     <w:multiLevelType w:val="multilevel"/>
     <w:tmpl w:val="E3942E26"/>
@@ -10024,7 +12025,7 @@
       </w:pPr>
     </w:lvl>
   </w:abstractNum>
-  <w:abstractNum w:abstractNumId="13" w15:restartNumberingAfterBreak="0">
+  <w:abstractNum w:abstractNumId="21" w15:restartNumberingAfterBreak="0">
     <w:nsid w:val="6E18676E"/>
     <w:multiLevelType w:val="hybridMultilevel"/>
     <w:tmpl w:val="53BE2198"/>
@@ -10113,47 +12114,477 @@
       </w:pPr>
     </w:lvl>
   </w:abstractNum>
+  <w:abstractNum w:abstractNumId="22" w15:restartNumberingAfterBreak="0">
+    <w:nsid w:val="70460320"/>
+    <w:multiLevelType w:val="multilevel"/>
+    <w:tmpl w:val="2408A986"/>
+    <w:lvl w:ilvl="0">
+      <w:start w:val="1"/>
+      <w:numFmt w:val="decimal"/>
+      <w:lvlText w:val="%1."/>
+      <w:lvlJc w:val="left"/>
+      <w:pPr>
+        <w:tabs>
+          <w:tab w:val="num" w:pos="720"/>
+        </w:tabs>
+        <w:ind w:left="720" w:hanging="360"/>
+      </w:pPr>
+    </w:lvl>
+    <w:lvl w:ilvl="1">
+      <w:start w:val="1"/>
+      <w:numFmt w:val="decimal"/>
+      <w:lvlText w:val="%2."/>
+      <w:lvlJc w:val="left"/>
+      <w:pPr>
+        <w:tabs>
+          <w:tab w:val="num" w:pos="1440"/>
+        </w:tabs>
+        <w:ind w:left="1440" w:hanging="360"/>
+      </w:pPr>
+    </w:lvl>
+    <w:lvl w:ilvl="2">
+      <w:start w:val="1"/>
+      <w:numFmt w:val="decimal"/>
+      <w:lvlText w:val="%3."/>
+      <w:lvlJc w:val="left"/>
+      <w:pPr>
+        <w:tabs>
+          <w:tab w:val="num" w:pos="2160"/>
+        </w:tabs>
+        <w:ind w:left="2160" w:hanging="360"/>
+      </w:pPr>
+    </w:lvl>
+    <w:lvl w:ilvl="3">
+      <w:start w:val="1"/>
+      <w:numFmt w:val="decimal"/>
+      <w:lvlText w:val="%4."/>
+      <w:lvlJc w:val="left"/>
+      <w:pPr>
+        <w:tabs>
+          <w:tab w:val="num" w:pos="2880"/>
+        </w:tabs>
+        <w:ind w:left="2880" w:hanging="360"/>
+      </w:pPr>
+    </w:lvl>
+    <w:lvl w:ilvl="4">
+      <w:start w:val="1"/>
+      <w:numFmt w:val="decimal"/>
+      <w:lvlText w:val="%5."/>
+      <w:lvlJc w:val="left"/>
+      <w:pPr>
+        <w:tabs>
+          <w:tab w:val="num" w:pos="3600"/>
+        </w:tabs>
+        <w:ind w:left="3600" w:hanging="360"/>
+      </w:pPr>
+    </w:lvl>
+    <w:lvl w:ilvl="5" w:tentative="1">
+      <w:start w:val="1"/>
+      <w:numFmt w:val="decimal"/>
+      <w:lvlText w:val="%6."/>
+      <w:lvlJc w:val="left"/>
+      <w:pPr>
+        <w:tabs>
+          <w:tab w:val="num" w:pos="4320"/>
+        </w:tabs>
+        <w:ind w:left="4320" w:hanging="360"/>
+      </w:pPr>
+    </w:lvl>
+    <w:lvl w:ilvl="6" w:tentative="1">
+      <w:start w:val="1"/>
+      <w:numFmt w:val="decimal"/>
+      <w:lvlText w:val="%7."/>
+      <w:lvlJc w:val="left"/>
+      <w:pPr>
+        <w:tabs>
+          <w:tab w:val="num" w:pos="5040"/>
+        </w:tabs>
+        <w:ind w:left="5040" w:hanging="360"/>
+      </w:pPr>
+    </w:lvl>
+    <w:lvl w:ilvl="7" w:tentative="1">
+      <w:start w:val="1"/>
+      <w:numFmt w:val="decimal"/>
+      <w:lvlText w:val="%8."/>
+      <w:lvlJc w:val="left"/>
+      <w:pPr>
+        <w:tabs>
+          <w:tab w:val="num" w:pos="5760"/>
+        </w:tabs>
+        <w:ind w:left="5760" w:hanging="360"/>
+      </w:pPr>
+    </w:lvl>
+    <w:lvl w:ilvl="8" w:tentative="1">
+      <w:start w:val="1"/>
+      <w:numFmt w:val="decimal"/>
+      <w:lvlText w:val="%9."/>
+      <w:lvlJc w:val="left"/>
+      <w:pPr>
+        <w:tabs>
+          <w:tab w:val="num" w:pos="6480"/>
+        </w:tabs>
+        <w:ind w:left="6480" w:hanging="360"/>
+      </w:pPr>
+    </w:lvl>
+  </w:abstractNum>
+  <w:abstractNum w:abstractNumId="23" w15:restartNumberingAfterBreak="0">
+    <w:nsid w:val="741A4E5B"/>
+    <w:multiLevelType w:val="multilevel"/>
+    <w:tmpl w:val="8948EE90"/>
+    <w:lvl w:ilvl="0">
+      <w:start w:val="1"/>
+      <w:numFmt w:val="decimal"/>
+      <w:lvlText w:val="%1."/>
+      <w:lvlJc w:val="left"/>
+      <w:pPr>
+        <w:tabs>
+          <w:tab w:val="num" w:pos="720"/>
+        </w:tabs>
+        <w:ind w:left="720" w:hanging="360"/>
+      </w:pPr>
+    </w:lvl>
+    <w:lvl w:ilvl="1">
+      <w:start w:val="1"/>
+      <w:numFmt w:val="decimal"/>
+      <w:lvlText w:val="%2."/>
+      <w:lvlJc w:val="left"/>
+      <w:pPr>
+        <w:tabs>
+          <w:tab w:val="num" w:pos="1440"/>
+        </w:tabs>
+        <w:ind w:left="1440" w:hanging="360"/>
+      </w:pPr>
+    </w:lvl>
+    <w:lvl w:ilvl="2">
+      <w:start w:val="1"/>
+      <w:numFmt w:val="decimal"/>
+      <w:lvlText w:val="%3."/>
+      <w:lvlJc w:val="left"/>
+      <w:pPr>
+        <w:tabs>
+          <w:tab w:val="num" w:pos="2160"/>
+        </w:tabs>
+        <w:ind w:left="2160" w:hanging="360"/>
+      </w:pPr>
+    </w:lvl>
+    <w:lvl w:ilvl="3">
+      <w:start w:val="1"/>
+      <w:numFmt w:val="lowerLetter"/>
+      <w:lvlText w:val="%4)"/>
+      <w:lvlJc w:val="left"/>
+      <w:pPr>
+        <w:tabs>
+          <w:tab w:val="num" w:pos="2880"/>
+        </w:tabs>
+        <w:ind w:left="2880" w:hanging="360"/>
+      </w:pPr>
+    </w:lvl>
+    <w:lvl w:ilvl="4">
+      <w:start w:val="1"/>
+      <w:numFmt w:val="lowerLetter"/>
+      <w:lvlText w:val="%5)"/>
+      <w:lvlJc w:val="left"/>
+      <w:pPr>
+        <w:tabs>
+          <w:tab w:val="num" w:pos="3600"/>
+        </w:tabs>
+        <w:ind w:left="3600" w:hanging="360"/>
+      </w:pPr>
+    </w:lvl>
+    <w:lvl w:ilvl="5" w:tentative="1">
+      <w:start w:val="1"/>
+      <w:numFmt w:val="decimal"/>
+      <w:lvlText w:val="%6."/>
+      <w:lvlJc w:val="left"/>
+      <w:pPr>
+        <w:tabs>
+          <w:tab w:val="num" w:pos="4320"/>
+        </w:tabs>
+        <w:ind w:left="4320" w:hanging="360"/>
+      </w:pPr>
+    </w:lvl>
+    <w:lvl w:ilvl="6" w:tentative="1">
+      <w:start w:val="1"/>
+      <w:numFmt w:val="decimal"/>
+      <w:lvlText w:val="%7."/>
+      <w:lvlJc w:val="left"/>
+      <w:pPr>
+        <w:tabs>
+          <w:tab w:val="num" w:pos="5040"/>
+        </w:tabs>
+        <w:ind w:left="5040" w:hanging="360"/>
+      </w:pPr>
+    </w:lvl>
+    <w:lvl w:ilvl="7" w:tentative="1">
+      <w:start w:val="1"/>
+      <w:numFmt w:val="decimal"/>
+      <w:lvlText w:val="%8."/>
+      <w:lvlJc w:val="left"/>
+      <w:pPr>
+        <w:tabs>
+          <w:tab w:val="num" w:pos="5760"/>
+        </w:tabs>
+        <w:ind w:left="5760" w:hanging="360"/>
+      </w:pPr>
+    </w:lvl>
+    <w:lvl w:ilvl="8" w:tentative="1">
+      <w:start w:val="1"/>
+      <w:numFmt w:val="decimal"/>
+      <w:lvlText w:val="%9."/>
+      <w:lvlJc w:val="left"/>
+      <w:pPr>
+        <w:tabs>
+          <w:tab w:val="num" w:pos="6480"/>
+        </w:tabs>
+        <w:ind w:left="6480" w:hanging="360"/>
+      </w:pPr>
+    </w:lvl>
+  </w:abstractNum>
   <w:num w:numId="1">
-    <w:abstractNumId w:val="12"/>
+    <w:abstractNumId w:val="20"/>
   </w:num>
   <w:num w:numId="2">
-    <w:abstractNumId w:val="11"/>
+    <w:abstractNumId w:val="19"/>
   </w:num>
   <w:num w:numId="3">
     <w:abstractNumId w:val="0"/>
   </w:num>
   <w:num w:numId="4">
+    <w:abstractNumId w:val="8"/>
+  </w:num>
+  <w:num w:numId="5">
+    <w:abstractNumId w:val="7"/>
+  </w:num>
+  <w:num w:numId="6">
+    <w:abstractNumId w:val="18"/>
+  </w:num>
+  <w:num w:numId="7">
+    <w:abstractNumId w:val="6"/>
+  </w:num>
+  <w:num w:numId="8">
+    <w:abstractNumId w:val="11"/>
+  </w:num>
+  <w:num w:numId="9">
+    <w:abstractNumId w:val="2"/>
+  </w:num>
+  <w:num w:numId="10">
+    <w:abstractNumId w:val="16"/>
+  </w:num>
+  <w:num w:numId="11">
+    <w:abstractNumId w:val="10"/>
+  </w:num>
+  <w:num w:numId="12">
+    <w:abstractNumId w:val="21"/>
+  </w:num>
+  <w:num w:numId="13">
+    <w:abstractNumId w:val="17"/>
+  </w:num>
+  <w:num w:numId="14">
+    <w:abstractNumId w:val="12"/>
+  </w:num>
+  <w:num w:numId="15">
+    <w:abstractNumId w:val="22"/>
+    <w:lvlOverride w:ilvl="0">
+      <w:lvl w:ilvl="0">
+        <w:numFmt w:val="upperRoman"/>
+        <w:lvlText w:val="%1."/>
+        <w:lvlJc w:val="right"/>
+      </w:lvl>
+    </w:lvlOverride>
+  </w:num>
+  <w:num w:numId="16">
+    <w:abstractNumId w:val="22"/>
+    <w:lvlOverride w:ilvl="0">
+      <w:lvl w:ilvl="0">
+        <w:numFmt w:val="upperRoman"/>
+        <w:lvlText w:val="%1."/>
+        <w:lvlJc w:val="right"/>
+      </w:lvl>
+    </w:lvlOverride>
+    <w:lvlOverride w:ilvl="1">
+      <w:lvl w:ilvl="1">
+        <w:numFmt w:val="upperLetter"/>
+        <w:lvlText w:val="%2."/>
+        <w:lvlJc w:val="left"/>
+      </w:lvl>
+    </w:lvlOverride>
+  </w:num>
+  <w:num w:numId="17">
+    <w:abstractNumId w:val="22"/>
+    <w:lvlOverride w:ilvl="0">
+      <w:lvl w:ilvl="0">
+        <w:numFmt w:val="upperRoman"/>
+        <w:lvlText w:val="%1."/>
+        <w:lvlJc w:val="right"/>
+      </w:lvl>
+    </w:lvlOverride>
+    <w:lvlOverride w:ilvl="1">
+      <w:lvl w:ilvl="1">
+        <w:numFmt w:val="upperLetter"/>
+        <w:lvlText w:val="%2."/>
+        <w:lvlJc w:val="left"/>
+      </w:lvl>
+    </w:lvlOverride>
+    <w:lvlOverride w:ilvl="3">
+      <w:lvl w:ilvl="3">
+        <w:numFmt w:val="lowerLetter"/>
+        <w:lvlText w:val="%4."/>
+        <w:lvlJc w:val="left"/>
+      </w:lvl>
+    </w:lvlOverride>
+  </w:num>
+  <w:num w:numId="18">
+    <w:abstractNumId w:val="22"/>
+    <w:lvlOverride w:ilvl="0">
+      <w:lvl w:ilvl="0">
+        <w:numFmt w:val="upperRoman"/>
+        <w:lvlText w:val="%1."/>
+        <w:lvlJc w:val="right"/>
+      </w:lvl>
+    </w:lvlOverride>
+    <w:lvlOverride w:ilvl="1">
+      <w:lvl w:ilvl="1">
+        <w:numFmt w:val="upperLetter"/>
+        <w:lvlText w:val="%2."/>
+        <w:lvlJc w:val="left"/>
+      </w:lvl>
+    </w:lvlOverride>
+    <w:lvlOverride w:ilvl="3">
+      <w:lvl w:ilvl="3">
+        <w:numFmt w:val="lowerLetter"/>
+        <w:lvlText w:val="%4."/>
+        <w:lvlJc w:val="left"/>
+      </w:lvl>
+    </w:lvlOverride>
+  </w:num>
+  <w:num w:numId="19">
+    <w:abstractNumId w:val="22"/>
+    <w:lvlOverride w:ilvl="0">
+      <w:lvl w:ilvl="0">
+        <w:start w:val="1"/>
+        <w:numFmt w:val="upperLetter"/>
+        <w:lvlText w:val="%1."/>
+        <w:lvlJc w:val="left"/>
+        <w:pPr>
+          <w:ind w:left="360" w:hanging="360"/>
+        </w:pPr>
+      </w:lvl>
+    </w:lvlOverride>
+    <w:lvlOverride w:ilvl="1">
+      <w:lvl w:ilvl="1">
+        <w:start w:val="1"/>
+        <w:numFmt w:val="lowerLetter"/>
+        <w:lvlText w:val="%2."/>
+        <w:lvlJc w:val="left"/>
+        <w:pPr>
+          <w:ind w:left="1080" w:hanging="360"/>
+        </w:pPr>
+      </w:lvl>
+    </w:lvlOverride>
+    <w:lvlOverride w:ilvl="2">
+      <w:lvl w:ilvl="2" w:tentative="1">
+        <w:start w:val="1"/>
+        <w:numFmt w:val="lowerRoman"/>
+        <w:lvlText w:val="%3."/>
+        <w:lvlJc w:val="right"/>
+        <w:pPr>
+          <w:ind w:left="1800" w:hanging="180"/>
+        </w:pPr>
+      </w:lvl>
+    </w:lvlOverride>
+    <w:lvlOverride w:ilvl="3">
+      <w:lvl w:ilvl="3" w:tentative="1">
+        <w:start w:val="1"/>
+        <w:numFmt w:val="decimal"/>
+        <w:lvlText w:val="%4."/>
+        <w:lvlJc w:val="left"/>
+        <w:pPr>
+          <w:ind w:left="2520" w:hanging="360"/>
+        </w:pPr>
+      </w:lvl>
+    </w:lvlOverride>
+    <w:lvlOverride w:ilvl="4">
+      <w:lvl w:ilvl="4" w:tentative="1">
+        <w:start w:val="1"/>
+        <w:numFmt w:val="lowerLetter"/>
+        <w:lvlText w:val="%5."/>
+        <w:lvlJc w:val="left"/>
+        <w:pPr>
+          <w:ind w:left="3240" w:hanging="360"/>
+        </w:pPr>
+      </w:lvl>
+    </w:lvlOverride>
+    <w:lvlOverride w:ilvl="5">
+      <w:lvl w:ilvl="5" w:tentative="1">
+        <w:start w:val="1"/>
+        <w:numFmt w:val="lowerRoman"/>
+        <w:lvlText w:val="%6."/>
+        <w:lvlJc w:val="right"/>
+        <w:pPr>
+          <w:ind w:left="3960" w:hanging="180"/>
+        </w:pPr>
+      </w:lvl>
+    </w:lvlOverride>
+    <w:lvlOverride w:ilvl="6">
+      <w:lvl w:ilvl="6" w:tentative="1">
+        <w:start w:val="1"/>
+        <w:numFmt w:val="decimal"/>
+        <w:lvlText w:val="%7."/>
+        <w:lvlJc w:val="left"/>
+        <w:pPr>
+          <w:ind w:left="4680" w:hanging="360"/>
+        </w:pPr>
+      </w:lvl>
+    </w:lvlOverride>
+    <w:lvlOverride w:ilvl="7">
+      <w:lvl w:ilvl="7" w:tentative="1">
+        <w:start w:val="1"/>
+        <w:numFmt w:val="lowerLetter"/>
+        <w:lvlText w:val="%8."/>
+        <w:lvlJc w:val="left"/>
+        <w:pPr>
+          <w:ind w:left="5400" w:hanging="360"/>
+        </w:pPr>
+      </w:lvl>
+    </w:lvlOverride>
+    <w:lvlOverride w:ilvl="8">
+      <w:lvl w:ilvl="8" w:tentative="1">
+        <w:start w:val="1"/>
+        <w:numFmt w:val="lowerRoman"/>
+        <w:lvlText w:val="%9."/>
+        <w:lvlJc w:val="right"/>
+        <w:pPr>
+          <w:ind w:left="6120" w:hanging="180"/>
+        </w:pPr>
+      </w:lvl>
+    </w:lvlOverride>
+  </w:num>
+  <w:num w:numId="20">
     <w:abstractNumId w:val="4"/>
   </w:num>
-  <w:num w:numId="5">
+  <w:num w:numId="21">
+    <w:abstractNumId w:val="5"/>
+  </w:num>
+  <w:num w:numId="22">
+    <w:abstractNumId w:val="13"/>
+  </w:num>
+  <w:num w:numId="23">
     <w:abstractNumId w:val="3"/>
   </w:num>
-  <w:num w:numId="6">
-    <w:abstractNumId w:val="10"/>
-  </w:num>
-  <w:num w:numId="7">
-    <w:abstractNumId w:val="2"/>
-  </w:num>
-  <w:num w:numId="8">
-    <w:abstractNumId w:val="6"/>
-  </w:num>
-  <w:num w:numId="9">
+  <w:num w:numId="24">
     <w:abstractNumId w:val="1"/>
   </w:num>
-  <w:num w:numId="10">
-    <w:abstractNumId w:val="8"/>
+  <w:num w:numId="25">
+    <w:abstractNumId w:val="23"/>
   </w:num>
-  <w:num w:numId="11">
-    <w:abstractNumId w:val="5"/>
+  <w:num w:numId="26">
+    <w:abstractNumId w:val="14"/>
   </w:num>
-  <w:num w:numId="12">
-    <w:abstractNumId w:val="13"/>
-  </w:num>
-  <w:num w:numId="13">
+  <w:num w:numId="27">
     <w:abstractNumId w:val="9"/>
   </w:num>
-  <w:num w:numId="14">
-    <w:abstractNumId w:val="7"/>
+  <w:num w:numId="28">
+    <w:abstractNumId w:val="15"/>
   </w:num>
 </w:numbering>
 </file>
@@ -10819,6 +13250,31 @@
       <w:lang w:eastAsia="en-US"/>
     </w:rPr>
   </w:style>
+  <w:style w:type="paragraph" w:styleId="NormalWeb">
+    <w:name w:val="Normal (Web)"/>
+    <w:basedOn w:val="Normal"/>
+    <w:uiPriority w:val="99"/>
+    <w:semiHidden/>
+    <w:unhideWhenUsed/>
+    <w:rsid w:val="000B5ADD"/>
+    <w:pPr>
+      <w:widowControl/>
+      <w:pBdr>
+        <w:top w:val="none" w:sz="0" w:space="0" w:color="auto"/>
+        <w:left w:val="none" w:sz="0" w:space="0" w:color="auto"/>
+        <w:bottom w:val="none" w:sz="0" w:space="0" w:color="auto"/>
+        <w:right w:val="none" w:sz="0" w:space="0" w:color="auto"/>
+        <w:between w:val="none" w:sz="0" w:space="0" w:color="auto"/>
+      </w:pBdr>
+      <w:spacing w:before="100" w:beforeAutospacing="1" w:after="100" w:afterAutospacing="1" w:line="240" w:lineRule="auto"/>
+    </w:pPr>
+    <w:rPr>
+      <w:rFonts w:ascii="Times New Roman" w:eastAsia="Times New Roman" w:hAnsi="Times New Roman" w:cs="Times New Roman"/>
+      <w:color w:val="auto"/>
+      <w:sz w:val="24"/>
+      <w:szCs w:val="24"/>
+    </w:rPr>
+  </w:style>
 </w:styles>
 </file>
 

</xml_diff>

<commit_message>
some  update: 10 methods
</commit_message>
<xml_diff>
--- a/Report/Report Update.docx
+++ b/Report/Report Update.docx
@@ -8174,6 +8174,37 @@
           <w:sz w:val="28"/>
           <w:szCs w:val="28"/>
         </w:rPr>
+        <w:t>More display option</w:t>
+      </w:r>
+      <w:r>
+        <w:rPr>
+          <w:rFonts w:cstheme="minorHAnsi"/>
+          <w:sz w:val="28"/>
+          <w:szCs w:val="28"/>
+        </w:rPr>
+        <w:t>s</w:t>
+      </w:r>
+    </w:p>
+    <w:p>
+      <w:pPr>
+        <w:pStyle w:val="ListParagraph"/>
+        <w:numPr>
+          <w:ilvl w:val="0"/>
+          <w:numId w:val="12"/>
+        </w:numPr>
+        <w:spacing w:line="360" w:lineRule="auto"/>
+        <w:rPr>
+          <w:rFonts w:cstheme="minorHAnsi"/>
+          <w:sz w:val="28"/>
+          <w:szCs w:val="28"/>
+        </w:rPr>
+      </w:pPr>
+      <w:r>
+        <w:rPr>
+          <w:rFonts w:cstheme="minorHAnsi"/>
+          <w:sz w:val="28"/>
+          <w:szCs w:val="28"/>
+        </w:rPr>
         <w:t>Quit</w:t>
       </w:r>
     </w:p>
@@ -8775,6 +8806,7 @@
           <w:sz w:val="28"/>
           <w:szCs w:val="28"/>
         </w:rPr>
+        <w:lastRenderedPageBreak/>
         <w:t>Display unique student names</w:t>
       </w:r>
     </w:p>
@@ -8798,7 +8830,6 @@
           <w:sz w:val="28"/>
           <w:szCs w:val="28"/>
         </w:rPr>
-        <w:lastRenderedPageBreak/>
         <w:t>Option 8 (About professor):</w:t>
       </w:r>
     </w:p>
@@ -8850,6 +8881,179 @@
     </w:p>
     <w:p>
       <w:pPr>
+        <w:pStyle w:val="ListParagraph"/>
+        <w:numPr>
+          <w:ilvl w:val="0"/>
+          <w:numId w:val="14"/>
+        </w:numPr>
+        <w:spacing w:line="360" w:lineRule="auto"/>
+        <w:rPr>
+          <w:rFonts w:cstheme="minorHAnsi"/>
+          <w:sz w:val="28"/>
+          <w:szCs w:val="28"/>
+        </w:rPr>
+      </w:pPr>
+      <w:r>
+        <w:rPr>
+          <w:rFonts w:cstheme="minorHAnsi"/>
+          <w:sz w:val="28"/>
+          <w:szCs w:val="28"/>
+        </w:rPr>
+        <w:t>Option 9 (More display optio</w:t>
+      </w:r>
+      <w:r>
+        <w:rPr>
+          <w:rFonts w:cstheme="minorHAnsi"/>
+          <w:sz w:val="28"/>
+          <w:szCs w:val="28"/>
+        </w:rPr>
+        <w:t>n</w:t>
+      </w:r>
+      <w:r>
+        <w:rPr>
+          <w:rFonts w:cstheme="minorHAnsi"/>
+          <w:sz w:val="28"/>
+          <w:szCs w:val="28"/>
+        </w:rPr>
+        <w:t>s):</w:t>
+      </w:r>
+    </w:p>
+    <w:p>
+      <w:pPr>
+        <w:pStyle w:val="ListParagraph"/>
+        <w:numPr>
+          <w:ilvl w:val="1"/>
+          <w:numId w:val="14"/>
+        </w:numPr>
+        <w:spacing w:line="360" w:lineRule="auto"/>
+        <w:rPr>
+          <w:rFonts w:cstheme="minorHAnsi"/>
+          <w:sz w:val="28"/>
+          <w:szCs w:val="28"/>
+        </w:rPr>
+      </w:pPr>
+      <w:r>
+        <w:rPr>
+          <w:rFonts w:cstheme="minorHAnsi"/>
+          <w:sz w:val="28"/>
+          <w:szCs w:val="28"/>
+        </w:rPr>
+        <w:t xml:space="preserve">Display students </w:t>
+      </w:r>
+      <w:r>
+        <w:rPr>
+          <w:rFonts w:cstheme="minorHAnsi"/>
+          <w:sz w:val="28"/>
+          <w:szCs w:val="28"/>
+        </w:rPr>
+        <w:t>have grades hig</w:t>
+      </w:r>
+      <w:r>
+        <w:rPr>
+          <w:rFonts w:cstheme="minorHAnsi"/>
+          <w:sz w:val="28"/>
+          <w:szCs w:val="28"/>
+        </w:rPr>
+        <w:t>h</w:t>
+      </w:r>
+      <w:bookmarkStart w:id="5" w:name="_GoBack"/>
+      <w:bookmarkEnd w:id="5"/>
+      <w:r>
+        <w:rPr>
+          <w:rFonts w:cstheme="minorHAnsi"/>
+          <w:sz w:val="28"/>
+          <w:szCs w:val="28"/>
+        </w:rPr>
+        <w:t>er than average</w:t>
+      </w:r>
+    </w:p>
+    <w:p>
+      <w:pPr>
+        <w:pStyle w:val="ListParagraph"/>
+        <w:numPr>
+          <w:ilvl w:val="1"/>
+          <w:numId w:val="14"/>
+        </w:numPr>
+        <w:spacing w:line="360" w:lineRule="auto"/>
+        <w:rPr>
+          <w:rFonts w:cstheme="minorHAnsi"/>
+          <w:sz w:val="28"/>
+          <w:szCs w:val="28"/>
+        </w:rPr>
+      </w:pPr>
+      <w:r>
+        <w:rPr>
+          <w:rFonts w:cstheme="minorHAnsi"/>
+          <w:sz w:val="28"/>
+          <w:szCs w:val="28"/>
+        </w:rPr>
+        <w:t>Display students have grades lower than average</w:t>
+      </w:r>
+    </w:p>
+    <w:p>
+      <w:pPr>
+        <w:pStyle w:val="ListParagraph"/>
+        <w:numPr>
+          <w:ilvl w:val="1"/>
+          <w:numId w:val="14"/>
+        </w:numPr>
+        <w:spacing w:line="360" w:lineRule="auto"/>
+        <w:rPr>
+          <w:rFonts w:cstheme="minorHAnsi"/>
+          <w:sz w:val="28"/>
+          <w:szCs w:val="28"/>
+        </w:rPr>
+      </w:pPr>
+      <w:r>
+        <w:rPr>
+          <w:rFonts w:cstheme="minorHAnsi"/>
+          <w:sz w:val="28"/>
+          <w:szCs w:val="28"/>
+        </w:rPr>
+        <w:t>Display n-th year students</w:t>
+      </w:r>
+    </w:p>
+    <w:p>
+      <w:pPr>
+        <w:pStyle w:val="ListParagraph"/>
+        <w:numPr>
+          <w:ilvl w:val="1"/>
+          <w:numId w:val="14"/>
+        </w:numPr>
+        <w:spacing w:line="360" w:lineRule="auto"/>
+        <w:rPr>
+          <w:rFonts w:cstheme="minorHAnsi"/>
+          <w:sz w:val="28"/>
+          <w:szCs w:val="28"/>
+        </w:rPr>
+      </w:pPr>
+      <w:r>
+        <w:rPr>
+          <w:rFonts w:cstheme="minorHAnsi"/>
+          <w:sz w:val="28"/>
+          <w:szCs w:val="28"/>
+        </w:rPr>
+        <w:t xml:space="preserve">Display </w:t>
+      </w:r>
+      <w:r>
+        <w:rPr>
+          <w:rFonts w:cstheme="minorHAnsi"/>
+          <w:sz w:val="28"/>
+          <w:szCs w:val="28"/>
+        </w:rPr>
+        <w:t xml:space="preserve">number of students enrolled in </w:t>
+      </w:r>
+      <w:r>
+        <w:rPr>
+          <w:rFonts w:cstheme="minorHAnsi"/>
+          <w:sz w:val="28"/>
+          <w:szCs w:val="28"/>
+        </w:rPr>
+        <w:t>a specific year</w:t>
+      </w:r>
+    </w:p>
+    <w:p>
+      <w:pPr>
         <w:pStyle w:val="Heading2"/>
         <w:numPr>
           <w:ilvl w:val="0"/>
@@ -8857,8 +9061,8 @@
         </w:numPr>
         <w:ind w:hanging="360"/>
       </w:pPr>
-      <w:bookmarkStart w:id="5" w:name="_693imwqax45w" w:colFirst="0" w:colLast="0"/>
-      <w:bookmarkEnd w:id="5"/>
+      <w:bookmarkStart w:id="6" w:name="_693imwqax45w" w:colFirst="0" w:colLast="0"/>
+      <w:bookmarkEnd w:id="6"/>
       <w:r>
         <w:t>Implementation</w:t>
       </w:r>
@@ -8995,16 +9199,13 @@
         </w:numPr>
         <w:ind w:hanging="360"/>
       </w:pPr>
-      <w:bookmarkStart w:id="6" w:name="_7245jc6mm2yb" w:colFirst="0" w:colLast="0"/>
-      <w:bookmarkEnd w:id="6"/>
+      <w:bookmarkStart w:id="7" w:name="_7245jc6mm2yb" w:colFirst="0" w:colLast="0"/>
+      <w:bookmarkEnd w:id="7"/>
       <w:r>
         <w:t>Testing</w:t>
       </w:r>
     </w:p>
-    <w:p>
-      <w:bookmarkStart w:id="7" w:name="_GoBack"/>
-      <w:bookmarkEnd w:id="7"/>
-    </w:p>
+    <w:p/>
     <w:p>
       <w:pPr>
         <w:pStyle w:val="Heading2"/>
@@ -9289,6 +9490,7 @@
           <w:sz w:val="28"/>
           <w:szCs w:val="28"/>
         </w:rPr>
+        <w:lastRenderedPageBreak/>
         <w:t>Class Project (include main class) (50% methods)</w:t>
       </w:r>
     </w:p>
@@ -9505,7 +9707,6 @@
           <w:sz w:val="28"/>
           <w:szCs w:val="28"/>
         </w:rPr>
-        <w:lastRenderedPageBreak/>
         <w:t>Enum EducationLevel (80%)</w:t>
       </w:r>
     </w:p>

</xml_diff>